<commit_message>
working through ms, up to results
</commit_message>
<xml_diff>
--- a/Docs/Run_timing_manuscript.docx
+++ b/Docs/Run_timing_manuscript.docx
@@ -649,15 +649,7 @@
           <w:sz w:val="22"/>
           <w:szCs w:val="22"/>
         </w:rPr>
-        <w:t xml:space="preserve"> the health of stock components throughout the watershed. For pacific salmon fisheries, which harvest on stocks as the migrate upstream, the duration and reliability of this resource is the result of the aggregate dynamics of upstream stocks. For example, healthy stock components with unique spatiotemporal patterns may allow for more diverse set of harvest opportunities over a longer time period </w:t>
-      </w:r>
-      <w:r>
-        <w:rPr>
-          <w:rFonts w:ascii="Garamond" w:hAnsi="Garamond"/>
-          <w:sz w:val="22"/>
-          <w:szCs w:val="22"/>
-        </w:rPr>
-        <w:t xml:space="preserve"> </w:t>
+        <w:t xml:space="preserve"> the health of stock components throughout the watershed. For pacific salmon fisheries, which harvest on stocks as the migrate upstream, the duration and reliability of this resource is the result of the aggregate dynamics of upstream stocks. For example, healthy stock components with unique spatiotemporal patterns may allow for more diverse set of harvest opportunities over a longer time period  </w:t>
       </w:r>
       <w:r>
         <w:rPr>
@@ -2993,7 +2985,7 @@
           <w:sz w:val="22"/>
           <w:szCs w:val="22"/>
         </w:rPr>
-        <w:t>). To avoid overrepresentation of regions with very low uncertainty</w:t>
+        <w:t xml:space="preserve">). </w:t>
       </w:r>
       <w:r>
         <w:rPr>
@@ -3001,180 +2993,25 @@
           <w:sz w:val="22"/>
           <w:szCs w:val="22"/>
         </w:rPr>
-        <w:t xml:space="preserve">, </w:t>
-      </w:r>
+        <w:t xml:space="preserve">To prevent over-assignment to tributaries with exceptionally low prediction </w:t>
+      </w:r>
+      <w:proofErr w:type="gramStart"/>
       <w:r>
         <w:rPr>
           <w:rFonts w:ascii="Garamond" w:hAnsi="Garamond" w:cs="Times New Roman"/>
           <w:sz w:val="22"/>
           <w:szCs w:val="22"/>
         </w:rPr>
-        <w:t>which could lead to inflated assignment probabilities</w:t>
-      </w:r>
+        <w:t>error</w:t>
+      </w:r>
+      <w:proofErr w:type="gramEnd"/>
       <w:r>
         <w:rPr>
           <w:rFonts w:ascii="Garamond" w:hAnsi="Garamond" w:cs="Times New Roman"/>
           <w:sz w:val="22"/>
           <w:szCs w:val="22"/>
         </w:rPr>
-        <w:t>, minimum error values were constrained to those above .0006</w:t>
-      </w:r>
-      <w:r>
-        <w:rPr>
-          <w:rFonts w:ascii="Garamond" w:hAnsi="Garamond" w:cs="Times New Roman"/>
-          <w:sz w:val="22"/>
-          <w:szCs w:val="22"/>
-        </w:rPr>
-        <w:t xml:space="preserve">. This </w:t>
-      </w:r>
-      <w:r>
-        <w:rPr>
-          <w:rFonts w:ascii="Garamond" w:hAnsi="Garamond" w:cs="Times New Roman"/>
-          <w:sz w:val="22"/>
-          <w:szCs w:val="22"/>
-        </w:rPr>
-        <w:t xml:space="preserve">lower bound </w:t>
-      </w:r>
-      <w:r>
-        <w:rPr>
-          <w:rFonts w:ascii="Garamond" w:hAnsi="Garamond" w:cs="Times New Roman"/>
-          <w:sz w:val="22"/>
-          <w:szCs w:val="22"/>
-        </w:rPr>
-        <w:t xml:space="preserve">was selected based on the distribution of uncertainty values across the basin and systematic evaluation of thresholds that </w:t>
-      </w:r>
-      <w:proofErr w:type="gramStart"/>
-      <w:r>
-        <w:rPr>
-          <w:rFonts w:ascii="Garamond" w:hAnsi="Garamond" w:cs="Times New Roman"/>
-          <w:sz w:val="22"/>
-          <w:szCs w:val="22"/>
-        </w:rPr>
-        <w:t>minimized</w:t>
-      </w:r>
-      <w:proofErr w:type="gramEnd"/>
-      <w:r>
-        <w:rPr>
-          <w:rFonts w:ascii="Garamond" w:hAnsi="Garamond" w:cs="Times New Roman"/>
-          <w:sz w:val="22"/>
-          <w:szCs w:val="22"/>
-        </w:rPr>
-        <w:t xml:space="preserve"> over</w:t>
-      </w:r>
-      <w:r>
-        <w:rPr>
-          <w:rFonts w:ascii="Garamond" w:hAnsi="Garamond" w:cs="Times New Roman"/>
-          <w:sz w:val="22"/>
-          <w:szCs w:val="22"/>
-        </w:rPr>
-        <w:t>-</w:t>
-      </w:r>
-      <w:r>
-        <w:rPr>
-          <w:rFonts w:ascii="Garamond" w:hAnsi="Garamond" w:cs="Times New Roman"/>
-          <w:sz w:val="22"/>
-          <w:szCs w:val="22"/>
-        </w:rPr>
-        <w:t>assignment to a limited number of</w:t>
-      </w:r>
-      <w:r>
-        <w:rPr>
-          <w:rFonts w:ascii="Garamond" w:hAnsi="Garamond" w:cs="Times New Roman"/>
-          <w:sz w:val="22"/>
-          <w:szCs w:val="22"/>
-        </w:rPr>
-        <w:t xml:space="preserve"> exceedingly</w:t>
-      </w:r>
-      <w:r>
-        <w:rPr>
-          <w:rFonts w:ascii="Garamond" w:hAnsi="Garamond" w:cs="Times New Roman"/>
-          <w:sz w:val="22"/>
-          <w:szCs w:val="22"/>
-        </w:rPr>
-        <w:t xml:space="preserve"> </w:t>
-      </w:r>
-      <w:r>
-        <w:rPr>
-          <w:rFonts w:ascii="Garamond" w:hAnsi="Garamond" w:cs="Times New Roman"/>
-          <w:sz w:val="22"/>
-          <w:szCs w:val="22"/>
-        </w:rPr>
-        <w:t xml:space="preserve">low error </w:t>
-      </w:r>
-      <w:r>
-        <w:rPr>
-          <w:rFonts w:ascii="Garamond" w:hAnsi="Garamond" w:cs="Times New Roman"/>
-          <w:sz w:val="22"/>
-          <w:szCs w:val="22"/>
-        </w:rPr>
-        <w:t>tributaries while preserving broad-scale production patterns</w:t>
-      </w:r>
-      <w:r>
-        <w:rPr>
-          <w:rFonts w:ascii="Garamond" w:hAnsi="Garamond" w:cs="Times New Roman"/>
-          <w:sz w:val="22"/>
-          <w:szCs w:val="22"/>
-        </w:rPr>
-        <w:t xml:space="preserve">, </w:t>
-      </w:r>
-      <w:r>
-        <w:rPr>
-          <w:rFonts w:ascii="Garamond" w:hAnsi="Garamond" w:cs="Times New Roman"/>
-          <w:sz w:val="22"/>
-          <w:szCs w:val="22"/>
-        </w:rPr>
-        <w:t>thereby</w:t>
-      </w:r>
-      <w:r>
-        <w:rPr>
-          <w:rFonts w:ascii="Garamond" w:hAnsi="Garamond" w:cs="Times New Roman"/>
-          <w:sz w:val="22"/>
-          <w:szCs w:val="22"/>
-        </w:rPr>
-        <w:t xml:space="preserve"> ensuring </w:t>
-      </w:r>
-      <w:r>
-        <w:rPr>
-          <w:rFonts w:ascii="Garamond" w:hAnsi="Garamond" w:cs="Times New Roman"/>
-          <w:sz w:val="22"/>
-          <w:szCs w:val="22"/>
-        </w:rPr>
-        <w:lastRenderedPageBreak/>
-        <w:t xml:space="preserve">assignments are primarily driven by isotopic similarity between otolith and </w:t>
-      </w:r>
-      <w:proofErr w:type="spellStart"/>
-      <w:r>
-        <w:rPr>
-          <w:rFonts w:ascii="Garamond" w:hAnsi="Garamond" w:cs="Times New Roman"/>
-          <w:sz w:val="22"/>
-          <w:szCs w:val="22"/>
-        </w:rPr>
-        <w:t>isoscape</w:t>
-      </w:r>
-      <w:proofErr w:type="spellEnd"/>
-      <w:r>
-        <w:rPr>
-          <w:rFonts w:ascii="Garamond" w:hAnsi="Garamond" w:cs="Times New Roman"/>
-          <w:sz w:val="22"/>
-          <w:szCs w:val="22"/>
-        </w:rPr>
-        <w:t xml:space="preserve"> values rather than by differences in local uncertainty</w:t>
-      </w:r>
-      <w:r>
-        <w:rPr>
-          <w:rFonts w:ascii="Garamond" w:hAnsi="Garamond" w:cs="Times New Roman"/>
-          <w:sz w:val="22"/>
-          <w:szCs w:val="22"/>
-        </w:rPr>
-        <w:t xml:space="preserve">. </w:t>
-      </w:r>
-      <w:r>
-        <w:rPr>
-          <w:rFonts w:ascii="Garamond" w:hAnsi="Garamond" w:cs="Times New Roman"/>
-          <w:sz w:val="22"/>
-          <w:szCs w:val="22"/>
-        </w:rPr>
-        <w:t xml:space="preserve"> </w:t>
+        <w:t>, minimum error values were constrained to 0.0006. This threshold was selected through systematic evaluation to minimize assignments driven primarily by uncertainty differences rather than isotopic similarity, while preserving broad-scale production patterns across the basin</w:t>
       </w:r>
     </w:p>
     <w:p>
@@ -3235,6 +3072,7 @@
           <w:szCs w:val="22"/>
           <w14:ligatures w14:val="none"/>
         </w:rPr>
+        <w:lastRenderedPageBreak/>
         <w:t>P</w:t>
       </w:r>
       <w:r>
@@ -4351,7 +4189,7 @@
           <w:szCs w:val="22"/>
           <w14:ligatures w14:val="none"/>
         </w:rPr>
-        <w:t xml:space="preserve">, thereby preventing assignment to exceedingly slow or flat reaches determined to be unsuitable </w:t>
+        <w:t xml:space="preserve">, thereby preventing </w:t>
       </w:r>
       <w:proofErr w:type="gramStart"/>
       <w:r>
@@ -4362,7 +4200,7 @@
           <w:szCs w:val="22"/>
           <w14:ligatures w14:val="none"/>
         </w:rPr>
-        <w:t>of</w:t>
+        <w:t>assignment</w:t>
       </w:r>
       <w:proofErr w:type="gramEnd"/>
       <w:r>
@@ -4373,6 +4211,67 @@
           <w:szCs w:val="22"/>
           <w14:ligatures w14:val="none"/>
         </w:rPr>
+        <w:t xml:space="preserve"> to exceedingly slow or flat reaches determined to be unsuitable </w:t>
+      </w:r>
+      <w:r>
+        <w:rPr>
+          <w:rFonts w:ascii="Garamond" w:eastAsia="Times New Roman" w:hAnsi="Garamond" w:cs="Times New Roman"/>
+          <w:kern w:val="0"/>
+          <w:sz w:val="22"/>
+          <w:szCs w:val="22"/>
+          <w14:ligatures w14:val="none"/>
+        </w:rPr>
+        <w:t xml:space="preserve">for </w:t>
+      </w:r>
+      <w:r>
+        <w:rPr>
+          <w:rFonts w:ascii="Garamond" w:eastAsia="Times New Roman" w:hAnsi="Garamond" w:cs="Times New Roman"/>
+          <w:kern w:val="0"/>
+          <w:sz w:val="22"/>
+          <w:szCs w:val="22"/>
+          <w14:ligatures w14:val="none"/>
+        </w:rPr>
+        <w:t>spawning Chinook</w:t>
+      </w:r>
+      <w:r>
+        <w:rPr>
+          <w:rFonts w:ascii="Garamond" w:eastAsia="Times New Roman" w:hAnsi="Garamond" w:cs="Times New Roman"/>
+          <w:kern w:val="0"/>
+          <w:sz w:val="22"/>
+          <w:szCs w:val="22"/>
+          <w14:ligatures w14:val="none"/>
+        </w:rPr>
+        <w:t xml:space="preserve"> salmon</w:t>
+      </w:r>
+      <w:r>
+        <w:rPr>
+          <w:rFonts w:ascii="Garamond" w:eastAsia="Times New Roman" w:hAnsi="Garamond" w:cs="Times New Roman"/>
+          <w:kern w:val="0"/>
+          <w:sz w:val="22"/>
+          <w:szCs w:val="22"/>
+          <w14:ligatures w14:val="none"/>
+        </w:rPr>
+        <w:t xml:space="preserve">. Finally, data was included on observed locations of spawning chinook presence derived from USGS Arctic-Yukon-Kuskokwim (AYK) Chinook Salmon Intrinsic potential mapping. </w:t>
+      </w:r>
+      <w:commentRangeStart w:id="2"/>
+      <w:r>
+        <w:rPr>
+          <w:rFonts w:ascii="Garamond" w:eastAsia="Times New Roman" w:hAnsi="Garamond" w:cs="Times New Roman"/>
+          <w:kern w:val="0"/>
+          <w:sz w:val="22"/>
+          <w:szCs w:val="22"/>
+          <w14:ligatures w14:val="none"/>
+        </w:rPr>
+        <w:t>This dataset synthesizes several sources of data on observed Chinook salmon spawners  to provide a binary 0 or 1 value for locations with or without observations across the dataset</w:t>
+      </w:r>
+      <w:r>
+        <w:rPr>
+          <w:rFonts w:ascii="Garamond" w:eastAsia="Times New Roman" w:hAnsi="Garamond" w:cs="Times New Roman"/>
+          <w:kern w:val="0"/>
+          <w:sz w:val="22"/>
+          <w:szCs w:val="22"/>
+          <w14:ligatures w14:val="none"/>
+        </w:rPr>
         <w:t xml:space="preserve"> </w:t>
       </w:r>
       <w:r>
@@ -4383,97 +4282,96 @@
           <w:szCs w:val="22"/>
           <w14:ligatures w14:val="none"/>
         </w:rPr>
+        <w:fldChar w:fldCharType="begin"/>
+      </w:r>
+      <w:r>
+        <w:rPr>
+          <w:rFonts w:ascii="Garamond" w:eastAsia="Times New Roman" w:hAnsi="Garamond" w:cs="Times New Roman"/>
+          <w:kern w:val="0"/>
+          <w:sz w:val="22"/>
+          <w:szCs w:val="22"/>
+          <w14:ligatures w14:val="none"/>
+        </w:rPr>
+        <w:instrText xml:space="preserve"> ADDIN ZOTERO_ITEM CSL_CITATION {"citationID":"GgqWHCm6","properties":{"formattedCitation":"(Falke &amp; Paul, 2025)","plainCitation":"(Falke &amp; Paul, 2025)","noteIndex":0},"citationItems":[{"id":5400,"uris":["http://zotero.org/users/8421274/items/GG56Y5HB"],"itemData":{"id":5400,"type":"dataset","abstract":"Chinook Salmon (Oncorhynchus tshawytscha) are an important commercial, subsistence, and recreational fishery resource in Alaska, and recent population declines have resulted in closures of some Chinook Salmon fisheries. Research into environmental factors involved in the decline of salmon stocks has exposed information gaps regarding fine-scale freshwater habitat quality known to influence Chinook Salmon productivity. We developed spatially-explicit intrinsic habitat potential models for Chinook Salmon freshwater spawning and rearing life-stages based on geomorphic stream network attributes (e.g., gradient, mean annual flow, valley bottom width). Model predictions were applied to individual stream reaches and summarized across synthetic stream networks derived from high-resolution (5-meter) digital elevation models covering the Yukon River drainage west of the US-Canada border and the entire Kuskokwim River drainage (total stream length ~667,000 km across 1.3 million km2 area). Vector spatial datasets include unique reach contributing area (uRCA) and unique reach contributing area valley bottom (uRCA VB) polygons, and confluence to confluence streamline edges derived from the NetMap synthetic streamlines product. Tabular data includes a collection of stream attributes summarized by uRCA or uRCA VB polygons, and habitat model results derived from these stream attributes. See metadata records for individual data elements for a description of input sources, software\nenvironments, data quality, processing steps, and attribute information. Approximately 87,500 and 39,500 stream km were predicted to represent moderate to high (index scores 0.6-1.0) Chinook Salmon rearing and spawning habitat suitability, respectively. Our high-resolution, spatially explicit dataset provides many options for summarizing and visualizing habitat suitability across areal units (e.g., river basins, land management boundaries) and assessing the potential for high suitability habitats outside the known distribution of Chinook Salmon at scales useful for managers and the research community.","DOI":"10.5066/P95AV4JO","license":"Creative Commons Zero v1.0 Universal","medium":"csv,xml,shp","publisher":"U.S. Geological Survey","source":"DOI.org (Datacite)","title":"Stream Attributes and Habitat Intrinsic Potential Model Results to examine Freshwater Habitat Potential for Chinook Salmon in the Yukon and Kuskokwim River Basins, Alaska","URL":"https://www.sciencebase.gov/catalog/item/64df8deed34e5f6cd553baec","author":[{"family":"Falke","given":""},{"family":"Paul","given":""}],"accessed":{"date-parts":[["2025",6,4]]},"issued":{"date-parts":[["2025"]]}}}],"schema":"https://github.com/citation-style-language/schema/raw/master/csl-citation.json"} </w:instrText>
+      </w:r>
+      <w:r>
+        <w:rPr>
+          <w:rFonts w:ascii="Garamond" w:eastAsia="Times New Roman" w:hAnsi="Garamond" w:cs="Times New Roman"/>
+          <w:kern w:val="0"/>
+          <w:sz w:val="22"/>
+          <w:szCs w:val="22"/>
+          <w14:ligatures w14:val="none"/>
+        </w:rPr>
+        <w:fldChar w:fldCharType="separate"/>
+      </w:r>
+      <w:r>
+        <w:rPr>
+          <w:rFonts w:ascii="Garamond" w:eastAsia="Times New Roman" w:hAnsi="Garamond" w:cs="Times New Roman"/>
+          <w:noProof/>
+          <w:kern w:val="0"/>
+          <w:sz w:val="22"/>
+          <w:szCs w:val="22"/>
+          <w14:ligatures w14:val="none"/>
+        </w:rPr>
+        <w:t>(Falke &amp; Paul, 2025)</w:t>
+      </w:r>
+      <w:r>
+        <w:rPr>
+          <w:rFonts w:ascii="Garamond" w:eastAsia="Times New Roman" w:hAnsi="Garamond" w:cs="Times New Roman"/>
+          <w:kern w:val="0"/>
+          <w:sz w:val="22"/>
+          <w:szCs w:val="22"/>
+          <w14:ligatures w14:val="none"/>
+        </w:rPr>
+        <w:fldChar w:fldCharType="end"/>
+      </w:r>
+      <w:r>
+        <w:rPr>
+          <w:rFonts w:ascii="Garamond" w:eastAsia="Times New Roman" w:hAnsi="Garamond" w:cs="Times New Roman"/>
+          <w:kern w:val="0"/>
+          <w:sz w:val="22"/>
+          <w:szCs w:val="22"/>
+          <w14:ligatures w14:val="none"/>
+        </w:rPr>
+        <w:t xml:space="preserve">. </w:t>
+      </w:r>
+      <w:r>
+        <w:rPr>
+          <w:rFonts w:ascii="Garamond" w:eastAsia="Times New Roman" w:hAnsi="Garamond" w:cs="Times New Roman"/>
+          <w:kern w:val="0"/>
+          <w:sz w:val="22"/>
+          <w:szCs w:val="22"/>
+          <w14:ligatures w14:val="none"/>
+        </w:rPr>
+        <w:t xml:space="preserve"> </w:t>
+      </w:r>
+      <w:commentRangeEnd w:id="2"/>
+      <w:r>
+        <w:rPr>
+          <w:rStyle w:val="CommentReference"/>
+        </w:rPr>
+        <w:commentReference w:id="2"/>
+      </w:r>
+      <w:r>
+        <w:rPr>
+          <w:rFonts w:ascii="Garamond" w:eastAsia="Times New Roman" w:hAnsi="Garamond" w:cs="Times New Roman"/>
+          <w:kern w:val="0"/>
+          <w:sz w:val="22"/>
+          <w:szCs w:val="22"/>
+          <w14:ligatures w14:val="none"/>
+        </w:rPr>
+        <w:t xml:space="preserve">To avoid biasing </w:t>
+      </w:r>
+      <w:r>
+        <w:rPr>
+          <w:rFonts w:ascii="Garamond" w:eastAsia="Times New Roman" w:hAnsi="Garamond" w:cs="Times New Roman"/>
+          <w:kern w:val="0"/>
+          <w:sz w:val="22"/>
+          <w:szCs w:val="22"/>
+          <w14:ligatures w14:val="none"/>
+        </w:rPr>
         <w:lastRenderedPageBreak/>
-        <w:t xml:space="preserve">spawning Chinook. Finally, data was included on observed locations of spawning chinook presence derived from USGS Arctic-Yukon-Kuskokwim (AYK) Chinook Salmon Intrinsic potential mapping. </w:t>
-      </w:r>
-      <w:commentRangeStart w:id="2"/>
-      <w:r>
-        <w:rPr>
-          <w:rFonts w:ascii="Garamond" w:eastAsia="Times New Roman" w:hAnsi="Garamond" w:cs="Times New Roman"/>
-          <w:kern w:val="0"/>
-          <w:sz w:val="22"/>
-          <w:szCs w:val="22"/>
-          <w14:ligatures w14:val="none"/>
-        </w:rPr>
-        <w:t xml:space="preserve">This dataset synthesizes several sources of data on observed Chinook salmon spawners </w:t>
-      </w:r>
-      <w:r>
-        <w:rPr>
-          <w:rFonts w:ascii="Garamond" w:eastAsia="Times New Roman" w:hAnsi="Garamond" w:cs="Times New Roman"/>
-          <w:kern w:val="0"/>
-          <w:sz w:val="22"/>
-          <w:szCs w:val="22"/>
-          <w14:ligatures w14:val="none"/>
-        </w:rPr>
-        <w:fldChar w:fldCharType="begin"/>
-      </w:r>
-      <w:r>
-        <w:rPr>
-          <w:rFonts w:ascii="Garamond" w:eastAsia="Times New Roman" w:hAnsi="Garamond" w:cs="Times New Roman"/>
-          <w:kern w:val="0"/>
-          <w:sz w:val="22"/>
-          <w:szCs w:val="22"/>
-          <w14:ligatures w14:val="none"/>
-        </w:rPr>
-        <w:instrText xml:space="preserve"> ADDIN ZOTERO_ITEM CSL_CITATION {"citationID":"GgqWHCm6","properties":{"formattedCitation":"(Falke &amp; Paul, 2025)","plainCitation":"(Falke &amp; Paul, 2025)","noteIndex":0},"citationItems":[{"id":5400,"uris":["http://zotero.org/users/8421274/items/GG56Y5HB"],"itemData":{"id":5400,"type":"dataset","abstract":"Chinook Salmon (Oncorhynchus tshawytscha) are an important commercial, subsistence, and recreational fishery resource in Alaska, and recent population declines have resulted in closures of some Chinook Salmon fisheries. Research into environmental factors involved in the decline of salmon stocks has exposed information gaps regarding fine-scale freshwater habitat quality known to influence Chinook Salmon productivity. We developed spatially-explicit intrinsic habitat potential models for Chinook Salmon freshwater spawning and rearing life-stages based on geomorphic stream network attributes (e.g., gradient, mean annual flow, valley bottom width). Model predictions were applied to individual stream reaches and summarized across synthetic stream networks derived from high-resolution (5-meter) digital elevation models covering the Yukon River drainage west of the US-Canada border and the entire Kuskokwim River drainage (total stream length ~667,000 km across 1.3 million km2 area). Vector spatial datasets include unique reach contributing area (uRCA) and unique reach contributing area valley bottom (uRCA VB) polygons, and confluence to confluence streamline edges derived from the NetMap synthetic streamlines product. Tabular data includes a collection of stream attributes summarized by uRCA or uRCA VB polygons, and habitat model results derived from these stream attributes. See metadata records for individual data elements for a description of input sources, software\nenvironments, data quality, processing steps, and attribute information. Approximately 87,500 and 39,500 stream km were predicted to represent moderate to high (index scores 0.6-1.0) Chinook Salmon rearing and spawning habitat suitability, respectively. Our high-resolution, spatially explicit dataset provides many options for summarizing and visualizing habitat suitability across areal units (e.g., river basins, land management boundaries) and assessing the potential for high suitability habitats outside the known distribution of Chinook Salmon at scales useful for managers and the research community.","DOI":"10.5066/P95AV4JO","license":"Creative Commons Zero v1.0 Universal","medium":"csv,xml,shp","publisher":"U.S. Geological Survey","source":"DOI.org (Datacite)","title":"Stream Attributes and Habitat Intrinsic Potential Model Results to examine Freshwater Habitat Potential for Chinook Salmon in the Yukon and Kuskokwim River Basins, Alaska","URL":"https://www.sciencebase.gov/catalog/item/64df8deed34e5f6cd553baec","author":[{"family":"Falke","given":""},{"family":"Paul","given":""}],"accessed":{"date-parts":[["2025",6,4]]},"issued":{"date-parts":[["2025"]]}}}],"schema":"https://github.com/citation-style-language/schema/raw/master/csl-citation.json"} </w:instrText>
-      </w:r>
-      <w:r>
-        <w:rPr>
-          <w:rFonts w:ascii="Garamond" w:eastAsia="Times New Roman" w:hAnsi="Garamond" w:cs="Times New Roman"/>
-          <w:kern w:val="0"/>
-          <w:sz w:val="22"/>
-          <w:szCs w:val="22"/>
-          <w14:ligatures w14:val="none"/>
-        </w:rPr>
-        <w:fldChar w:fldCharType="separate"/>
-      </w:r>
-      <w:r>
-        <w:rPr>
-          <w:rFonts w:ascii="Garamond" w:eastAsia="Times New Roman" w:hAnsi="Garamond" w:cs="Times New Roman"/>
-          <w:noProof/>
-          <w:kern w:val="0"/>
-          <w:sz w:val="22"/>
-          <w:szCs w:val="22"/>
-          <w14:ligatures w14:val="none"/>
-        </w:rPr>
-        <w:t>(Falke &amp; Paul, 2025)</w:t>
-      </w:r>
-      <w:r>
-        <w:rPr>
-          <w:rFonts w:ascii="Garamond" w:eastAsia="Times New Roman" w:hAnsi="Garamond" w:cs="Times New Roman"/>
-          <w:kern w:val="0"/>
-          <w:sz w:val="22"/>
-          <w:szCs w:val="22"/>
-          <w14:ligatures w14:val="none"/>
-        </w:rPr>
-        <w:fldChar w:fldCharType="end"/>
-      </w:r>
-      <w:r>
-        <w:rPr>
-          <w:rFonts w:ascii="Garamond" w:eastAsia="Times New Roman" w:hAnsi="Garamond" w:cs="Times New Roman"/>
-          <w:kern w:val="0"/>
-          <w:sz w:val="22"/>
-          <w:szCs w:val="22"/>
-          <w14:ligatures w14:val="none"/>
-        </w:rPr>
-        <w:t xml:space="preserve"> to provide a binary 0 or 1 value for locations with or without observations across the dataset. </w:t>
-      </w:r>
-      <w:commentRangeEnd w:id="2"/>
-      <w:r>
-        <w:rPr>
-          <w:rStyle w:val="CommentReference"/>
-        </w:rPr>
-        <w:commentReference w:id="2"/>
-      </w:r>
-      <w:r>
-        <w:rPr>
-          <w:rFonts w:ascii="Garamond" w:eastAsia="Times New Roman" w:hAnsi="Garamond" w:cs="Times New Roman"/>
-          <w:kern w:val="0"/>
-          <w:sz w:val="22"/>
-          <w:szCs w:val="22"/>
-          <w14:ligatures w14:val="none"/>
-        </w:rPr>
-        <w:t xml:space="preserve">To avoid biasing regions without observations but with low sampling effort, this prior was only applied to </w:t>
+        <w:t xml:space="preserve">regions without observations but with low sampling effort, this prior was only applied to </w:t>
       </w:r>
       <w:r>
         <w:rPr>
@@ -4493,7 +4391,27 @@
           <w:szCs w:val="22"/>
           <w14:ligatures w14:val="none"/>
         </w:rPr>
-        <w:t xml:space="preserve">From these tributaries, reaches identified in the IP dataset as lacking observed Chinook spawning were assigned as a value of 0. </w:t>
+        <w:t xml:space="preserve">From these tributaries, reaches identified in the </w:t>
+      </w:r>
+      <w:r>
+        <w:rPr>
+          <w:rFonts w:ascii="Garamond" w:eastAsia="Times New Roman" w:hAnsi="Garamond" w:cs="Times New Roman"/>
+          <w:kern w:val="0"/>
+          <w:sz w:val="22"/>
+          <w:szCs w:val="22"/>
+          <w14:ligatures w14:val="none"/>
+        </w:rPr>
+        <w:t>intrinsic potential</w:t>
+      </w:r>
+      <w:r>
+        <w:rPr>
+          <w:rFonts w:ascii="Garamond" w:eastAsia="Times New Roman" w:hAnsi="Garamond" w:cs="Times New Roman"/>
+          <w:kern w:val="0"/>
+          <w:sz w:val="22"/>
+          <w:szCs w:val="22"/>
+          <w14:ligatures w14:val="none"/>
+        </w:rPr>
+        <w:t xml:space="preserve"> dataset as lacking observed Chinook spawning were assigned as a value of 0. </w:t>
       </w:r>
     </w:p>
     <w:p>
@@ -4512,7 +4430,7 @@
           <w:sz w:val="22"/>
           <w:szCs w:val="22"/>
         </w:rPr>
-        <w:t xml:space="preserve">Estimates of natal origin distributions across several fish were produced by summing posterior probability values across all individuals at each location. For </w:t>
+        <w:t xml:space="preserve">Natal origin distributions were estimated by summing posterior probability values across individuals and locations, retaining only the top 30% of posterior values for </w:t>
       </w:r>
       <w:proofErr w:type="gramStart"/>
       <w:r>
@@ -4530,7 +4448,7 @@
           <w:sz w:val="22"/>
           <w:szCs w:val="22"/>
         </w:rPr>
-        <w:t xml:space="preserve">, only the top 30% of posterior values were to prevent low probability regions across several individuals </w:t>
+        <w:t xml:space="preserve"> to prevent low-probability assignments from confounding spatial patterns. Estimates were produced for predefined temporal quartiles based on capture date: Q1 (run start through June 11), Q2 (June 12-21), Q3 (June 22-July 1), and Q4 (July 2 onward</w:t>
       </w:r>
       <w:proofErr w:type="gramStart"/>
       <w:r>
@@ -4539,7 +4457,15 @@
           <w:sz w:val="22"/>
           <w:szCs w:val="22"/>
         </w:rPr>
-        <w:t>to confound</w:t>
+        <w:t>).</w:t>
+      </w:r>
+      <w:r>
+        <w:rPr>
+          <w:rFonts w:ascii="Garamond" w:hAnsi="Garamond"/>
+          <w:sz w:val="22"/>
+          <w:szCs w:val="22"/>
+        </w:rPr>
+        <w:t>These</w:t>
       </w:r>
       <w:proofErr w:type="gramEnd"/>
       <w:r>
@@ -4548,77 +4474,16 @@
           <w:sz w:val="22"/>
           <w:szCs w:val="22"/>
         </w:rPr>
-        <w:t xml:space="preserve"> summed maps. Individuals were grouped into predefined quartile </w:t>
-      </w:r>
-      <w:proofErr w:type="gramStart"/>
-      <w:r>
-        <w:rPr>
-          <w:rFonts w:ascii="Garamond" w:hAnsi="Garamond"/>
-          <w:sz w:val="22"/>
-          <w:szCs w:val="22"/>
-        </w:rPr>
-        <w:t>grouped</w:t>
-      </w:r>
-      <w:proofErr w:type="gramEnd"/>
-      <w:r>
-        <w:rPr>
-          <w:rFonts w:ascii="Garamond" w:hAnsi="Garamond"/>
-          <w:sz w:val="22"/>
-          <w:szCs w:val="22"/>
-        </w:rPr>
-        <w:t xml:space="preserve"> based on their date of capture in the test fishery. The first quartile (Q1) </w:t>
-      </w:r>
-      <w:r>
-        <w:rPr>
-          <w:rFonts w:ascii="Garamond" w:hAnsi="Garamond"/>
-          <w:sz w:val="22"/>
-          <w:szCs w:val="22"/>
-        </w:rPr>
-        <w:t xml:space="preserve">spanned from the beginning of the run </w:t>
-      </w:r>
-      <w:commentRangeStart w:id="3"/>
-      <w:r>
-        <w:rPr>
-          <w:rFonts w:ascii="Garamond" w:hAnsi="Garamond"/>
-          <w:sz w:val="22"/>
-          <w:szCs w:val="22"/>
-        </w:rPr>
-        <w:t>to</w:t>
-      </w:r>
-      <w:commentRangeEnd w:id="3"/>
-      <w:r>
-        <w:rPr>
-          <w:rStyle w:val="CommentReference"/>
-        </w:rPr>
-        <w:commentReference w:id="3"/>
-      </w:r>
-      <w:r>
-        <w:rPr>
-          <w:rFonts w:ascii="Garamond" w:hAnsi="Garamond"/>
-          <w:sz w:val="22"/>
-          <w:szCs w:val="22"/>
-        </w:rPr>
-        <w:t xml:space="preserve"> June 11</w:t>
-      </w:r>
-      <w:r>
-        <w:rPr>
-          <w:rFonts w:ascii="Garamond" w:hAnsi="Garamond"/>
-          <w:sz w:val="22"/>
-          <w:szCs w:val="22"/>
-          <w:vertAlign w:val="superscript"/>
-        </w:rPr>
-        <w:t>th</w:t>
-      </w:r>
-      <w:proofErr w:type="gramStart"/>
-      <w:r>
-        <w:rPr>
-          <w:rFonts w:ascii="Garamond" w:hAnsi="Garamond"/>
-          <w:sz w:val="22"/>
-          <w:szCs w:val="22"/>
-        </w:rPr>
-        <w:t>, corresponding to</w:t>
-      </w:r>
-      <w:proofErr w:type="gramEnd"/>
+        <w:t xml:space="preserve"> dates were chosen to roughly split the full run into </w:t>
+      </w:r>
+      <w:r>
+        <w:rPr>
+          <w:rFonts w:ascii="Garamond" w:hAnsi="Garamond"/>
+          <w:sz w:val="22"/>
+          <w:szCs w:val="22"/>
+        </w:rPr>
+        <w:t>four</w:t>
+      </w:r>
       <w:r>
         <w:rPr>
           <w:rFonts w:ascii="Garamond" w:hAnsi="Garamond"/>
@@ -4633,118 +4498,87 @@
           <w:sz w:val="22"/>
           <w:szCs w:val="22"/>
         </w:rPr>
-        <w:t>corresponding to the current front-end block closure on the Kuskokwim Rive</w:t>
-      </w:r>
-      <w:commentRangeStart w:id="4"/>
-      <w:r>
-        <w:rPr>
-          <w:rFonts w:ascii="Garamond" w:hAnsi="Garamond"/>
-          <w:sz w:val="22"/>
-          <w:szCs w:val="22"/>
-        </w:rPr>
-        <w:t xml:space="preserve">r. </w:t>
-      </w:r>
-      <w:commentRangeEnd w:id="4"/>
-      <w:r>
-        <w:rPr>
-          <w:rStyle w:val="CommentReference"/>
-        </w:rPr>
-        <w:commentReference w:id="4"/>
-      </w:r>
-      <w:r>
-        <w:rPr>
-          <w:rFonts w:ascii="Garamond" w:hAnsi="Garamond"/>
-          <w:sz w:val="22"/>
-          <w:szCs w:val="22"/>
-        </w:rPr>
-        <w:t xml:space="preserve">The second quartile </w:t>
-      </w:r>
-      <w:r>
-        <w:rPr>
-          <w:rFonts w:ascii="Garamond" w:hAnsi="Garamond"/>
-          <w:sz w:val="22"/>
-          <w:szCs w:val="22"/>
-        </w:rPr>
-        <w:t xml:space="preserve">spanned from </w:t>
-      </w:r>
-      <w:r>
-        <w:rPr>
-          <w:rStyle w:val="Strong"/>
-          <w:rFonts w:ascii="Garamond" w:eastAsiaTheme="majorEastAsia" w:hAnsi="Garamond"/>
-          <w:b w:val="0"/>
-          <w:bCs w:val="0"/>
-          <w:sz w:val="22"/>
-          <w:szCs w:val="22"/>
-        </w:rPr>
-        <w:t>June 12–21</w:t>
-      </w:r>
-      <w:r>
-        <w:rPr>
-          <w:rFonts w:ascii="Garamond" w:hAnsi="Garamond"/>
-          <w:b/>
-          <w:bCs/>
-          <w:sz w:val="22"/>
-          <w:szCs w:val="22"/>
-        </w:rPr>
-        <w:t>,</w:t>
-      </w:r>
-      <w:r>
-        <w:rPr>
-          <w:rFonts w:ascii="Garamond" w:hAnsi="Garamond"/>
-          <w:sz w:val="22"/>
-          <w:szCs w:val="22"/>
-        </w:rPr>
-        <w:t xml:space="preserve"> the third spanned </w:t>
-      </w:r>
-      <w:r>
-        <w:rPr>
-          <w:rStyle w:val="Strong"/>
-          <w:rFonts w:ascii="Garamond" w:eastAsiaTheme="majorEastAsia" w:hAnsi="Garamond"/>
-          <w:b w:val="0"/>
-          <w:bCs w:val="0"/>
-          <w:sz w:val="22"/>
-          <w:szCs w:val="22"/>
-        </w:rPr>
-        <w:t>June 22–July 1</w:t>
-      </w:r>
-      <w:r>
-        <w:rPr>
-          <w:rFonts w:ascii="Garamond" w:hAnsi="Garamond"/>
-          <w:b/>
-          <w:bCs/>
-          <w:sz w:val="22"/>
-          <w:szCs w:val="22"/>
-        </w:rPr>
-        <w:t>,</w:t>
-      </w:r>
-      <w:r>
-        <w:rPr>
-          <w:rFonts w:ascii="Garamond" w:hAnsi="Garamond"/>
-          <w:sz w:val="22"/>
-          <w:szCs w:val="22"/>
-        </w:rPr>
-        <w:t xml:space="preserve"> and the final quartile included all individuals captured from </w:t>
-      </w:r>
-      <w:r>
-        <w:rPr>
-          <w:rStyle w:val="Strong"/>
-          <w:rFonts w:ascii="Garamond" w:eastAsiaTheme="majorEastAsia" w:hAnsi="Garamond"/>
-          <w:b w:val="0"/>
-          <w:bCs w:val="0"/>
-          <w:sz w:val="22"/>
-          <w:szCs w:val="22"/>
-        </w:rPr>
-        <w:t>July 2 onward</w:t>
-      </w:r>
-      <w:r>
-        <w:rPr>
-          <w:rFonts w:ascii="Garamond" w:hAnsi="Garamond"/>
-          <w:b/>
-          <w:bCs/>
-          <w:sz w:val="22"/>
-          <w:szCs w:val="22"/>
-        </w:rPr>
-        <w:t>.</w:t>
+        <w:t xml:space="preserve">equal </w:t>
+      </w:r>
+      <w:r>
+        <w:rPr>
+          <w:rFonts w:ascii="Garamond" w:hAnsi="Garamond"/>
+          <w:sz w:val="22"/>
+          <w:szCs w:val="22"/>
+        </w:rPr>
+        <w:t>quartiles</w:t>
+      </w:r>
+      <w:r>
+        <w:rPr>
+          <w:rFonts w:ascii="Garamond" w:hAnsi="Garamond"/>
+          <w:sz w:val="22"/>
+          <w:szCs w:val="22"/>
+        </w:rPr>
+        <w:t xml:space="preserve"> while allowing for direct comparison among years</w:t>
+      </w:r>
+      <w:r>
+        <w:rPr>
+          <w:rFonts w:ascii="Garamond" w:hAnsi="Garamond"/>
+          <w:sz w:val="22"/>
+          <w:szCs w:val="22"/>
+        </w:rPr>
+        <w:t xml:space="preserve">. </w:t>
+      </w:r>
+      <w:r>
+        <w:rPr>
+          <w:rFonts w:ascii="Garamond" w:hAnsi="Garamond"/>
+          <w:sz w:val="22"/>
+          <w:szCs w:val="22"/>
+        </w:rPr>
+        <w:t xml:space="preserve">Due </w:t>
+      </w:r>
+      <w:r>
+        <w:rPr>
+          <w:rFonts w:ascii="Garamond" w:hAnsi="Garamond"/>
+          <w:sz w:val="22"/>
+          <w:szCs w:val="22"/>
+        </w:rPr>
+        <w:t xml:space="preserve">to differences in the total run duration among years </w:t>
+      </w:r>
+      <w:r>
+        <w:rPr>
+          <w:rFonts w:ascii="Garamond" w:hAnsi="Garamond"/>
+          <w:sz w:val="22"/>
+          <w:szCs w:val="22"/>
+        </w:rPr>
+        <w:t xml:space="preserve">the duration of the </w:t>
+      </w:r>
+      <w:r>
+        <w:rPr>
+          <w:rFonts w:ascii="Garamond" w:hAnsi="Garamond"/>
+          <w:sz w:val="22"/>
+          <w:szCs w:val="22"/>
+        </w:rPr>
+        <w:t>fourth quartile bin</w:t>
+      </w:r>
+      <w:r>
+        <w:rPr>
+          <w:rFonts w:ascii="Garamond" w:hAnsi="Garamond"/>
+          <w:sz w:val="22"/>
+          <w:szCs w:val="22"/>
+        </w:rPr>
+        <w:t xml:space="preserve"> varies </w:t>
+      </w:r>
+      <w:r>
+        <w:rPr>
+          <w:rFonts w:ascii="Garamond" w:hAnsi="Garamond"/>
+          <w:sz w:val="22"/>
+          <w:szCs w:val="22"/>
+        </w:rPr>
+        <w:t xml:space="preserve">slightly among years. For the most part, these deviations were minimal and </w:t>
+      </w:r>
+      <w:r>
+        <w:rPr>
+          <w:rFonts w:ascii="Garamond" w:hAnsi="Garamond"/>
+          <w:sz w:val="22"/>
+          <w:szCs w:val="22"/>
+        </w:rPr>
+        <w:t>included</w:t>
       </w:r>
       <w:r>
         <w:rPr>
@@ -4760,185 +4594,58 @@
           <w:sz w:val="22"/>
           <w:szCs w:val="22"/>
         </w:rPr>
-        <w:t xml:space="preserve">These dates were chosen to roughly split the full run into 4 quartiles while maintaining set dates to compare among years. However, due to differences in the total </w:t>
-      </w:r>
-      <w:proofErr w:type="gramStart"/>
-      <w:r>
-        <w:rPr>
-          <w:rFonts w:ascii="Garamond" w:hAnsi="Garamond"/>
-          <w:sz w:val="22"/>
-          <w:szCs w:val="22"/>
-        </w:rPr>
-        <w:t>run</w:t>
-      </w:r>
-      <w:proofErr w:type="gramEnd"/>
-      <w:r>
-        <w:rPr>
-          <w:rFonts w:ascii="Garamond" w:hAnsi="Garamond"/>
-          <w:sz w:val="22"/>
-          <w:szCs w:val="22"/>
-        </w:rPr>
-        <w:t xml:space="preserve"> duration among years, this approach resulted in a fourth quartile bin which varied slightly among years. For the most part, these deviations were minimal and had </w:t>
-      </w:r>
-      <w:proofErr w:type="gramStart"/>
-      <w:r>
-        <w:rPr>
-          <w:rFonts w:ascii="Garamond" w:hAnsi="Garamond"/>
-          <w:sz w:val="22"/>
-          <w:szCs w:val="22"/>
-        </w:rPr>
-        <w:t>negligible</w:t>
-      </w:r>
-      <w:proofErr w:type="gramEnd"/>
-      <w:r>
-        <w:rPr>
-          <w:rFonts w:ascii="Garamond" w:hAnsi="Garamond"/>
-          <w:sz w:val="22"/>
-          <w:szCs w:val="22"/>
-        </w:rPr>
-        <w:t xml:space="preserve"> impact on the overall CPUE within this quartile subsection. For each year, return estimates were calculated for all four quartiles as well as a total run estimate across all individuals. </w:t>
+        <w:t>a negligible</w:t>
+      </w:r>
+      <w:r>
+        <w:rPr>
+          <w:rFonts w:ascii="Garamond" w:hAnsi="Garamond"/>
+          <w:sz w:val="22"/>
+          <w:szCs w:val="22"/>
+        </w:rPr>
+        <w:t xml:space="preserve"> </w:t>
+      </w:r>
+      <w:r>
+        <w:rPr>
+          <w:rFonts w:ascii="Garamond" w:hAnsi="Garamond"/>
+          <w:sz w:val="22"/>
+          <w:szCs w:val="22"/>
+        </w:rPr>
+        <w:t xml:space="preserve">portion of the CPUE. Finally, estimates were produced for the full run in each year by including all four quartiles of data. </w:t>
       </w:r>
     </w:p>
     <w:p>
       <w:pPr>
         <w:spacing w:line="480" w:lineRule="auto"/>
+        <w:ind w:firstLine="720"/>
         <w:rPr>
           <w:rFonts w:ascii="Garamond" w:hAnsi="Garamond"/>
           <w:sz w:val="22"/>
           <w:szCs w:val="22"/>
         </w:rPr>
       </w:pPr>
-      <w:commentRangeStart w:id="5"/>
-      <w:r>
-        <w:rPr>
-          <w:rFonts w:ascii="Garamond" w:hAnsi="Garamond"/>
-          <w:sz w:val="22"/>
-          <w:szCs w:val="22"/>
-        </w:rPr>
-        <w:t>For visualization purposes, these values were then rescaled to a 0–1 range to depict the relative distribution of natal origins across the basin.</w:t>
-      </w:r>
-      <w:commentRangeEnd w:id="5"/>
-      <w:r>
-        <w:rPr>
-          <w:rStyle w:val="CommentReference"/>
-        </w:rPr>
-        <w:commentReference w:id="5"/>
-      </w:r>
-    </w:p>
-    <w:p>
-      <w:pPr>
-        <w:spacing w:before="100" w:beforeAutospacing="1" w:after="100" w:afterAutospacing="1" w:line="480" w:lineRule="auto"/>
-        <w:rPr>
-          <w:rFonts w:ascii="Garamond" w:eastAsia="Times New Roman" w:hAnsi="Garamond" w:cs="Times New Roman"/>
-          <w:b/>
-          <w:bCs/>
-          <w:kern w:val="0"/>
-          <w:sz w:val="22"/>
-          <w:szCs w:val="22"/>
-          <w14:ligatures w14:val="none"/>
-        </w:rPr>
-      </w:pPr>
-      <w:r>
-        <w:rPr>
-          <w:rFonts w:ascii="Garamond" w:eastAsia="Times New Roman" w:hAnsi="Garamond" w:cs="Times New Roman"/>
-          <w:b/>
-          <w:bCs/>
-          <w:kern w:val="0"/>
-          <w:sz w:val="22"/>
-          <w:szCs w:val="22"/>
-          <w14:ligatures w14:val="none"/>
-        </w:rPr>
-        <w:t xml:space="preserve">Management units </w:t>
-      </w:r>
-    </w:p>
-    <w:p>
-      <w:pPr>
-        <w:pStyle w:val="NormalWeb"/>
-        <w:spacing w:line="480" w:lineRule="auto"/>
-        <w:rPr>
-          <w:rFonts w:ascii="Garamond" w:hAnsi="Garamond"/>
-          <w:sz w:val="22"/>
-          <w:szCs w:val="22"/>
-        </w:rPr>
-      </w:pPr>
-      <w:r>
-        <w:rPr>
-          <w:rFonts w:ascii="Garamond" w:hAnsi="Garamond"/>
-          <w:b/>
-          <w:bCs/>
-          <w:sz w:val="22"/>
-          <w:szCs w:val="22"/>
-        </w:rPr>
-        <w:tab/>
-      </w:r>
-      <w:r>
-        <w:rPr>
-          <w:rFonts w:ascii="Garamond" w:hAnsi="Garamond"/>
-          <w:sz w:val="22"/>
-          <w:szCs w:val="22"/>
-        </w:rPr>
-        <w:t xml:space="preserve">Tributaries across the basin were grouped into management units based on regions of management concern identified by the Alaska Department of Fish and Game (ADFG). These included key tributaries such </w:t>
-      </w:r>
-      <w:r>
-        <w:rPr>
-          <w:rFonts w:ascii="Garamond" w:hAnsi="Garamond"/>
-          <w:sz w:val="22"/>
-          <w:szCs w:val="22"/>
-        </w:rPr>
-        <w:lastRenderedPageBreak/>
-        <w:t xml:space="preserve">as the Aniak, Kwethluk, </w:t>
-      </w:r>
-      <w:proofErr w:type="spellStart"/>
-      <w:r>
-        <w:rPr>
-          <w:rFonts w:ascii="Garamond" w:hAnsi="Garamond"/>
-          <w:sz w:val="22"/>
-          <w:szCs w:val="22"/>
-        </w:rPr>
-        <w:t>Takotna</w:t>
-      </w:r>
-      <w:proofErr w:type="spellEnd"/>
-      <w:r>
-        <w:rPr>
-          <w:rFonts w:ascii="Garamond" w:hAnsi="Garamond"/>
-          <w:sz w:val="22"/>
-          <w:szCs w:val="22"/>
-        </w:rPr>
-        <w:t xml:space="preserve">, and </w:t>
-      </w:r>
-      <w:proofErr w:type="spellStart"/>
-      <w:r>
-        <w:rPr>
-          <w:rFonts w:ascii="Garamond" w:hAnsi="Garamond"/>
-          <w:sz w:val="22"/>
-          <w:szCs w:val="22"/>
-        </w:rPr>
-        <w:t>Holitna</w:t>
-      </w:r>
-      <w:proofErr w:type="spellEnd"/>
-      <w:r>
-        <w:rPr>
-          <w:rFonts w:ascii="Garamond" w:hAnsi="Garamond"/>
-          <w:sz w:val="22"/>
-          <w:szCs w:val="22"/>
-        </w:rPr>
-        <w:t xml:space="preserve"> rivers, which are subject to active management goals. For each of these systems, all upstream stream segments were grouped and assigned a common management unit identifier.</w:t>
-      </w:r>
-      <w:r>
-        <w:rPr>
-          <w:rFonts w:ascii="Garamond" w:hAnsi="Garamond"/>
-          <w:sz w:val="22"/>
-          <w:szCs w:val="22"/>
-        </w:rPr>
-        <w:t xml:space="preserve"> </w:t>
-      </w:r>
-      <w:r>
-        <w:rPr>
-          <w:rFonts w:ascii="Garamond" w:hAnsi="Garamond"/>
-          <w:sz w:val="22"/>
-          <w:szCs w:val="22"/>
-        </w:rPr>
-        <w:t xml:space="preserve">Additional </w:t>
+      <w:r>
+        <w:rPr>
+          <w:rFonts w:ascii="Garamond" w:hAnsi="Garamond"/>
+          <w:sz w:val="22"/>
+          <w:szCs w:val="22"/>
+        </w:rPr>
+        <w:t>Twenty-one management units were defined to aggregate tributary-level estimates into units relevant to current management practices (Figure 2). Management units of interest to the Alaska Department of Fish and Game were identified by</w:t>
+      </w:r>
+      <w:r>
+        <w:rPr>
+          <w:rFonts w:ascii="Garamond" w:hAnsi="Garamond"/>
+          <w:sz w:val="22"/>
+          <w:szCs w:val="22"/>
+        </w:rPr>
+        <w:t xml:space="preserve"> ____</w:t>
+      </w:r>
+      <w:r>
+        <w:rPr>
+          <w:rFonts w:ascii="Garamond" w:hAnsi="Garamond"/>
+          <w:sz w:val="22"/>
+          <w:szCs w:val="22"/>
+        </w:rPr>
+        <w:t xml:space="preserve">], with all upstream segments from the most downstream point of each tributary assigned to common management identifiers. </w:t>
       </w:r>
       <w:proofErr w:type="gramStart"/>
       <w:r>
@@ -4947,7 +4654,7 @@
           <w:sz w:val="22"/>
           <w:szCs w:val="22"/>
         </w:rPr>
-        <w:t>tributaries</w:t>
+        <w:t>Remaining</w:t>
       </w:r>
       <w:proofErr w:type="gramEnd"/>
       <w:r>
@@ -4956,65 +4663,7 @@
           <w:sz w:val="22"/>
           <w:szCs w:val="22"/>
         </w:rPr>
-        <w:t xml:space="preserve"> not explicitly highlighted in ADFG’s management priorities were grouped into units of comparable size or hydrological significance. These included units such as “Upper Kusko Main,” “George,” and “Lower Kusko,” ensuring that the entire basin was binned into management categories that could be reasonably compared across regions (Figure </w:t>
-      </w:r>
-      <w:r>
-        <w:rPr>
-          <w:rFonts w:ascii="Garamond" w:hAnsi="Garamond"/>
-          <w:sz w:val="22"/>
-          <w:szCs w:val="22"/>
-        </w:rPr>
-        <w:t>2</w:t>
-      </w:r>
-      <w:r>
-        <w:rPr>
-          <w:rFonts w:ascii="Garamond" w:hAnsi="Garamond"/>
-          <w:sz w:val="22"/>
-          <w:szCs w:val="22"/>
-        </w:rPr>
-        <w:t>).</w:t>
-      </w:r>
-      <w:r>
-        <w:rPr>
-          <w:rFonts w:ascii="Garamond" w:hAnsi="Garamond"/>
-          <w:sz w:val="22"/>
-          <w:szCs w:val="22"/>
-        </w:rPr>
-        <w:t xml:space="preserve"> </w:t>
-      </w:r>
-      <w:r>
-        <w:rPr>
-          <w:rFonts w:ascii="Garamond" w:hAnsi="Garamond"/>
-          <w:sz w:val="22"/>
-          <w:szCs w:val="22"/>
-        </w:rPr>
-        <w:t xml:space="preserve">Production estimates across the basin were aggregated by </w:t>
-      </w:r>
-      <w:proofErr w:type="gramStart"/>
-      <w:r>
-        <w:rPr>
-          <w:rFonts w:ascii="Garamond" w:hAnsi="Garamond"/>
-          <w:sz w:val="22"/>
-          <w:szCs w:val="22"/>
-        </w:rPr>
-        <w:t>management</w:t>
-      </w:r>
-      <w:proofErr w:type="gramEnd"/>
-      <w:r>
-        <w:rPr>
-          <w:rFonts w:ascii="Garamond" w:hAnsi="Garamond"/>
-          <w:sz w:val="22"/>
-          <w:szCs w:val="22"/>
-        </w:rPr>
-        <w:t xml:space="preserve"> unit and rescaled to sum to one for each quartile. This process was repeated for all quartiles across all years in the dataset (2017–2021), resulting in a time series of proportional contributions for each of the 20 management regions</w:t>
-      </w:r>
-      <w:r>
-        <w:rPr>
-          <w:rFonts w:ascii="Garamond" w:hAnsi="Garamond"/>
-          <w:sz w:val="22"/>
-          <w:szCs w:val="22"/>
-        </w:rPr>
-        <w:t xml:space="preserve"> (Figure 3) </w:t>
+        <w:t xml:space="preserve"> basin areas were manually grouped into units of comparable size to ensure complete basin coverage.</w:t>
       </w:r>
     </w:p>
     <w:p>
@@ -5024,11 +4673,225 @@
           <w:rFonts w:ascii="Garamond" w:hAnsi="Garamond"/>
           <w:b/>
           <w:bCs/>
-          <w:sz w:val="28"/>
-          <w:szCs w:val="28"/>
+          <w:sz w:val="22"/>
+          <w:szCs w:val="22"/>
         </w:rPr>
       </w:pPr>
       <w:r>
+        <w:rPr>
+          <w:rFonts w:ascii="Garamond" w:hAnsi="Garamond"/>
+          <w:b/>
+          <w:bCs/>
+          <w:sz w:val="22"/>
+          <w:szCs w:val="22"/>
+        </w:rPr>
+        <w:t>Spatial and Temporal pattern</w:t>
+      </w:r>
+      <w:r>
+        <w:rPr>
+          <w:rFonts w:ascii="Garamond" w:hAnsi="Garamond"/>
+          <w:b/>
+          <w:bCs/>
+          <w:sz w:val="22"/>
+          <w:szCs w:val="22"/>
+        </w:rPr>
+        <w:t>s</w:t>
+      </w:r>
+      <w:r>
+        <w:rPr>
+          <w:rFonts w:ascii="Garamond" w:hAnsi="Garamond"/>
+          <w:b/>
+          <w:bCs/>
+          <w:sz w:val="22"/>
+          <w:szCs w:val="22"/>
+        </w:rPr>
+        <w:t xml:space="preserve"> </w:t>
+      </w:r>
+    </w:p>
+    <w:p>
+      <w:pPr>
+        <w:spacing w:line="480" w:lineRule="auto"/>
+        <w:ind w:firstLine="720"/>
+        <w:rPr>
+          <w:rFonts w:ascii="Garamond" w:hAnsi="Garamond"/>
+          <w:sz w:val="22"/>
+          <w:szCs w:val="22"/>
+        </w:rPr>
+      </w:pPr>
+      <w:r>
+        <w:rPr>
+          <w:rFonts w:ascii="Garamond" w:hAnsi="Garamond"/>
+          <w:b/>
+          <w:bCs/>
+          <w:sz w:val="22"/>
+          <w:szCs w:val="22"/>
+        </w:rPr>
+        <w:tab/>
+      </w:r>
+      <w:r>
+        <w:rPr>
+          <w:rFonts w:ascii="Garamond" w:hAnsi="Garamond"/>
+          <w:sz w:val="22"/>
+          <w:szCs w:val="22"/>
+        </w:rPr>
+        <w:t>For each quartile, return estimates were normalized to sum to one across the watershed, displaying proportional contribution patterns independent of among-quartile abundance differences. Mean contributions across all years were calculated for each management unit and quartile</w:t>
+      </w:r>
+      <w:r>
+        <w:rPr>
+          <w:rFonts w:ascii="Garamond" w:hAnsi="Garamond"/>
+          <w:sz w:val="22"/>
+          <w:szCs w:val="22"/>
+        </w:rPr>
+        <w:t xml:space="preserve"> and visualized by coloring all tributaries assigned to the same unit by their relative contribution (Figure x). Corresponding b</w:t>
+      </w:r>
+      <w:r>
+        <w:rPr>
+          <w:rFonts w:ascii="Garamond" w:hAnsi="Garamond"/>
+          <w:sz w:val="22"/>
+          <w:szCs w:val="22"/>
+        </w:rPr>
+        <w:t xml:space="preserve">oxplots </w:t>
+      </w:r>
+      <w:r>
+        <w:rPr>
+          <w:rFonts w:ascii="Garamond" w:hAnsi="Garamond"/>
+          <w:sz w:val="22"/>
+          <w:szCs w:val="22"/>
+        </w:rPr>
+        <w:t xml:space="preserve">for each quartile </w:t>
+      </w:r>
+      <w:r>
+        <w:rPr>
+          <w:rFonts w:ascii="Garamond" w:hAnsi="Garamond"/>
+          <w:sz w:val="22"/>
+          <w:szCs w:val="22"/>
+        </w:rPr>
+        <w:t>illustrat</w:t>
+      </w:r>
+      <w:r>
+        <w:rPr>
+          <w:rFonts w:ascii="Garamond" w:hAnsi="Garamond"/>
+          <w:sz w:val="22"/>
+          <w:szCs w:val="22"/>
+        </w:rPr>
+        <w:t>e</w:t>
+      </w:r>
+      <w:r>
+        <w:rPr>
+          <w:rFonts w:ascii="Garamond" w:hAnsi="Garamond"/>
+          <w:sz w:val="22"/>
+          <w:szCs w:val="22"/>
+        </w:rPr>
+        <w:t xml:space="preserve"> temporal variability in contribution patterns, ordered from upstream to downstream locations.</w:t>
+      </w:r>
+      <w:r>
+        <w:rPr>
+          <w:rFonts w:ascii="Garamond" w:hAnsi="Garamond"/>
+          <w:sz w:val="22"/>
+          <w:szCs w:val="22"/>
+        </w:rPr>
+        <w:t xml:space="preserve"> </w:t>
+      </w:r>
+      <w:r>
+        <w:rPr>
+          <w:rFonts w:ascii="Garamond" w:hAnsi="Garamond"/>
+          <w:sz w:val="22"/>
+          <w:szCs w:val="22"/>
+        </w:rPr>
+        <w:t xml:space="preserve">Cumulative distribution functions were produced by </w:t>
+      </w:r>
+      <w:proofErr w:type="spellStart"/>
+      <w:r>
+        <w:rPr>
+          <w:rFonts w:ascii="Garamond" w:hAnsi="Garamond"/>
+          <w:sz w:val="22"/>
+          <w:szCs w:val="22"/>
+        </w:rPr>
+        <w:t>subsetting</w:t>
+      </w:r>
+      <w:proofErr w:type="spellEnd"/>
+      <w:r>
+        <w:rPr>
+          <w:rFonts w:ascii="Garamond" w:hAnsi="Garamond"/>
+          <w:sz w:val="22"/>
+          <w:szCs w:val="22"/>
+        </w:rPr>
+        <w:t xml:space="preserve"> the full dataset into every third day</w:t>
+      </w:r>
+      <w:r>
+        <w:rPr>
+          <w:rFonts w:ascii="Garamond" w:hAnsi="Garamond"/>
+          <w:sz w:val="22"/>
+          <w:szCs w:val="22"/>
+        </w:rPr>
+        <w:t xml:space="preserve">. From each subset total summed estimates of production for each tributary </w:t>
+      </w:r>
+      <w:proofErr w:type="gramStart"/>
+      <w:r>
+        <w:rPr>
+          <w:rFonts w:ascii="Garamond" w:hAnsi="Garamond"/>
+          <w:sz w:val="22"/>
+          <w:szCs w:val="22"/>
+        </w:rPr>
+        <w:t>was</w:t>
+      </w:r>
+      <w:proofErr w:type="gramEnd"/>
+      <w:r>
+        <w:rPr>
+          <w:rFonts w:ascii="Garamond" w:hAnsi="Garamond"/>
+          <w:sz w:val="22"/>
+          <w:szCs w:val="22"/>
+        </w:rPr>
+        <w:t xml:space="preserve"> produced and </w:t>
+      </w:r>
+      <w:r>
+        <w:rPr>
+          <w:rFonts w:ascii="Garamond" w:hAnsi="Garamond"/>
+          <w:sz w:val="22"/>
+          <w:szCs w:val="22"/>
+        </w:rPr>
+        <w:lastRenderedPageBreak/>
+        <w:t xml:space="preserve">aggregated into management units. These values were then compared against the raw values for the entire dataset. </w:t>
+      </w:r>
+      <w:r>
+        <w:rPr>
+          <w:rFonts w:ascii="Garamond" w:hAnsi="Garamond"/>
+          <w:sz w:val="22"/>
+          <w:szCs w:val="22"/>
+        </w:rPr>
+        <w:t xml:space="preserve">Lines are colored in order of distance up the watershed with deeper red values displaying the furthest upstream populations and deep blue illustrating the furthest downstream populations. </w:t>
+      </w:r>
+      <w:r>
+        <w:rPr>
+          <w:rFonts w:ascii="Garamond" w:hAnsi="Garamond"/>
+          <w:sz w:val="22"/>
+          <w:szCs w:val="22"/>
+        </w:rPr>
+        <w:t>Cumulative distribution functions were constructed using 3-day intervals throughout each run. For each interval, tributary-level production estimates were aggregated into management units and compared against full-season totals. Management units were color-coded by watershed position, with upstream populations in red transitioning to downstream populations in blue, providing a visual representation of the temporal progression of returns across the basin.</w:t>
+      </w:r>
+    </w:p>
+    <w:p>
+      <w:pPr>
+        <w:spacing w:line="480" w:lineRule="auto"/>
+        <w:ind w:firstLine="720"/>
+        <w:rPr>
+          <w:rFonts w:ascii="Garamond" w:hAnsi="Garamond"/>
+          <w:sz w:val="22"/>
+          <w:szCs w:val="22"/>
+        </w:rPr>
+      </w:pPr>
+      <w:r>
+        <w:rPr>
+          <w:rFonts w:ascii="Garamond" w:hAnsi="Garamond"/>
+          <w:sz w:val="22"/>
+          <w:szCs w:val="22"/>
+        </w:rPr>
+        <w:t>To assess the protective effectiveness of front-end closure strategies on upstream stock components, we quantified the proportion of each management unit's annual production that occurs within the current closure window. We calculated the ratio of estimated returns during Q1 (run start through June 11) to the total annual returns for each management unit and year. This metric represents the fraction of each stock's production that would be protected by implementing a front-end closure, independent of that unit's overall contribution to basin-wide returns.</w:t>
+      </w:r>
+    </w:p>
+    <w:p>
+      <w:pPr>
+        <w:spacing w:line="480" w:lineRule="auto"/>
         <w:rPr>
           <w:rFonts w:ascii="Garamond" w:hAnsi="Garamond"/>
           <w:b/>
@@ -5036,8 +4899,29 @@
           <w:sz w:val="28"/>
           <w:szCs w:val="28"/>
         </w:rPr>
+      </w:pPr>
+      <w:r>
+        <w:rPr>
+          <w:rFonts w:ascii="Garamond" w:hAnsi="Garamond"/>
+          <w:b/>
+          <w:bCs/>
+          <w:sz w:val="28"/>
+          <w:szCs w:val="28"/>
+        </w:rPr>
         <w:t>Results</w:t>
       </w:r>
+    </w:p>
+    <w:p>
+      <w:pPr>
+        <w:spacing w:line="480" w:lineRule="auto"/>
+        <w:rPr>
+          <w:rFonts w:ascii="Garamond" w:hAnsi="Garamond"/>
+          <w:b/>
+          <w:bCs/>
+          <w:sz w:val="28"/>
+          <w:szCs w:val="28"/>
+        </w:rPr>
+      </w:pPr>
     </w:p>
     <w:p>
       <w:pPr>
@@ -5108,8 +4992,8 @@
       </w:pPr>
     </w:p>
     <w:sectPr>
-      <w:footerReference w:type="even" r:id="rId9"/>
-      <w:footerReference w:type="default" r:id="rId10"/>
+      <w:footerReference w:type="even" r:id="rId11"/>
+      <w:footerReference w:type="default" r:id="rId12"/>
       <w:pgSz w:w="12240" w:h="15840"/>
       <w:pgMar w:top="1440" w:right="1440" w:bottom="1440" w:left="1440" w:header="720" w:footer="720" w:gutter="0"/>
       <w:lnNumType w:countBy="1" w:restart="continuous"/>
@@ -5170,54 +5054,6 @@
       </w:r>
     </w:p>
   </w:comment>
-  <w:comment w:id="3" w:author="Benjamin J. Makhlouf" w:date="2025-06-27T17:51:00Z" w:initials="BM">
-    <w:p>
-      <w:pPr>
-        <w:pStyle w:val="CommentText"/>
-      </w:pPr>
-      <w:r>
-        <w:rPr>
-          <w:rStyle w:val="CommentReference"/>
-        </w:rPr>
-        <w:annotationRef/>
-      </w:r>
-      <w:r>
-        <w:t>Should this be THROUGH June 11 or TO June 11th. I should clarify</w:t>
-      </w:r>
-    </w:p>
-  </w:comment>
-  <w:comment w:id="4" w:author="Benjamin J. Makhlouf" w:date="2025-06-27T17:51:00Z" w:initials="BM">
-    <w:p>
-      <w:pPr>
-        <w:pStyle w:val="CommentText"/>
-      </w:pPr>
-      <w:r>
-        <w:rPr>
-          <w:rStyle w:val="CommentReference"/>
-        </w:rPr>
-        <w:annotationRef/>
-      </w:r>
-      <w:r>
-        <w:t>Cite?</w:t>
-      </w:r>
-    </w:p>
-  </w:comment>
-  <w:comment w:id="5" w:author="Benjamin J. Makhlouf" w:date="2025-06-27T17:56:00Z" w:initials="BM">
-    <w:p>
-      <w:pPr>
-        <w:pStyle w:val="CommentText"/>
-      </w:pPr>
-      <w:r>
-        <w:rPr>
-          <w:rStyle w:val="CommentReference"/>
-        </w:rPr>
-        <w:annotationRef/>
-      </w:r>
-      <w:r>
-        <w:t xml:space="preserve">Only sometimes,… </w:t>
-      </w:r>
-    </w:p>
-  </w:comment>
 </w:comments>
 </file>
 
@@ -5226,9 +5062,6 @@
   <w15:commentEx w15:paraId="57D69624" w15:done="0"/>
   <w15:commentEx w15:paraId="5F979FDB" w15:done="0"/>
   <w15:commentEx w15:paraId="22BD8311" w15:done="0"/>
-  <w15:commentEx w15:paraId="74C4CFF1" w15:done="0"/>
-  <w15:commentEx w15:paraId="0D3BD6E0" w15:done="0"/>
-  <w15:commentEx w15:paraId="67FBA937" w15:done="0"/>
 </w15:commentsEx>
 </file>
 
@@ -5237,9 +5070,6 @@
   <w16cex:commentExtensible w16cex:durableId="58735DA5" w16cex:dateUtc="2025-06-28T00:34:00Z"/>
   <w16cex:commentExtensible w16cex:durableId="2B7C7B73" w16cex:dateUtc="2025-06-28T00:37:00Z"/>
   <w16cex:commentExtensible w16cex:durableId="550C5D78" w16cex:dateUtc="2025-06-28T00:39:00Z"/>
-  <w16cex:commentExtensible w16cex:durableId="0061DF66" w16cex:dateUtc="2025-06-28T00:51:00Z"/>
-  <w16cex:commentExtensible w16cex:durableId="287FA21A" w16cex:dateUtc="2025-06-28T00:51:00Z"/>
-  <w16cex:commentExtensible w16cex:durableId="0BE46D88" w16cex:dateUtc="2025-06-28T00:56:00Z"/>
 </w16cex:commentsExtensible>
 </file>
 
@@ -5248,10 +5078,32 @@
   <w16cid:commentId w16cid:paraId="57D69624" w16cid:durableId="58735DA5"/>
   <w16cid:commentId w16cid:paraId="5F979FDB" w16cid:durableId="2B7C7B73"/>
   <w16cid:commentId w16cid:paraId="22BD8311" w16cid:durableId="550C5D78"/>
-  <w16cid:commentId w16cid:paraId="74C4CFF1" w16cid:durableId="0061DF66"/>
-  <w16cid:commentId w16cid:paraId="0D3BD6E0" w16cid:durableId="287FA21A"/>
-  <w16cid:commentId w16cid:paraId="67FBA937" w16cid:durableId="0BE46D88"/>
 </w16cid:commentsIds>
+</file>
+
+<file path=word/endnotes.xml><?xml version="1.0" encoding="utf-8"?>
+<w:endnotes xmlns:wpc="http://schemas.microsoft.com/office/word/2010/wordprocessingCanvas" xmlns:cx="http://schemas.microsoft.com/office/drawing/2014/chartex" xmlns:cx1="http://schemas.microsoft.com/office/drawing/2015/9/8/chartex" xmlns:cx2="http://schemas.microsoft.com/office/drawing/2015/10/21/chartex" xmlns:cx3="http://schemas.microsoft.com/office/drawing/2016/5/9/chartex" xmlns:cx4="http://schemas.microsoft.com/office/drawing/2016/5/10/chartex" xmlns:cx5="http://schemas.microsoft.com/office/drawing/2016/5/11/chartex" xmlns:cx6="http://schemas.microsoft.com/office/drawing/2016/5/12/chartex" xmlns:cx7="http://schemas.microsoft.com/office/drawing/2016/5/13/chartex" xmlns:cx8="http://schemas.microsoft.com/office/drawing/2016/5/14/chartex" xmlns:mc="http://schemas.openxmlformats.org/markup-compatibility/2006" xmlns:aink="http://schemas.microsoft.com/office/drawing/2016/ink" xmlns:am3d="http://schemas.microsoft.com/office/drawing/2017/model3d" xmlns:o="urn:schemas-microsoft-com:office:office" xmlns:oel="http://schemas.microsoft.com/office/2019/extlst" xmlns:r="http://schemas.openxmlformats.org/officeDocument/2006/relationships" xmlns:m="http://schemas.openxmlformats.org/officeDocument/2006/math" xmlns:v="urn:schemas-microsoft-com:vml" xmlns:wp14="http://schemas.microsoft.com/office/word/2010/wordprocessingDrawing" xmlns:wp="http://schemas.openxmlformats.org/drawingml/2006/wordprocessingDrawing" xmlns:w10="urn:schemas-microsoft-com:office:word" xmlns:w="http://schemas.openxmlformats.org/wordprocessingml/2006/main" xmlns:w14="http://schemas.microsoft.com/office/word/2010/wordml" xmlns:w15="http://schemas.microsoft.com/office/word/2012/wordml" xmlns:w16cex="http://schemas.microsoft.com/office/word/2018/wordml/cex" xmlns:w16cid="http://schemas.microsoft.com/office/word/2016/wordml/cid" xmlns:w16="http://schemas.microsoft.com/office/word/2018/wordml" xmlns:w16du="http://schemas.microsoft.com/office/word/2023/wordml/word16du" xmlns:w16sdtdh="http://schemas.microsoft.com/office/word/2020/wordml/sdtdatahash" xmlns:w16sdtfl="http://schemas.microsoft.com/office/word/2024/wordml/sdtformatlock" xmlns:w16se="http://schemas.microsoft.com/office/word/2015/wordml/symex" xmlns:wpg="http://schemas.microsoft.com/office/word/2010/wordprocessingGroup" xmlns:wpi="http://schemas.microsoft.com/office/word/2010/wordprocessingInk" xmlns:wne="http://schemas.microsoft.com/office/word/2006/wordml" xmlns:wps="http://schemas.microsoft.com/office/word/2010/wordprocessingShape" mc:Ignorable="w14 w15 w16se w16cid w16 w16cex w16sdtdh w16sdtfl w16du wp14">
+  <w:endnote w:type="separator" w:id="-1">
+    <w:p>
+      <w:pPr>
+        <w:spacing w:after="0" w:line="240" w:lineRule="auto"/>
+      </w:pPr>
+      <w:r>
+        <w:separator/>
+      </w:r>
+    </w:p>
+  </w:endnote>
+  <w:endnote w:type="continuationSeparator" w:id="0">
+    <w:p>
+      <w:pPr>
+        <w:spacing w:after="0" w:line="240" w:lineRule="auto"/>
+      </w:pPr>
+      <w:r>
+        <w:continuationSeparator/>
+      </w:r>
+    </w:p>
+  </w:endnote>
+</w:endnotes>
 </file>
 
 <file path=word/footer1.xml><?xml version="1.0" encoding="utf-8"?>
@@ -5375,6 +5227,31 @@
     </w:pPr>
   </w:p>
 </w:ftr>
+</file>
+
+<file path=word/footnotes.xml><?xml version="1.0" encoding="utf-8"?>
+<w:footnotes xmlns:wpc="http://schemas.microsoft.com/office/word/2010/wordprocessingCanvas" xmlns:cx="http://schemas.microsoft.com/office/drawing/2014/chartex" xmlns:cx1="http://schemas.microsoft.com/office/drawing/2015/9/8/chartex" xmlns:cx2="http://schemas.microsoft.com/office/drawing/2015/10/21/chartex" xmlns:cx3="http://schemas.microsoft.com/office/drawing/2016/5/9/chartex" xmlns:cx4="http://schemas.microsoft.com/office/drawing/2016/5/10/chartex" xmlns:cx5="http://schemas.microsoft.com/office/drawing/2016/5/11/chartex" xmlns:cx6="http://schemas.microsoft.com/office/drawing/2016/5/12/chartex" xmlns:cx7="http://schemas.microsoft.com/office/drawing/2016/5/13/chartex" xmlns:cx8="http://schemas.microsoft.com/office/drawing/2016/5/14/chartex" xmlns:mc="http://schemas.openxmlformats.org/markup-compatibility/2006" xmlns:aink="http://schemas.microsoft.com/office/drawing/2016/ink" xmlns:am3d="http://schemas.microsoft.com/office/drawing/2017/model3d" xmlns:o="urn:schemas-microsoft-com:office:office" xmlns:oel="http://schemas.microsoft.com/office/2019/extlst" xmlns:r="http://schemas.openxmlformats.org/officeDocument/2006/relationships" xmlns:m="http://schemas.openxmlformats.org/officeDocument/2006/math" xmlns:v="urn:schemas-microsoft-com:vml" xmlns:wp14="http://schemas.microsoft.com/office/word/2010/wordprocessingDrawing" xmlns:wp="http://schemas.openxmlformats.org/drawingml/2006/wordprocessingDrawing" xmlns:w10="urn:schemas-microsoft-com:office:word" xmlns:w="http://schemas.openxmlformats.org/wordprocessingml/2006/main" xmlns:w14="http://schemas.microsoft.com/office/word/2010/wordml" xmlns:w15="http://schemas.microsoft.com/office/word/2012/wordml" xmlns:w16cex="http://schemas.microsoft.com/office/word/2018/wordml/cex" xmlns:w16cid="http://schemas.microsoft.com/office/word/2016/wordml/cid" xmlns:w16="http://schemas.microsoft.com/office/word/2018/wordml" xmlns:w16du="http://schemas.microsoft.com/office/word/2023/wordml/word16du" xmlns:w16sdtdh="http://schemas.microsoft.com/office/word/2020/wordml/sdtdatahash" xmlns:w16sdtfl="http://schemas.microsoft.com/office/word/2024/wordml/sdtformatlock" xmlns:w16se="http://schemas.microsoft.com/office/word/2015/wordml/symex" xmlns:wpg="http://schemas.microsoft.com/office/word/2010/wordprocessingGroup" xmlns:wpi="http://schemas.microsoft.com/office/word/2010/wordprocessingInk" xmlns:wne="http://schemas.microsoft.com/office/word/2006/wordml" xmlns:wps="http://schemas.microsoft.com/office/word/2010/wordprocessingShape" mc:Ignorable="w14 w15 w16se w16cid w16 w16cex w16sdtdh w16sdtfl w16du wp14">
+  <w:footnote w:type="separator" w:id="-1">
+    <w:p>
+      <w:pPr>
+        <w:spacing w:after="0" w:line="240" w:lineRule="auto"/>
+      </w:pPr>
+      <w:r>
+        <w:separator/>
+      </w:r>
+    </w:p>
+  </w:footnote>
+  <w:footnote w:type="continuationSeparator" w:id="0">
+    <w:p>
+      <w:pPr>
+        <w:spacing w:after="0" w:line="240" w:lineRule="auto"/>
+      </w:pPr>
+      <w:r>
+        <w:continuationSeparator/>
+      </w:r>
+    </w:p>
+  </w:footnote>
+</w:footnotes>
 </file>
 
 <file path=word/numbering.xml><?xml version="1.0" encoding="utf-8"?>
@@ -6109,7 +5986,6 @@
   <w:style w:type="character" w:default="1" w:styleId="DefaultParagraphFont">
     <w:name w:val="Default Paragraph Font"/>
     <w:uiPriority w:val="1"/>
-    <w:semiHidden/>
     <w:unhideWhenUsed/>
   </w:style>
   <w:style w:type="table" w:default="1" w:styleId="TableNormal">

</xml_diff>

<commit_message>
wrote most of the results but need to look at the numbers
</commit_message>
<xml_diff>
--- a/Docs/Run_timing_manuscript.docx
+++ b/Docs/Run_timing_manuscript.docx
@@ -272,6 +272,22 @@
         </w:rPr>
         <w:t xml:space="preserve">. Salmon from this region </w:t>
       </w:r>
+      <w:r>
+        <w:rPr>
+          <w:rFonts w:ascii="Garamond" w:hAnsi="Garamond"/>
+          <w:sz w:val="22"/>
+          <w:szCs w:val="22"/>
+        </w:rPr>
+        <w:t>have supported</w:t>
+      </w:r>
+      <w:r>
+        <w:rPr>
+          <w:rFonts w:ascii="Garamond" w:hAnsi="Garamond"/>
+          <w:sz w:val="22"/>
+          <w:szCs w:val="22"/>
+        </w:rPr>
+        <w:t xml:space="preserve"> lucrative commercial </w:t>
+      </w:r>
       <w:proofErr w:type="gramStart"/>
       <w:r>
         <w:rPr>
@@ -279,7 +295,7 @@
           <w:sz w:val="22"/>
           <w:szCs w:val="22"/>
         </w:rPr>
-        <w:t>have</w:t>
+        <w:t>fisheries, and</w:t>
       </w:r>
       <w:proofErr w:type="gramEnd"/>
       <w:r>
@@ -288,32 +304,6 @@
           <w:sz w:val="22"/>
           <w:szCs w:val="22"/>
         </w:rPr>
-        <w:t xml:space="preserve"> supported</w:t>
-      </w:r>
-      <w:r>
-        <w:rPr>
-          <w:rFonts w:ascii="Garamond" w:hAnsi="Garamond"/>
-          <w:sz w:val="22"/>
-          <w:szCs w:val="22"/>
-        </w:rPr>
-        <w:t xml:space="preserve"> lucrative commercial </w:t>
-      </w:r>
-      <w:proofErr w:type="gramStart"/>
-      <w:r>
-        <w:rPr>
-          <w:rFonts w:ascii="Garamond" w:hAnsi="Garamond"/>
-          <w:sz w:val="22"/>
-          <w:szCs w:val="22"/>
-        </w:rPr>
-        <w:t>fisheries, and</w:t>
-      </w:r>
-      <w:proofErr w:type="gramEnd"/>
-      <w:r>
-        <w:rPr>
-          <w:rFonts w:ascii="Garamond" w:hAnsi="Garamond"/>
-          <w:sz w:val="22"/>
-          <w:szCs w:val="22"/>
-        </w:rPr>
         <w:t xml:space="preserve"> have historically </w:t>
       </w:r>
       <w:r>
@@ -322,16 +312,7 @@
           <w:sz w:val="22"/>
           <w:szCs w:val="22"/>
         </w:rPr>
-        <w:t xml:space="preserve">provided the cultural and </w:t>
-      </w:r>
-      <w:proofErr w:type="gramStart"/>
-      <w:r>
-        <w:rPr>
-          <w:rFonts w:ascii="Garamond" w:hAnsi="Garamond"/>
-          <w:sz w:val="22"/>
-          <w:szCs w:val="22"/>
-        </w:rPr>
-        <w:t xml:space="preserve">nutritional </w:t>
+        <w:t>provided the cultural and nutritional</w:t>
       </w:r>
       <w:r>
         <w:rPr>
@@ -347,16 +328,7 @@
           <w:sz w:val="22"/>
           <w:szCs w:val="22"/>
         </w:rPr>
-        <w:t>foundation</w:t>
-      </w:r>
-      <w:proofErr w:type="gramEnd"/>
-      <w:r>
-        <w:rPr>
-          <w:rFonts w:ascii="Garamond" w:hAnsi="Garamond"/>
-          <w:sz w:val="22"/>
-          <w:szCs w:val="22"/>
-        </w:rPr>
-        <w:t xml:space="preserve"> for</w:t>
+        <w:t>foundation for</w:t>
       </w:r>
       <w:r>
         <w:rPr>
@@ -388,15 +360,47 @@
           <w:sz w:val="22"/>
           <w:szCs w:val="22"/>
         </w:rPr>
-        <w:t>harvest has been completed restricted or</w:t>
-      </w:r>
-      <w:r>
-        <w:rPr>
-          <w:rFonts w:ascii="Garamond" w:hAnsi="Garamond"/>
-          <w:sz w:val="22"/>
-          <w:szCs w:val="22"/>
-        </w:rPr>
-        <w:t xml:space="preserve"> upstream communities have voluntarily reduced or ceased subsistence fishing altogether, triggering a region-wide crisis of food insecurity, cultural loss, and the potential disappearance of a critical economic resource</w:t>
+        <w:t xml:space="preserve">harvest has been completed restricted </w:t>
+      </w:r>
+      <w:r>
+        <w:rPr>
+          <w:rFonts w:ascii="Garamond" w:hAnsi="Garamond"/>
+          <w:sz w:val="22"/>
+          <w:szCs w:val="22"/>
+        </w:rPr>
+        <w:t>f</w:t>
+      </w:r>
+      <w:r>
+        <w:rPr>
+          <w:rFonts w:ascii="Garamond" w:hAnsi="Garamond"/>
+          <w:sz w:val="22"/>
+          <w:szCs w:val="22"/>
+        </w:rPr>
+        <w:t>or</w:t>
+      </w:r>
+      <w:r>
+        <w:rPr>
+          <w:rFonts w:ascii="Garamond" w:hAnsi="Garamond"/>
+          <w:sz w:val="22"/>
+          <w:szCs w:val="22"/>
+        </w:rPr>
+        <w:t xml:space="preserve"> upstream communities </w:t>
+      </w:r>
+      <w:r>
+        <w:rPr>
+          <w:rFonts w:ascii="Garamond" w:hAnsi="Garamond"/>
+          <w:sz w:val="22"/>
+          <w:szCs w:val="22"/>
+        </w:rPr>
+        <w:t xml:space="preserve">who </w:t>
+      </w:r>
+      <w:r>
+        <w:rPr>
+          <w:rFonts w:ascii="Garamond" w:hAnsi="Garamond"/>
+          <w:sz w:val="22"/>
+          <w:szCs w:val="22"/>
+        </w:rPr>
+        <w:t>have voluntarily reduced or ceased subsistence fishing altogether, triggering a region-wide crisis of food insecurity, cultural loss, and the potential disappearance of a critical economic resource</w:t>
       </w:r>
       <w:r>
         <w:rPr>
@@ -514,7 +518,26 @@
           <w:sz w:val="22"/>
           <w:szCs w:val="22"/>
         </w:rPr>
-        <w:t>(Luck et al. 200X, Schindler et al. 2015)</w:t>
+        <w:t>(</w:t>
+      </w:r>
+      <w:r>
+        <w:rPr>
+          <w:rFonts w:ascii="Garamond" w:hAnsi="Garamond"/>
+          <w:noProof/>
+          <w:sz w:val="22"/>
+          <w:szCs w:val="22"/>
+          <w:highlight w:val="yellow"/>
+        </w:rPr>
+        <w:t>Luck et al. 200X</w:t>
+      </w:r>
+      <w:r>
+        <w:rPr>
+          <w:rFonts w:ascii="Garamond" w:hAnsi="Garamond"/>
+          <w:noProof/>
+          <w:sz w:val="22"/>
+          <w:szCs w:val="22"/>
+        </w:rPr>
+        <w:t>, Schindler et al. 2015)</w:t>
       </w:r>
       <w:r>
         <w:rPr>
@@ -759,184 +782,6 @@
           <w:szCs w:val="22"/>
         </w:rPr>
         <w:t xml:space="preserve">. </w:t>
-      </w:r>
-      <w:r>
-        <w:rPr>
-          <w:rFonts w:ascii="Garamond" w:hAnsi="Garamond"/>
-          <w:sz w:val="22"/>
-          <w:szCs w:val="22"/>
-        </w:rPr>
-        <w:t xml:space="preserve">The reliability of salmon resources to communities is a product of the health of stock components throughout the watershed. For Pacific salmon fisheries, which harvest stocks as the migrate upstream, the duration and reliability of this resource is the result of the aggregate dynamics of upstream stocks. For example, healthy stock components with unique spatiotemporal patterns may allow for more diverse set of harvest opportunities over a longer time period  </w:t>
-      </w:r>
-      <w:r>
-        <w:rPr>
-          <w:rFonts w:ascii="Garamond" w:hAnsi="Garamond"/>
-          <w:sz w:val="22"/>
-          <w:szCs w:val="22"/>
-        </w:rPr>
-        <w:fldChar w:fldCharType="begin"/>
-      </w:r>
-      <w:r>
-        <w:rPr>
-          <w:rFonts w:ascii="Garamond" w:hAnsi="Garamond"/>
-          <w:sz w:val="22"/>
-          <w:szCs w:val="22"/>
-        </w:rPr>
-        <w:instrText xml:space="preserve"> ADDIN ZOTERO_ITEM CSL_CITATION {"citationID":"bdM2yxbf","properties":{"formattedCitation":"(Nesbitt &amp; Moore, 2016)","plainCitation":"(Nesbitt &amp; Moore, 2016)","noteIndex":0},"citationItems":[{"id":3361,"uris":["http://zotero.org/users/8421274/items/U6M4JZTI"],"itemData":{"id":3361,"type":"article-journal","abstract":"Indigenous people are considered to be among the most vulnerable to food insecurity and biodiversity loss. Biodiversity is cited as a key component of indigenous food security; however, quantitative examples of this linkage are limited. We examined how species and population diversity influence the food security of indigenous fisheries for Pacific salmon (Oncorhynchus species). We compared two dimensions of food security – catch stability (interannual variability) and access (season length) – across a salmon diversity gradient for 21 fisheries on the Fraser River, Canada, over 30 years, using linear regression models. We used population diversity proxies derived from a range of existing measures because population-specific data were unavailable. While both population and species diversity were generally associated with higher catch stability and temporal access, population diversity had a stronger signal. Fisheries with access to high species diversity had up to 1·4 times more stable catch than predicted by the portfolio effect and up to 1·2 times longer fishing seasons than fisheries with access to fewer species. Fisheries with access to high population diversity had up to 3·8 times more stable catch and three times longer seasons than fisheries with access to fewer populations. Catch stability of Chinook Oncorhynchus tshawytscha and sockeye Oncorhynchus nerka fisheries was best explained by the number of populations and conservation units, respectively, that migrate past a fishery en route to spawning grounds. Similar population diversity metrics were important explanatory variables for season length of sockeye, pink Oncorhynchus gorbuscha, coho Oncorhynchus kisutch and chum Oncorhynchus keta fisheries. Synthesis and applications. We show an empirical example of how multiple scales of biodiversity support food security across a large watershed and suggest that protecting fine-scale salmon diversity will help promote food security for indigenous people. The scales of environmental assessments need to match the scales of the socio-ecological processes that will be affected by development. We illustrate that upstream projects that damage salmon habitat could degrade the food security of downstream indigenous fisheries, with implications to Canadian indigenous people and to watersheds around the world where migratory fishes support local fisheries.","container-title":"Journal of Applied Ecology","DOI":"10.1111/1365-2664.12717","ISSN":"1365-2664","issue":"5","language":"en","note":"_eprint: https://onlinelibrary.wiley.com/doi/pdf/10.1111/1365-2664.12717","page":"1489-1499","source":"Wiley Online Library","title":"Species and population diversity in Pacific salmon fisheries underpin indigenous food security","volume":"53","author":[{"family":"Nesbitt","given":"Holly K."},{"family":"Moore","given":"Jonathan W."}],"issued":{"date-parts":[["2016"]]}}}],"schema":"https://github.com/citation-style-language/schema/raw/master/csl-citation.json"} </w:instrText>
-      </w:r>
-      <w:r>
-        <w:rPr>
-          <w:rFonts w:ascii="Garamond" w:hAnsi="Garamond"/>
-          <w:sz w:val="22"/>
-          <w:szCs w:val="22"/>
-        </w:rPr>
-        <w:fldChar w:fldCharType="separate"/>
-      </w:r>
-      <w:r>
-        <w:rPr>
-          <w:rFonts w:ascii="Garamond" w:hAnsi="Garamond"/>
-          <w:noProof/>
-          <w:sz w:val="22"/>
-          <w:szCs w:val="22"/>
-        </w:rPr>
-        <w:t>(Nesbitt &amp; Moore, 2016)</w:t>
-      </w:r>
-      <w:r>
-        <w:rPr>
-          <w:rFonts w:ascii="Garamond" w:hAnsi="Garamond"/>
-          <w:sz w:val="22"/>
-          <w:szCs w:val="22"/>
-        </w:rPr>
-        <w:fldChar w:fldCharType="end"/>
-      </w:r>
-      <w:r>
-        <w:rPr>
-          <w:rFonts w:ascii="Garamond" w:hAnsi="Garamond"/>
-          <w:sz w:val="22"/>
-          <w:szCs w:val="22"/>
-        </w:rPr>
-        <w:t xml:space="preserve">. Further, distributing risk across space and time in several stocks may buffer basin-wide returns to local or short-term changes to habitat conditions, thereby enhancing </w:t>
-      </w:r>
-      <w:r>
-        <w:rPr>
-          <w:rFonts w:ascii="Garamond" w:hAnsi="Garamond"/>
-          <w:sz w:val="22"/>
-          <w:szCs w:val="22"/>
-        </w:rPr>
-        <w:t xml:space="preserve">both the accessibility and reliability of </w:t>
-      </w:r>
-      <w:r>
-        <w:rPr>
-          <w:rFonts w:ascii="Garamond" w:hAnsi="Garamond"/>
-          <w:sz w:val="22"/>
-          <w:szCs w:val="22"/>
-        </w:rPr>
-        <w:t xml:space="preserve">downstream </w:t>
-      </w:r>
-      <w:r>
-        <w:rPr>
-          <w:rFonts w:ascii="Garamond" w:hAnsi="Garamond"/>
-          <w:sz w:val="22"/>
-          <w:szCs w:val="22"/>
-        </w:rPr>
-        <w:t>harvest opportunities</w:t>
-      </w:r>
-      <w:r>
-        <w:rPr>
-          <w:rFonts w:ascii="Garamond" w:hAnsi="Garamond"/>
-          <w:sz w:val="22"/>
-          <w:szCs w:val="22"/>
-        </w:rPr>
-        <w:t xml:space="preserve"> (Schindler et al. 2010). The health of salmon populations in terms of </w:t>
-      </w:r>
-      <w:r>
-        <w:rPr>
-          <w:rFonts w:ascii="Garamond" w:hAnsi="Garamond"/>
-          <w:sz w:val="22"/>
-          <w:szCs w:val="22"/>
-        </w:rPr>
-        <w:t>long-term resilience</w:t>
-      </w:r>
-      <w:r>
-        <w:rPr>
-          <w:rFonts w:ascii="Garamond" w:hAnsi="Garamond"/>
-          <w:sz w:val="22"/>
-          <w:szCs w:val="22"/>
-        </w:rPr>
-        <w:t xml:space="preserve"> and reliability of ecosystem services is therefore better assessed </w:t>
-      </w:r>
-      <w:r>
-        <w:rPr>
-          <w:rFonts w:ascii="Garamond" w:hAnsi="Garamond"/>
-          <w:sz w:val="22"/>
-          <w:szCs w:val="22"/>
-        </w:rPr>
-        <w:t>by the health and viability of contributing subunits rather than by total run size alone</w:t>
-      </w:r>
-      <w:r>
-        <w:rPr>
-          <w:rFonts w:ascii="Garamond" w:hAnsi="Garamond"/>
-          <w:sz w:val="22"/>
-          <w:szCs w:val="22"/>
-        </w:rPr>
-        <w:t xml:space="preserve"> </w:t>
-      </w:r>
-      <w:r>
-        <w:rPr>
-          <w:rFonts w:ascii="Garamond" w:hAnsi="Garamond"/>
-          <w:sz w:val="22"/>
-          <w:szCs w:val="22"/>
-        </w:rPr>
-        <w:fldChar w:fldCharType="begin"/>
-      </w:r>
-      <w:r>
-        <w:rPr>
-          <w:rFonts w:ascii="Garamond" w:hAnsi="Garamond"/>
-          <w:sz w:val="22"/>
-          <w:szCs w:val="22"/>
-        </w:rPr>
-        <w:instrText xml:space="preserve"> ADDIN ZOTERO_ITEM CSL_CITATION {"citationID":"XiDspMSN","properties":{"formattedCitation":"(Connors et al., 2022)","plainCitation":"(Connors et al., 2022)","noteIndex":0},"citationItems":[{"id":4144,"uris":["http://zotero.org/users/8421274/items/M4DUIZ82"],"itemData":{"id":4144,"type":"article-journal","abstract":"Variation among populations in life history and intrinsic population characteristics (i.e., population diversity) helps maintain resilience to environmental change and dampen interannual variability in ecosystem services. As a result, ecological variation, and the processes that generate it, is considered central to strategies for managing risks to ecosystems in an increasingly variable and uncertain world. However, characterizing population diversity is difficult, particularly in large and remote regions, which often prevents its formal consideration in management advice. We combined genetic stock identification of archived scale and tissue samples with state-space run-reconstruction models to estimate migration timing and annual return abundance for eight geographically and genetically distinct Chinook salmon populations within the Canadian portion of the Yukon River. We found that among-population variation in migration timing and return abundances resulted in aggregate return migrations that were 2.1 times longer and 1.4 times more stable than if they had composed a single homogeneous population. We then fit state-space spawner–recruitment models to the annual return abundances to characterize among-population diversity in intrinsic productivity and population size and their consequences for the fisheries they support. Productivity and carrying capacity varied among populations by approximately 2.4-fold (2.9 to 6.9 recruits per spawner) and three-fold (8800 to 27,000 spawners), respectively. This diversity implies an equilibrium trade-off between harvesting of the population aggregate and the conservation of individual populations whereby the harvest rate predicted to maximize aggregate harvests comes at the cost of overfishing 40% of the populations but with a relatively low risk of extirpating the weakest ones. Our findings illustrate how population diversity in one of the largest salmon-producing river basins in the world contributes to fishery stability and food security in a region where salmon have high cultural and subsistence value. More generally, our work demonstrates the utility of molecular analyses of archived biological material for characterizing diversity in biological systems and its benefits and consequences for trade-offs in decision-making.","container-title":"Ecological Applications","DOI":"10.1002/eap.2709","ISSN":"1939-5582","issue":"8","language":"en","license":"© 2022 The Ecological Society of America.","note":"_eprint: https://onlinelibrary.wiley.com/doi/pdf/10.1002/eap.2709","page":"e2709","source":"Wiley Online Library","title":"Chinook salmon diversity contributes to fishery stability and trade-offs with mixed-stock harvest","volume":"32","author":[{"family":"Connors","given":"Brendan M."},{"family":"Siegle","given":"Matthew R."},{"family":"Harding","given":"Joel"},{"family":"Rossi","given":"Steven"},{"family":"Staton","given":"Benjamin A."},{"family":"Jones","given":"Michael L."},{"family":"Bradford","given":"Michael J."},{"family":"Brown","given":"Randy"},{"family":"Bechtol","given":"Bill"},{"family":"Doherty","given":"Beau"},{"family":"Cox","given":"Sean"},{"family":"Sutherland","given":"Ben J. G."}],"issued":{"date-parts":[["2022"]]}}}],"schema":"https://github.com/citation-style-language/schema/raw/master/csl-citation.json"} </w:instrText>
-      </w:r>
-      <w:r>
-        <w:rPr>
-          <w:rFonts w:ascii="Garamond" w:hAnsi="Garamond"/>
-          <w:sz w:val="22"/>
-          <w:szCs w:val="22"/>
-        </w:rPr>
-        <w:fldChar w:fldCharType="separate"/>
-      </w:r>
-      <w:r>
-        <w:rPr>
-          <w:rFonts w:ascii="Garamond" w:hAnsi="Garamond"/>
-          <w:noProof/>
-          <w:sz w:val="22"/>
-          <w:szCs w:val="22"/>
-        </w:rPr>
-        <w:t>(Griffiths et al. 2014; Connors et al., 2022)</w:t>
-      </w:r>
-      <w:r>
-        <w:rPr>
-          <w:rFonts w:ascii="Garamond" w:hAnsi="Garamond"/>
-          <w:sz w:val="22"/>
-          <w:szCs w:val="22"/>
-        </w:rPr>
-        <w:fldChar w:fldCharType="end"/>
-      </w:r>
-      <w:r>
-        <w:rPr>
-          <w:rFonts w:ascii="Garamond" w:hAnsi="Garamond"/>
-          <w:sz w:val="22"/>
-          <w:szCs w:val="22"/>
-        </w:rPr>
-        <w:t>.</w:t>
-      </w:r>
-      <w:r>
-        <w:rPr>
-          <w:rFonts w:ascii="Garamond" w:hAnsi="Garamond"/>
-          <w:sz w:val="22"/>
-          <w:szCs w:val="22"/>
-        </w:rPr>
-        <w:t xml:space="preserve"> </w:t>
       </w:r>
     </w:p>
     <w:p>
@@ -956,47 +801,112 @@
           <w:sz w:val="22"/>
           <w:szCs w:val="22"/>
         </w:rPr>
-        <w:t xml:space="preserve">Downstream fisheries which harvest migrating stocks face a difficult challenge to design harvest methods which consider both </w:t>
-      </w:r>
-      <w:r>
-        <w:rPr>
-          <w:rFonts w:ascii="Garamond" w:hAnsi="Garamond"/>
-          <w:sz w:val="22"/>
-          <w:szCs w:val="22"/>
-        </w:rPr>
-        <w:t xml:space="preserve">overall </w:t>
-      </w:r>
-      <w:r>
-        <w:rPr>
-          <w:rFonts w:ascii="Garamond" w:hAnsi="Garamond"/>
-          <w:sz w:val="22"/>
-          <w:szCs w:val="22"/>
-        </w:rPr>
-        <w:t>harvest opportunity</w:t>
-      </w:r>
-      <w:r>
-        <w:rPr>
-          <w:rFonts w:ascii="Garamond" w:hAnsi="Garamond"/>
-          <w:sz w:val="22"/>
-          <w:szCs w:val="22"/>
-        </w:rPr>
-        <w:t xml:space="preserve"> as well as</w:t>
-      </w:r>
-      <w:r>
-        <w:rPr>
-          <w:rFonts w:ascii="Garamond" w:hAnsi="Garamond"/>
-          <w:sz w:val="22"/>
-          <w:szCs w:val="22"/>
-        </w:rPr>
-        <w:t xml:space="preserve"> stock specific exploitation rates. For example, strategies which </w:t>
-      </w:r>
-      <w:r>
-        <w:rPr>
-          <w:rFonts w:ascii="Garamond" w:hAnsi="Garamond"/>
-          <w:sz w:val="22"/>
-          <w:szCs w:val="22"/>
-        </w:rPr>
-        <w:t>concentrate harvest in periods of peak abundance (e.g., highest CPUE per day)</w:t>
+        <w:t xml:space="preserve">The reliability of salmon resources to communities is a product of the health of stock components throughout the watershed. For Pacific salmon fisheries, which harvest stocks as the migrate upstream, the duration and reliability of this resource is the result of the aggregate dynamics of upstream stocks. For example, healthy stock components with unique spatiotemporal patterns may allow for more diverse set of harvest opportunities over a longer time period  </w:t>
+      </w:r>
+      <w:r>
+        <w:rPr>
+          <w:rFonts w:ascii="Garamond" w:hAnsi="Garamond"/>
+          <w:sz w:val="22"/>
+          <w:szCs w:val="22"/>
+        </w:rPr>
+        <w:fldChar w:fldCharType="begin"/>
+      </w:r>
+      <w:r>
+        <w:rPr>
+          <w:rFonts w:ascii="Garamond" w:hAnsi="Garamond"/>
+          <w:sz w:val="22"/>
+          <w:szCs w:val="22"/>
+        </w:rPr>
+        <w:instrText xml:space="preserve"> ADDIN ZOTERO_ITEM CSL_CITATION {"citationID":"bdM2yxbf","properties":{"formattedCitation":"(Nesbitt &amp; Moore, 2016)","plainCitation":"(Nesbitt &amp; Moore, 2016)","noteIndex":0},"citationItems":[{"id":3361,"uris":["http://zotero.org/users/8421274/items/U6M4JZTI"],"itemData":{"id":3361,"type":"article-journal","abstract":"Indigenous people are considered to be among the most vulnerable to food insecurity and biodiversity loss. Biodiversity is cited as a key component of indigenous food security; however, quantitative examples of this linkage are limited. We examined how species and population diversity influence the food security of indigenous fisheries for Pacific salmon (Oncorhynchus species). We compared two dimensions of food security – catch stability (interannual variability) and access (season length) – across a salmon diversity gradient for 21 fisheries on the Fraser River, Canada, over 30 years, using linear regression models. We used population diversity proxies derived from a range of existing measures because population-specific data were unavailable. While both population and species diversity were generally associated with higher catch stability and temporal access, population diversity had a stronger signal. Fisheries with access to high species diversity had up to 1·4 times more stable catch than predicted by the portfolio effect and up to 1·2 times longer fishing seasons than fisheries with access to fewer species. Fisheries with access to high population diversity had up to 3·8 times more stable catch and three times longer seasons than fisheries with access to fewer populations. Catch stability of Chinook Oncorhynchus tshawytscha and sockeye Oncorhynchus nerka fisheries was best explained by the number of populations and conservation units, respectively, that migrate past a fishery en route to spawning grounds. Similar population diversity metrics were important explanatory variables for season length of sockeye, pink Oncorhynchus gorbuscha, coho Oncorhynchus kisutch and chum Oncorhynchus keta fisheries. Synthesis and applications. We show an empirical example of how multiple scales of biodiversity support food security across a large watershed and suggest that protecting fine-scale salmon diversity will help promote food security for indigenous people. The scales of environmental assessments need to match the scales of the socio-ecological processes that will be affected by development. We illustrate that upstream projects that damage salmon habitat could degrade the food security of downstream indigenous fisheries, with implications to Canadian indigenous people and to watersheds around the world where migratory fishes support local fisheries.","container-title":"Journal of Applied Ecology","DOI":"10.1111/1365-2664.12717","ISSN":"1365-2664","issue":"5","language":"en","note":"_eprint: https://onlinelibrary.wiley.com/doi/pdf/10.1111/1365-2664.12717","page":"1489-1499","source":"Wiley Online Library","title":"Species and population diversity in Pacific salmon fisheries underpin indigenous food security","volume":"53","author":[{"family":"Nesbitt","given":"Holly K."},{"family":"Moore","given":"Jonathan W."}],"issued":{"date-parts":[["2016"]]}}}],"schema":"https://github.com/citation-style-language/schema/raw/master/csl-citation.json"} </w:instrText>
+      </w:r>
+      <w:r>
+        <w:rPr>
+          <w:rFonts w:ascii="Garamond" w:hAnsi="Garamond"/>
+          <w:sz w:val="22"/>
+          <w:szCs w:val="22"/>
+        </w:rPr>
+        <w:fldChar w:fldCharType="separate"/>
+      </w:r>
+      <w:r>
+        <w:rPr>
+          <w:rFonts w:ascii="Garamond" w:hAnsi="Garamond"/>
+          <w:noProof/>
+          <w:sz w:val="22"/>
+          <w:szCs w:val="22"/>
+        </w:rPr>
+        <w:t>(Nesbitt &amp; Moore, 2016)</w:t>
+      </w:r>
+      <w:r>
+        <w:rPr>
+          <w:rFonts w:ascii="Garamond" w:hAnsi="Garamond"/>
+          <w:sz w:val="22"/>
+          <w:szCs w:val="22"/>
+        </w:rPr>
+        <w:fldChar w:fldCharType="end"/>
+      </w:r>
+      <w:r>
+        <w:rPr>
+          <w:rFonts w:ascii="Garamond" w:hAnsi="Garamond"/>
+          <w:sz w:val="22"/>
+          <w:szCs w:val="22"/>
+        </w:rPr>
+        <w:t xml:space="preserve">. Further, distributing risk across space and time in several stocks may buffer basin-wide returns to local or short-term changes to habitat conditions, thereby enhancing </w:t>
+      </w:r>
+      <w:r>
+        <w:rPr>
+          <w:rFonts w:ascii="Garamond" w:hAnsi="Garamond"/>
+          <w:sz w:val="22"/>
+          <w:szCs w:val="22"/>
+        </w:rPr>
+        <w:t xml:space="preserve">both the accessibility and reliability of </w:t>
+      </w:r>
+      <w:r>
+        <w:rPr>
+          <w:rFonts w:ascii="Garamond" w:hAnsi="Garamond"/>
+          <w:sz w:val="22"/>
+          <w:szCs w:val="22"/>
+        </w:rPr>
+        <w:t xml:space="preserve">downstream </w:t>
+      </w:r>
+      <w:r>
+        <w:rPr>
+          <w:rFonts w:ascii="Garamond" w:hAnsi="Garamond"/>
+          <w:sz w:val="22"/>
+          <w:szCs w:val="22"/>
+        </w:rPr>
+        <w:t>harvest opportunities</w:t>
+      </w:r>
+      <w:r>
+        <w:rPr>
+          <w:rFonts w:ascii="Garamond" w:hAnsi="Garamond"/>
+          <w:sz w:val="22"/>
+          <w:szCs w:val="22"/>
+        </w:rPr>
+        <w:t xml:space="preserve"> (Schindler et al. 2010). The health of salmon populations in terms of </w:t>
+      </w:r>
+      <w:r>
+        <w:rPr>
+          <w:rFonts w:ascii="Garamond" w:hAnsi="Garamond"/>
+          <w:sz w:val="22"/>
+          <w:szCs w:val="22"/>
+        </w:rPr>
+        <w:t>long-term resilience</w:t>
+      </w:r>
+      <w:r>
+        <w:rPr>
+          <w:rFonts w:ascii="Garamond" w:hAnsi="Garamond"/>
+          <w:sz w:val="22"/>
+          <w:szCs w:val="22"/>
+        </w:rPr>
+        <w:t xml:space="preserve"> and reliability of ecosystem services is therefore better assessed </w:t>
+      </w:r>
+      <w:r>
+        <w:rPr>
+          <w:rFonts w:ascii="Garamond" w:hAnsi="Garamond"/>
+          <w:sz w:val="22"/>
+          <w:szCs w:val="22"/>
+        </w:rPr>
+        <w:t>by the health and viability of contributing subunits rather than by total run size alone</w:t>
       </w:r>
       <w:r>
         <w:rPr>
@@ -1012,71 +922,48 @@
           <w:sz w:val="22"/>
           <w:szCs w:val="22"/>
         </w:rPr>
-        <w:t>may fail to account for whether this peak consists of a mix of vulnerable, weak stocks or a single, more robust stock that can sustain higher exploitation</w:t>
-      </w:r>
-      <w:r>
-        <w:rPr>
-          <w:rFonts w:ascii="Garamond" w:hAnsi="Garamond"/>
-          <w:sz w:val="22"/>
-          <w:szCs w:val="22"/>
-        </w:rPr>
-        <w:t xml:space="preserve"> (Connors et al. 2022)</w:t>
-      </w:r>
-      <w:r>
-        <w:rPr>
-          <w:rFonts w:ascii="Garamond" w:hAnsi="Garamond"/>
-          <w:sz w:val="22"/>
-          <w:szCs w:val="22"/>
-        </w:rPr>
-        <w:t xml:space="preserve">. </w:t>
-      </w:r>
-      <w:r>
-        <w:rPr>
-          <w:rFonts w:ascii="Garamond" w:hAnsi="Garamond"/>
-          <w:sz w:val="22"/>
-          <w:szCs w:val="22"/>
-        </w:rPr>
-        <w:t>Fishing which disproportionally exploits weak stocks as they migrate upstream may threaten the availability of resources to upstream communities and threaten the reliability of downstream resources in subsequent years as upstream stock health degrades. M</w:t>
-      </w:r>
-      <w:r>
-        <w:rPr>
-          <w:rFonts w:ascii="Garamond" w:hAnsi="Garamond"/>
-          <w:sz w:val="22"/>
-          <w:szCs w:val="22"/>
-        </w:rPr>
-        <w:t>anagement strateg</w:t>
-      </w:r>
-      <w:r>
-        <w:rPr>
-          <w:rFonts w:ascii="Garamond" w:hAnsi="Garamond"/>
-          <w:sz w:val="22"/>
-          <w:szCs w:val="22"/>
-        </w:rPr>
-        <w:t>ies which maintain reliable fishery resources</w:t>
-      </w:r>
-      <w:r>
-        <w:rPr>
-          <w:rFonts w:ascii="Garamond" w:hAnsi="Garamond"/>
-          <w:sz w:val="22"/>
-          <w:szCs w:val="22"/>
-        </w:rPr>
-        <w:t xml:space="preserve"> should </w:t>
-      </w:r>
-      <w:r>
-        <w:rPr>
-          <w:rFonts w:ascii="Garamond" w:hAnsi="Garamond"/>
-          <w:sz w:val="22"/>
-          <w:szCs w:val="22"/>
-        </w:rPr>
-        <w:t xml:space="preserve">therefore </w:t>
-      </w:r>
-      <w:r>
-        <w:rPr>
-          <w:rFonts w:ascii="Garamond" w:hAnsi="Garamond"/>
-          <w:sz w:val="22"/>
-          <w:szCs w:val="22"/>
-        </w:rPr>
-        <w:t>aim to allow harvest opportunities on healthy stocks while minimizing the risk of overexploitation for co-migrating weak stocks</w:t>
+        <w:fldChar w:fldCharType="begin"/>
+      </w:r>
+      <w:r>
+        <w:rPr>
+          <w:rFonts w:ascii="Garamond" w:hAnsi="Garamond"/>
+          <w:sz w:val="22"/>
+          <w:szCs w:val="22"/>
+        </w:rPr>
+        <w:instrText xml:space="preserve"> ADDIN ZOTERO_ITEM CSL_CITATION {"citationID":"XiDspMSN","properties":{"formattedCitation":"(Connors et al., 2022)","plainCitation":"(Connors et al., 2022)","noteIndex":0},"citationItems":[{"id":4144,"uris":["http://zotero.org/users/8421274/items/M4DUIZ82"],"itemData":{"id":4144,"type":"article-journal","abstract":"Variation among populations in life history and intrinsic population characteristics (i.e., population diversity) helps maintain resilience to environmental change and dampen interannual variability in ecosystem services. As a result, ecological variation, and the processes that generate it, is considered central to strategies for managing risks to ecosystems in an increasingly variable and uncertain world. However, characterizing population diversity is difficult, particularly in large and remote regions, which often prevents its formal consideration in management advice. We combined genetic stock identification of archived scale and tissue samples with state-space run-reconstruction models to estimate migration timing and annual return abundance for eight geographically and genetically distinct Chinook salmon populations within the Canadian portion of the Yukon River. We found that among-population variation in migration timing and return abundances resulted in aggregate return migrations that were 2.1 times longer and 1.4 times more stable than if they had composed a single homogeneous population. We then fit state-space spawner–recruitment models to the annual return abundances to characterize among-population diversity in intrinsic productivity and population size and their consequences for the fisheries they support. Productivity and carrying capacity varied among populations by approximately 2.4-fold (2.9 to 6.9 recruits per spawner) and three-fold (8800 to 27,000 spawners), respectively. This diversity implies an equilibrium trade-off between harvesting of the population aggregate and the conservation of individual populations whereby the harvest rate predicted to maximize aggregate harvests comes at the cost of overfishing 40% of the populations but with a relatively low risk of extirpating the weakest ones. Our findings illustrate how population diversity in one of the largest salmon-producing river basins in the world contributes to fishery stability and food security in a region where salmon have high cultural and subsistence value. More generally, our work demonstrates the utility of molecular analyses of archived biological material for characterizing diversity in biological systems and its benefits and consequences for trade-offs in decision-making.","container-title":"Ecological Applications","DOI":"10.1002/eap.2709","ISSN":"1939-5582","issue":"8","language":"en","license":"© 2022 The Ecological Society of America.","note":"_eprint: https://onlinelibrary.wiley.com/doi/pdf/10.1002/eap.2709","page":"e2709","source":"Wiley Online Library","title":"Chinook salmon diversity contributes to fishery stability and trade-offs with mixed-stock harvest","volume":"32","author":[{"family":"Connors","given":"Brendan M."},{"family":"Siegle","given":"Matthew R."},{"family":"Harding","given":"Joel"},{"family":"Rossi","given":"Steven"},{"family":"Staton","given":"Benjamin A."},{"family":"Jones","given":"Michael L."},{"family":"Bradford","given":"Michael J."},{"family":"Brown","given":"Randy"},{"family":"Bechtol","given":"Bill"},{"family":"Doherty","given":"Beau"},{"family":"Cox","given":"Sean"},{"family":"Sutherland","given":"Ben J. G."}],"issued":{"date-parts":[["2022"]]}}}],"schema":"https://github.com/citation-style-language/schema/raw/master/csl-citation.json"} </w:instrText>
+      </w:r>
+      <w:r>
+        <w:rPr>
+          <w:rFonts w:ascii="Garamond" w:hAnsi="Garamond"/>
+          <w:sz w:val="22"/>
+          <w:szCs w:val="22"/>
+        </w:rPr>
+        <w:fldChar w:fldCharType="separate"/>
+      </w:r>
+      <w:r>
+        <w:rPr>
+          <w:rFonts w:ascii="Garamond" w:hAnsi="Garamond"/>
+          <w:noProof/>
+          <w:sz w:val="22"/>
+          <w:szCs w:val="22"/>
+        </w:rPr>
+        <w:t>(Griffiths et al. 2014; Connors et al., 2022)</w:t>
+      </w:r>
+      <w:r>
+        <w:rPr>
+          <w:rFonts w:ascii="Garamond" w:hAnsi="Garamond"/>
+          <w:sz w:val="22"/>
+          <w:szCs w:val="22"/>
+        </w:rPr>
+        <w:fldChar w:fldCharType="end"/>
+      </w:r>
+      <w:r>
+        <w:rPr>
+          <w:rFonts w:ascii="Garamond" w:hAnsi="Garamond"/>
+          <w:sz w:val="22"/>
+          <w:szCs w:val="22"/>
+        </w:rPr>
+        <w:t>.</w:t>
       </w:r>
       <w:r>
         <w:rPr>
@@ -1085,124 +972,11 @@
           <w:szCs w:val="22"/>
         </w:rPr>
         <w:t xml:space="preserve"> </w:t>
-      </w:r>
-      <w:r>
-        <w:rPr>
-          <w:rFonts w:ascii="Garamond" w:hAnsi="Garamond"/>
-          <w:sz w:val="22"/>
-          <w:szCs w:val="22"/>
-        </w:rPr>
-        <w:fldChar w:fldCharType="begin"/>
-      </w:r>
-      <w:r>
-        <w:rPr>
-          <w:rFonts w:ascii="Garamond" w:hAnsi="Garamond"/>
-          <w:sz w:val="22"/>
-          <w:szCs w:val="22"/>
-        </w:rPr>
-        <w:instrText xml:space="preserve"> ADDIN ZOTERO_ITEM CSL_CITATION {"citationID":"XABq2458","properties":{"formattedCitation":"(Connors et al., 2020)","plainCitation":"(Connors et al., 2020)","noteIndex":0},"citationItems":[{"id":4416,"uris":["http://zotero.org/users/8421274/items/STEMPPV7"],"itemData":{"id":4416,"type":"article-journal","abstract":"Accounting for population diversity can be critical to the sustainable management of mixed-stock fisheries because harvest rates that can be sustained by productive populations may come at the cost of overfishing less productive ones. While these harvest–diversity trade-offs are well-recognized, their consequences for harvest policy performance are not often explicitly evaluated in contemporary fisheries management. We use closed-loop simulations to evaluate the ability of alternative harvest policies to meet population diversity and fishery objectives for one of the largest subsistence Chinook salmon (Oncorhynchus tshawytscha) fisheries in the world (Kuskokwim River Basin in western Alaska). We found clear evidence of population diversity that resulted in asymmetric trade-offs among fishery and conservation objectives whereby policies that forgo relatively small amounts of harvest result in relatively large increases in equitable access to Chinook and elimination of risk of weak stock extirpation. The performance of alternative harvest policies, and the magnitude of trade-offs, were sensitive to regime shifts and uncertainty in the drivers of recruitment variation. However, we found that harvest policies that prioritized meeting minimum subsistence needs were unlikely to jeopardize long-term sustainability.","container-title":"Canadian Journal of Fisheries and Aquatic Sciences","DOI":"10.1139/cjfas-2019-0282","ISSN":"0706-652X","issue":"6","journalAbbreviation":"Can. J. Fish. Aquat. Sci.","note":"publisher: NRC Research Press","page":"1076-1089","source":"cdnsciencepub-com.offcampus.lib.washington.edu (Atypon)","title":"Incorporating harvest–population diversity trade-offs into harvest policy analyses of salmon management in large river basins","volume":"77","author":[{"family":"Connors","given":"Brendan M."},{"family":"Staton","given":"Benjamin"},{"family":"Coggins","given":"Lewis"},{"family":"Walters","given":"Carl"},{"family":"Jones","given":"Mike"},{"family":"Gwinn","given":"Daniel"},{"family":"Catalano","given":"Matt"},{"family":"Fleischman","given":"Steve"}],"issued":{"date-parts":[["2020",6]]}}}],"schema":"https://github.com/citation-style-language/schema/raw/master/csl-citation.json"} </w:instrText>
-      </w:r>
-      <w:r>
-        <w:rPr>
-          <w:rFonts w:ascii="Garamond" w:hAnsi="Garamond"/>
-          <w:sz w:val="22"/>
-          <w:szCs w:val="22"/>
-        </w:rPr>
-        <w:fldChar w:fldCharType="separate"/>
-      </w:r>
-      <w:r>
-        <w:rPr>
-          <w:rFonts w:ascii="Garamond" w:hAnsi="Garamond"/>
-          <w:noProof/>
-          <w:sz w:val="22"/>
-          <w:szCs w:val="22"/>
-        </w:rPr>
-        <w:t>(Connors et al., 2020)</w:t>
-      </w:r>
-      <w:r>
-        <w:rPr>
-          <w:rFonts w:ascii="Garamond" w:hAnsi="Garamond"/>
-          <w:sz w:val="22"/>
-          <w:szCs w:val="22"/>
-        </w:rPr>
-        <w:fldChar w:fldCharType="end"/>
-      </w:r>
-      <w:r>
-        <w:rPr>
-          <w:rFonts w:ascii="Garamond" w:hAnsi="Garamond"/>
-          <w:sz w:val="22"/>
-          <w:szCs w:val="22"/>
-        </w:rPr>
-        <w:t xml:space="preserve">. </w:t>
-      </w:r>
-      <w:r>
-        <w:rPr>
-          <w:rFonts w:ascii="Garamond" w:hAnsi="Garamond"/>
-          <w:sz w:val="22"/>
-          <w:szCs w:val="22"/>
-        </w:rPr>
-        <w:t xml:space="preserve"> In practice, however, implementing such stock-specific management approaches requires detailed data on the spatiotemporal ecology of salmon populations; information that has historically been limited at sufficiently fine spatial and temporal scales</w:t>
-      </w:r>
-      <w:r>
-        <w:rPr>
-          <w:rFonts w:ascii="Garamond" w:hAnsi="Garamond"/>
-          <w:sz w:val="22"/>
-          <w:szCs w:val="22"/>
-        </w:rPr>
-        <w:t xml:space="preserve"> </w:t>
-      </w:r>
-      <w:r>
-        <w:rPr>
-          <w:rFonts w:ascii="Garamond" w:hAnsi="Garamond"/>
-          <w:sz w:val="22"/>
-          <w:szCs w:val="22"/>
-        </w:rPr>
-        <w:fldChar w:fldCharType="begin"/>
-      </w:r>
-      <w:r>
-        <w:rPr>
-          <w:rFonts w:ascii="Garamond" w:hAnsi="Garamond"/>
-          <w:sz w:val="22"/>
-          <w:szCs w:val="22"/>
-        </w:rPr>
-        <w:instrText xml:space="preserve"> ADDIN ZOTERO_ITEM CSL_CITATION {"citationID":"Gpa69QVN","properties":{"formattedCitation":"(Connors et al., 2020, 2022)","plainCitation":"(Connors et al., 2020, 2022)","noteIndex":0},"citationItems":[{"id":4416,"uris":["http://zotero.org/users/8421274/items/STEMPPV7"],"itemData":{"id":4416,"type":"article-journal","abstract":"Accounting for population diversity can be critical to the sustainable management of mixed-stock fisheries because harvest rates that can be sustained by productive populations may come at the cost of overfishing less productive ones. While these harvest–diversity trade-offs are well-recognized, their consequences for harvest policy performance are not often explicitly evaluated in contemporary fisheries management. We use closed-loop simulations to evaluate the ability of alternative harvest policies to meet population diversity and fishery objectives for one of the largest subsistence Chinook salmon (Oncorhynchus tshawytscha) fisheries in the world (Kuskokwim River Basin in western Alaska). We found clear evidence of population diversity that resulted in asymmetric trade-offs among fishery and conservation objectives whereby policies that forgo relatively small amounts of harvest result in relatively large increases in equitable access to Chinook and elimination of risk of weak stock extirpation. The performance of alternative harvest policies, and the magnitude of trade-offs, were sensitive to regime shifts and uncertainty in the drivers of recruitment variation. However, we found that harvest policies that prioritized meeting minimum subsistence needs were unlikely to jeopardize long-term sustainability.","container-title":"Canadian Journal of Fisheries and Aquatic Sciences","DOI":"10.1139/cjfas-2019-0282","ISSN":"0706-652X","issue":"6","journalAbbreviation":"Can. J. Fish. Aquat. Sci.","note":"publisher: NRC Research Press","page":"1076-1089","source":"cdnsciencepub-com.offcampus.lib.washington.edu (Atypon)","title":"Incorporating harvest–population diversity trade-offs into harvest policy analyses of salmon management in large river basins","volume":"77","author":[{"family":"Connors","given":"Brendan M."},{"family":"Staton","given":"Benjamin"},{"family":"Coggins","given":"Lewis"},{"family":"Walters","given":"Carl"},{"family":"Jones","given":"Mike"},{"family":"Gwinn","given":"Daniel"},{"family":"Catalano","given":"Matt"},{"family":"Fleischman","given":"Steve"}],"issued":{"date-parts":[["2020",6]]}}},{"id":4144,"uris":["http://zotero.org/users/8421274/items/M4DUIZ82"],"itemData":{"id":4144,"type":"article-journal","abstract":"Variation among populations in life history and intrinsic population characteristics (i.e., population diversity) helps maintain resilience to environmental change and dampen interannual variability in ecosystem services. As a result, ecological variation, and the processes that generate it, is considered central to strategies for managing risks to ecosystems in an increasingly variable and uncertain world. However, characterizing population diversity is difficult, particularly in large and remote regions, which often prevents its formal consideration in management advice. We combined genetic stock identification of archived scale and tissue samples with state-space run-reconstruction models to estimate migration timing and annual return abundance for eight geographically and genetically distinct Chinook salmon populations within the Canadian portion of the Yukon River. We found that among-population variation in migration timing and return abundances resulted in aggregate return migrations that were 2.1 times longer and 1.4 times more stable than if they had composed a single homogeneous population. We then fit state-space spawner–recruitment models to the annual return abundances to characterize among-population diversity in intrinsic productivity and population size and their consequences for the fisheries they support. Productivity and carrying capacity varied among populations by approximately 2.4-fold (2.9 to 6.9 recruits per spawner) and three-fold (8800 to 27,000 spawners), respectively. This diversity implies an equilibrium trade-off between harvesting of the population aggregate and the conservation of individual populations whereby the harvest rate predicted to maximize aggregate harvests comes at the cost of overfishing 40% of the populations but with a relatively low risk of extirpating the weakest ones. Our findings illustrate how population diversity in one of the largest salmon-producing river basins in the world contributes to fishery stability and food security in a region where salmon have high cultural and subsistence value. More generally, our work demonstrates the utility of molecular analyses of archived biological material for characterizing diversity in biological systems and its benefits and consequences for trade-offs in decision-making.","container-title":"Ecological Applications","DOI":"10.1002/eap.2709","ISSN":"1939-5582","issue":"8","language":"en","license":"© 2022 The Ecological Society of America.","note":"_eprint: https://onlinelibrary.wiley.com/doi/pdf/10.1002/eap.2709","page":"e2709","source":"Wiley Online Library","title":"Chinook salmon diversity contributes to fishery stability and trade-offs with mixed-stock harvest","volume":"32","author":[{"family":"Connors","given":"Brendan M."},{"family":"Siegle","given":"Matthew R."},{"family":"Harding","given":"Joel"},{"family":"Rossi","given":"Steven"},{"family":"Staton","given":"Benjamin A."},{"family":"Jones","given":"Michael L."},{"family":"Bradford","given":"Michael J."},{"family":"Brown","given":"Randy"},{"family":"Bechtol","given":"Bill"},{"family":"Doherty","given":"Beau"},{"family":"Cox","given":"Sean"},{"family":"Sutherland","given":"Ben J. G."}],"issued":{"date-parts":[["2022"]]}}}],"schema":"https://github.com/citation-style-language/schema/raw/master/csl-citation.json"} </w:instrText>
-      </w:r>
-      <w:r>
-        <w:rPr>
-          <w:rFonts w:ascii="Garamond" w:hAnsi="Garamond"/>
-          <w:sz w:val="22"/>
-          <w:szCs w:val="22"/>
-        </w:rPr>
-        <w:fldChar w:fldCharType="separate"/>
-      </w:r>
-      <w:r>
-        <w:rPr>
-          <w:rFonts w:ascii="Garamond" w:hAnsi="Garamond"/>
-          <w:noProof/>
-          <w:sz w:val="22"/>
-          <w:szCs w:val="22"/>
-        </w:rPr>
-        <w:t>(Connors et al., 2020, 2022)</w:t>
-      </w:r>
-      <w:r>
-        <w:rPr>
-          <w:rFonts w:ascii="Garamond" w:hAnsi="Garamond"/>
-          <w:sz w:val="22"/>
-          <w:szCs w:val="22"/>
-        </w:rPr>
-        <w:fldChar w:fldCharType="end"/>
-      </w:r>
-      <w:r>
-        <w:rPr>
-          <w:rFonts w:ascii="Garamond" w:hAnsi="Garamond"/>
-          <w:sz w:val="22"/>
-          <w:szCs w:val="22"/>
-        </w:rPr>
-        <w:t xml:space="preserve">. </w:t>
       </w:r>
     </w:p>
     <w:p>
       <w:pPr>
+        <w:pStyle w:val="NormalWeb"/>
         <w:spacing w:line="480" w:lineRule="auto"/>
         <w:ind w:firstLine="720"/>
         <w:rPr>
@@ -1217,6 +991,267 @@
           <w:sz w:val="22"/>
           <w:szCs w:val="22"/>
         </w:rPr>
+        <w:t xml:space="preserve">Downstream fisheries which harvest migrating stocks face a difficult challenge to design harvest methods which consider both </w:t>
+      </w:r>
+      <w:r>
+        <w:rPr>
+          <w:rFonts w:ascii="Garamond" w:hAnsi="Garamond"/>
+          <w:sz w:val="22"/>
+          <w:szCs w:val="22"/>
+        </w:rPr>
+        <w:t xml:space="preserve">overall </w:t>
+      </w:r>
+      <w:r>
+        <w:rPr>
+          <w:rFonts w:ascii="Garamond" w:hAnsi="Garamond"/>
+          <w:sz w:val="22"/>
+          <w:szCs w:val="22"/>
+        </w:rPr>
+        <w:t>harvest opportunity</w:t>
+      </w:r>
+      <w:r>
+        <w:rPr>
+          <w:rFonts w:ascii="Garamond" w:hAnsi="Garamond"/>
+          <w:sz w:val="22"/>
+          <w:szCs w:val="22"/>
+        </w:rPr>
+        <w:t xml:space="preserve"> as well as</w:t>
+      </w:r>
+      <w:r>
+        <w:rPr>
+          <w:rFonts w:ascii="Garamond" w:hAnsi="Garamond"/>
+          <w:sz w:val="22"/>
+          <w:szCs w:val="22"/>
+        </w:rPr>
+        <w:t xml:space="preserve"> stock specific exploitation rates. For example, strategies which </w:t>
+      </w:r>
+      <w:r>
+        <w:rPr>
+          <w:rFonts w:ascii="Garamond" w:hAnsi="Garamond"/>
+          <w:sz w:val="22"/>
+          <w:szCs w:val="22"/>
+        </w:rPr>
+        <w:t>concentrate harvest in periods of peak abundance (e.g., highest CPUE per day)</w:t>
+      </w:r>
+      <w:r>
+        <w:rPr>
+          <w:rFonts w:ascii="Garamond" w:hAnsi="Garamond"/>
+          <w:sz w:val="22"/>
+          <w:szCs w:val="22"/>
+        </w:rPr>
+        <w:t xml:space="preserve"> </w:t>
+      </w:r>
+      <w:r>
+        <w:rPr>
+          <w:rFonts w:ascii="Garamond" w:hAnsi="Garamond"/>
+          <w:sz w:val="22"/>
+          <w:szCs w:val="22"/>
+        </w:rPr>
+        <w:t>may fail to account for whether this peak consists of a mix of vulnerable, weak stocks or a single, more robust stock that can sustain higher exploitation</w:t>
+      </w:r>
+      <w:r>
+        <w:rPr>
+          <w:rFonts w:ascii="Garamond" w:hAnsi="Garamond"/>
+          <w:sz w:val="22"/>
+          <w:szCs w:val="22"/>
+        </w:rPr>
+        <w:t xml:space="preserve"> (Connors et al. 2022)</w:t>
+      </w:r>
+      <w:r>
+        <w:rPr>
+          <w:rFonts w:ascii="Garamond" w:hAnsi="Garamond"/>
+          <w:sz w:val="22"/>
+          <w:szCs w:val="22"/>
+        </w:rPr>
+        <w:t xml:space="preserve">. </w:t>
+      </w:r>
+      <w:r>
+        <w:rPr>
+          <w:rFonts w:ascii="Garamond" w:hAnsi="Garamond"/>
+          <w:sz w:val="22"/>
+          <w:szCs w:val="22"/>
+        </w:rPr>
+        <w:t>Fishing which disproportionally exploits weak stocks as they migrate upstream may threaten the availability of resources to upstream communities and threaten the reliability of downstream resources in subsequent years as upstream stock health degrades. M</w:t>
+      </w:r>
+      <w:r>
+        <w:rPr>
+          <w:rFonts w:ascii="Garamond" w:hAnsi="Garamond"/>
+          <w:sz w:val="22"/>
+          <w:szCs w:val="22"/>
+        </w:rPr>
+        <w:t>anagement strateg</w:t>
+      </w:r>
+      <w:r>
+        <w:rPr>
+          <w:rFonts w:ascii="Garamond" w:hAnsi="Garamond"/>
+          <w:sz w:val="22"/>
+          <w:szCs w:val="22"/>
+        </w:rPr>
+        <w:t>ies which maintain reliable fishery resources</w:t>
+      </w:r>
+      <w:r>
+        <w:rPr>
+          <w:rFonts w:ascii="Garamond" w:hAnsi="Garamond"/>
+          <w:sz w:val="22"/>
+          <w:szCs w:val="22"/>
+        </w:rPr>
+        <w:t xml:space="preserve"> should </w:t>
+      </w:r>
+      <w:r>
+        <w:rPr>
+          <w:rFonts w:ascii="Garamond" w:hAnsi="Garamond"/>
+          <w:sz w:val="22"/>
+          <w:szCs w:val="22"/>
+        </w:rPr>
+        <w:t xml:space="preserve">therefore </w:t>
+      </w:r>
+      <w:r>
+        <w:rPr>
+          <w:rFonts w:ascii="Garamond" w:hAnsi="Garamond"/>
+          <w:sz w:val="22"/>
+          <w:szCs w:val="22"/>
+        </w:rPr>
+        <w:t>aim to allow harvest opportunities on healthy stocks while minimizing the risk of overexploitation for co-migrating weak stocks</w:t>
+      </w:r>
+      <w:r>
+        <w:rPr>
+          <w:rFonts w:ascii="Garamond" w:hAnsi="Garamond"/>
+          <w:sz w:val="22"/>
+          <w:szCs w:val="22"/>
+        </w:rPr>
+        <w:t xml:space="preserve"> </w:t>
+      </w:r>
+      <w:r>
+        <w:rPr>
+          <w:rFonts w:ascii="Garamond" w:hAnsi="Garamond"/>
+          <w:sz w:val="22"/>
+          <w:szCs w:val="22"/>
+        </w:rPr>
+        <w:fldChar w:fldCharType="begin"/>
+      </w:r>
+      <w:r>
+        <w:rPr>
+          <w:rFonts w:ascii="Garamond" w:hAnsi="Garamond"/>
+          <w:sz w:val="22"/>
+          <w:szCs w:val="22"/>
+        </w:rPr>
+        <w:instrText xml:space="preserve"> ADDIN ZOTERO_ITEM CSL_CITATION {"citationID":"XABq2458","properties":{"formattedCitation":"(Connors et al., 2020)","plainCitation":"(Connors et al., 2020)","noteIndex":0},"citationItems":[{"id":4416,"uris":["http://zotero.org/users/8421274/items/STEMPPV7"],"itemData":{"id":4416,"type":"article-journal","abstract":"Accounting for population diversity can be critical to the sustainable management of mixed-stock fisheries because harvest rates that can be sustained by productive populations may come at the cost of overfishing less productive ones. While these harvest–diversity trade-offs are well-recognized, their consequences for harvest policy performance are not often explicitly evaluated in contemporary fisheries management. We use closed-loop simulations to evaluate the ability of alternative harvest policies to meet population diversity and fishery objectives for one of the largest subsistence Chinook salmon (Oncorhynchus tshawytscha) fisheries in the world (Kuskokwim River Basin in western Alaska). We found clear evidence of population diversity that resulted in asymmetric trade-offs among fishery and conservation objectives whereby policies that forgo relatively small amounts of harvest result in relatively large increases in equitable access to Chinook and elimination of risk of weak stock extirpation. The performance of alternative harvest policies, and the magnitude of trade-offs, were sensitive to regime shifts and uncertainty in the drivers of recruitment variation. However, we found that harvest policies that prioritized meeting minimum subsistence needs were unlikely to jeopardize long-term sustainability.","container-title":"Canadian Journal of Fisheries and Aquatic Sciences","DOI":"10.1139/cjfas-2019-0282","ISSN":"0706-652X","issue":"6","journalAbbreviation":"Can. J. Fish. Aquat. Sci.","note":"publisher: NRC Research Press","page":"1076-1089","source":"cdnsciencepub-com.offcampus.lib.washington.edu (Atypon)","title":"Incorporating harvest–population diversity trade-offs into harvest policy analyses of salmon management in large river basins","volume":"77","author":[{"family":"Connors","given":"Brendan M."},{"family":"Staton","given":"Benjamin"},{"family":"Coggins","given":"Lewis"},{"family":"Walters","given":"Carl"},{"family":"Jones","given":"Mike"},{"family":"Gwinn","given":"Daniel"},{"family":"Catalano","given":"Matt"},{"family":"Fleischman","given":"Steve"}],"issued":{"date-parts":[["2020",6]]}}}],"schema":"https://github.com/citation-style-language/schema/raw/master/csl-citation.json"} </w:instrText>
+      </w:r>
+      <w:r>
+        <w:rPr>
+          <w:rFonts w:ascii="Garamond" w:hAnsi="Garamond"/>
+          <w:sz w:val="22"/>
+          <w:szCs w:val="22"/>
+        </w:rPr>
+        <w:fldChar w:fldCharType="separate"/>
+      </w:r>
+      <w:r>
+        <w:rPr>
+          <w:rFonts w:ascii="Garamond" w:hAnsi="Garamond"/>
+          <w:noProof/>
+          <w:sz w:val="22"/>
+          <w:szCs w:val="22"/>
+        </w:rPr>
+        <w:t>(Connors et al., 2020)</w:t>
+      </w:r>
+      <w:r>
+        <w:rPr>
+          <w:rFonts w:ascii="Garamond" w:hAnsi="Garamond"/>
+          <w:sz w:val="22"/>
+          <w:szCs w:val="22"/>
+        </w:rPr>
+        <w:fldChar w:fldCharType="end"/>
+      </w:r>
+      <w:r>
+        <w:rPr>
+          <w:rFonts w:ascii="Garamond" w:hAnsi="Garamond"/>
+          <w:sz w:val="22"/>
+          <w:szCs w:val="22"/>
+        </w:rPr>
+        <w:t xml:space="preserve">. </w:t>
+      </w:r>
+      <w:r>
+        <w:rPr>
+          <w:rFonts w:ascii="Garamond" w:hAnsi="Garamond"/>
+          <w:sz w:val="22"/>
+          <w:szCs w:val="22"/>
+        </w:rPr>
+        <w:t xml:space="preserve"> In practice, however, implementing such stock-specific management approaches requires detailed data on the spatiotemporal ecology of salmon populations; information that has historically been limited at sufficiently fine spatial and temporal scales</w:t>
+      </w:r>
+      <w:r>
+        <w:rPr>
+          <w:rFonts w:ascii="Garamond" w:hAnsi="Garamond"/>
+          <w:sz w:val="22"/>
+          <w:szCs w:val="22"/>
+        </w:rPr>
+        <w:t xml:space="preserve"> </w:t>
+      </w:r>
+      <w:r>
+        <w:rPr>
+          <w:rFonts w:ascii="Garamond" w:hAnsi="Garamond"/>
+          <w:sz w:val="22"/>
+          <w:szCs w:val="22"/>
+        </w:rPr>
+        <w:fldChar w:fldCharType="begin"/>
+      </w:r>
+      <w:r>
+        <w:rPr>
+          <w:rFonts w:ascii="Garamond" w:hAnsi="Garamond"/>
+          <w:sz w:val="22"/>
+          <w:szCs w:val="22"/>
+        </w:rPr>
+        <w:instrText xml:space="preserve"> ADDIN ZOTERO_ITEM CSL_CITATION {"citationID":"Gpa69QVN","properties":{"formattedCitation":"(Connors et al., 2020, 2022)","plainCitation":"(Connors et al., 2020, 2022)","noteIndex":0},"citationItems":[{"id":4416,"uris":["http://zotero.org/users/8421274/items/STEMPPV7"],"itemData":{"id":4416,"type":"article-journal","abstract":"Accounting for population diversity can be critical to the sustainable management of mixed-stock fisheries because harvest rates that can be sustained by productive populations may come at the cost of overfishing less productive ones. While these harvest–diversity trade-offs are well-recognized, their consequences for harvest policy performance are not often explicitly evaluated in contemporary fisheries management. We use closed-loop simulations to evaluate the ability of alternative harvest policies to meet population diversity and fishery objectives for one of the largest subsistence Chinook salmon (Oncorhynchus tshawytscha) fisheries in the world (Kuskokwim River Basin in western Alaska). We found clear evidence of population diversity that resulted in asymmetric trade-offs among fishery and conservation objectives whereby policies that forgo relatively small amounts of harvest result in relatively large increases in equitable access to Chinook and elimination of risk of weak stock extirpation. The performance of alternative harvest policies, and the magnitude of trade-offs, were sensitive to regime shifts and uncertainty in the drivers of recruitment variation. However, we found that harvest policies that prioritized meeting minimum subsistence needs were unlikely to jeopardize long-term sustainability.","container-title":"Canadian Journal of Fisheries and Aquatic Sciences","DOI":"10.1139/cjfas-2019-0282","ISSN":"0706-652X","issue":"6","journalAbbreviation":"Can. J. Fish. Aquat. Sci.","note":"publisher: NRC Research Press","page":"1076-1089","source":"cdnsciencepub-com.offcampus.lib.washington.edu (Atypon)","title":"Incorporating harvest–population diversity trade-offs into harvest policy analyses of salmon management in large river basins","volume":"77","author":[{"family":"Connors","given":"Brendan M."},{"family":"Staton","given":"Benjamin"},{"family":"Coggins","given":"Lewis"},{"family":"Walters","given":"Carl"},{"family":"Jones","given":"Mike"},{"family":"Gwinn","given":"Daniel"},{"family":"Catalano","given":"Matt"},{"family":"Fleischman","given":"Steve"}],"issued":{"date-parts":[["2020",6]]}}},{"id":4144,"uris":["http://zotero.org/users/8421274/items/M4DUIZ82"],"itemData":{"id":4144,"type":"article-journal","abstract":"Variation among populations in life history and intrinsic population characteristics (i.e., population diversity) helps maintain resilience to environmental change and dampen interannual variability in ecosystem services. As a result, ecological variation, and the processes that generate it, is considered central to strategies for managing risks to ecosystems in an increasingly variable and uncertain world. However, characterizing population diversity is difficult, particularly in large and remote regions, which often prevents its formal consideration in management advice. We combined genetic stock identification of archived scale and tissue samples with state-space run-reconstruction models to estimate migration timing and annual return abundance for eight geographically and genetically distinct Chinook salmon populations within the Canadian portion of the Yukon River. We found that among-population variation in migration timing and return abundances resulted in aggregate return migrations that were 2.1 times longer and 1.4 times more stable than if they had composed a single homogeneous population. We then fit state-space spawner–recruitment models to the annual return abundances to characterize among-population diversity in intrinsic productivity and population size and their consequences for the fisheries they support. Productivity and carrying capacity varied among populations by approximately 2.4-fold (2.9 to 6.9 recruits per spawner) and three-fold (8800 to 27,000 spawners), respectively. This diversity implies an equilibrium trade-off between harvesting of the population aggregate and the conservation of individual populations whereby the harvest rate predicted to maximize aggregate harvests comes at the cost of overfishing 40% of the populations but with a relatively low risk of extirpating the weakest ones. Our findings illustrate how population diversity in one of the largest salmon-producing river basins in the world contributes to fishery stability and food security in a region where salmon have high cultural and subsistence value. More generally, our work demonstrates the utility of molecular analyses of archived biological material for characterizing diversity in biological systems and its benefits and consequences for trade-offs in decision-making.","container-title":"Ecological Applications","DOI":"10.1002/eap.2709","ISSN":"1939-5582","issue":"8","language":"en","license":"© 2022 The Ecological Society of America.","note":"_eprint: https://onlinelibrary.wiley.com/doi/pdf/10.1002/eap.2709","page":"e2709","source":"Wiley Online Library","title":"Chinook salmon diversity contributes to fishery stability and trade-offs with mixed-stock harvest","volume":"32","author":[{"family":"Connors","given":"Brendan M."},{"family":"Siegle","given":"Matthew R."},{"family":"Harding","given":"Joel"},{"family":"Rossi","given":"Steven"},{"family":"Staton","given":"Benjamin A."},{"family":"Jones","given":"Michael L."},{"family":"Bradford","given":"Michael J."},{"family":"Brown","given":"Randy"},{"family":"Bechtol","given":"Bill"},{"family":"Doherty","given":"Beau"},{"family":"Cox","given":"Sean"},{"family":"Sutherland","given":"Ben J. G."}],"issued":{"date-parts":[["2022"]]}}}],"schema":"https://github.com/citation-style-language/schema/raw/master/csl-citation.json"} </w:instrText>
+      </w:r>
+      <w:r>
+        <w:rPr>
+          <w:rFonts w:ascii="Garamond" w:hAnsi="Garamond"/>
+          <w:sz w:val="22"/>
+          <w:szCs w:val="22"/>
+        </w:rPr>
+        <w:fldChar w:fldCharType="separate"/>
+      </w:r>
+      <w:r>
+        <w:rPr>
+          <w:rFonts w:ascii="Garamond" w:hAnsi="Garamond"/>
+          <w:noProof/>
+          <w:sz w:val="22"/>
+          <w:szCs w:val="22"/>
+        </w:rPr>
+        <w:t>(Connors et al., 2020, 2022)</w:t>
+      </w:r>
+      <w:r>
+        <w:rPr>
+          <w:rFonts w:ascii="Garamond" w:hAnsi="Garamond"/>
+          <w:sz w:val="22"/>
+          <w:szCs w:val="22"/>
+        </w:rPr>
+        <w:fldChar w:fldCharType="end"/>
+      </w:r>
+      <w:r>
+        <w:rPr>
+          <w:rFonts w:ascii="Garamond" w:hAnsi="Garamond"/>
+          <w:sz w:val="22"/>
+          <w:szCs w:val="22"/>
+        </w:rPr>
+        <w:t xml:space="preserve">. </w:t>
+      </w:r>
+    </w:p>
+    <w:p>
+      <w:pPr>
+        <w:spacing w:line="480" w:lineRule="auto"/>
+        <w:ind w:firstLine="720"/>
+        <w:rPr>
+          <w:rFonts w:ascii="Garamond" w:hAnsi="Garamond"/>
+          <w:sz w:val="22"/>
+          <w:szCs w:val="22"/>
+        </w:rPr>
+      </w:pPr>
+      <w:r>
+        <w:rPr>
+          <w:rFonts w:ascii="Garamond" w:hAnsi="Garamond"/>
+          <w:sz w:val="22"/>
+          <w:szCs w:val="22"/>
+        </w:rPr>
         <w:lastRenderedPageBreak/>
         <w:t>Lack</w:t>
       </w:r>
@@ -1258,18 +1293,8 @@
           <w:sz w:val="22"/>
           <w:szCs w:val="22"/>
         </w:rPr>
-        <w:t xml:space="preserve">estern </w:t>
-      </w:r>
-      <w:proofErr w:type="gramStart"/>
-      <w:r>
-        <w:rPr>
-          <w:rFonts w:ascii="Garamond" w:hAnsi="Garamond"/>
-          <w:sz w:val="22"/>
-          <w:szCs w:val="22"/>
-        </w:rPr>
-        <w:t>Alaska,</w:t>
-      </w:r>
-      <w:proofErr w:type="gramEnd"/>
+        <w:t>estern Alaska</w:t>
+      </w:r>
       <w:r>
         <w:rPr>
           <w:rFonts w:ascii="Garamond" w:hAnsi="Garamond"/>
@@ -1548,43 +1573,23 @@
           <w:sz w:val="22"/>
           <w:szCs w:val="22"/>
         </w:rPr>
-        <w:t xml:space="preserve">. However, little data </w:t>
-      </w:r>
-      <w:proofErr w:type="gramStart"/>
-      <w:r>
-        <w:rPr>
-          <w:rFonts w:ascii="Garamond" w:hAnsi="Garamond"/>
-          <w:sz w:val="22"/>
-          <w:szCs w:val="22"/>
-        </w:rPr>
-        <w:t>exist</w:t>
-      </w:r>
-      <w:proofErr w:type="gramEnd"/>
-      <w:r>
-        <w:rPr>
-          <w:rFonts w:ascii="Garamond" w:hAnsi="Garamond"/>
-          <w:sz w:val="22"/>
-          <w:szCs w:val="22"/>
-        </w:rPr>
-        <w:t xml:space="preserve"> which quantifies the spatiotemporal patterns among stocks. The impact of front-end closure strategies on individual stock components is not well understood, and a more complete understanding of stock contribution to the overall run both within and among years is currently not readily available. However, </w:t>
-      </w:r>
-      <w:proofErr w:type="gramStart"/>
-      <w:r>
-        <w:rPr>
-          <w:rFonts w:ascii="Garamond" w:hAnsi="Garamond"/>
-          <w:sz w:val="22"/>
-          <w:szCs w:val="22"/>
-        </w:rPr>
-        <w:t>these</w:t>
-      </w:r>
-      <w:proofErr w:type="gramEnd"/>
-      <w:r>
-        <w:rPr>
-          <w:rFonts w:ascii="Garamond" w:hAnsi="Garamond"/>
-          <w:sz w:val="22"/>
-          <w:szCs w:val="22"/>
-        </w:rPr>
-        <w:t xml:space="preserve"> data may be important to assessing the impact of current management strategies and designing new strategies which maintain stock health across all components of the watershed and maintain a reliable resource for communities and industry in the region. </w:t>
+        <w:t xml:space="preserve">. However, little data exist which quantifies the spatiotemporal patterns among stocks. The impact of front-end closure strategies on individual stock components is not well understood, and a more complete understanding of stock contribution to the overall run both within and among years is currently not readily available. </w:t>
+      </w:r>
+      <w:r>
+        <w:rPr>
+          <w:rFonts w:ascii="Garamond" w:hAnsi="Garamond"/>
+          <w:sz w:val="22"/>
+          <w:szCs w:val="22"/>
+        </w:rPr>
+        <w:t>T</w:t>
+      </w:r>
+      <w:r>
+        <w:rPr>
+          <w:rFonts w:ascii="Garamond" w:hAnsi="Garamond"/>
+          <w:sz w:val="22"/>
+          <w:szCs w:val="22"/>
+        </w:rPr>
+        <w:t xml:space="preserve">hese data may be important to assessing the impact of current management strategies and designing new strategies which maintain stock health across all components of the watershed and maintain a reliable resource for communities and industry in the region. </w:t>
       </w:r>
     </w:p>
     <w:p>
@@ -1611,57 +1616,31 @@
           <w:sz w:val="22"/>
           <w:szCs w:val="22"/>
         </w:rPr>
-        <w:t xml:space="preserve">h microchemistry from fish caught at different times of the migration season over 6 </w:t>
-      </w:r>
-      <w:proofErr w:type="gramStart"/>
-      <w:r>
-        <w:rPr>
-          <w:rFonts w:ascii="Garamond" w:hAnsi="Garamond"/>
-          <w:sz w:val="22"/>
-          <w:szCs w:val="22"/>
-        </w:rPr>
-        <w:t xml:space="preserve">years </w:t>
-      </w:r>
-      <w:r>
-        <w:rPr>
-          <w:rFonts w:ascii="Garamond" w:hAnsi="Garamond"/>
-          <w:sz w:val="22"/>
-          <w:szCs w:val="22"/>
-        </w:rPr>
-        <w:t xml:space="preserve"> to</w:t>
-      </w:r>
-      <w:proofErr w:type="gramEnd"/>
-      <w:r>
-        <w:rPr>
-          <w:rFonts w:ascii="Garamond" w:hAnsi="Garamond"/>
-          <w:sz w:val="22"/>
-          <w:szCs w:val="22"/>
-        </w:rPr>
-        <w:t xml:space="preserve"> reconstruct spatiotemporal patterns of Chinook salmon natal origin distribution</w:t>
-      </w:r>
-      <w:r>
-        <w:rPr>
-          <w:rFonts w:ascii="Garamond" w:hAnsi="Garamond"/>
-          <w:sz w:val="22"/>
-          <w:szCs w:val="22"/>
-        </w:rPr>
-        <w:t xml:space="preserve"> at the sub basin scale</w:t>
-      </w:r>
-      <w:r>
-        <w:rPr>
-          <w:rFonts w:ascii="Garamond" w:hAnsi="Garamond"/>
-          <w:sz w:val="22"/>
-          <w:szCs w:val="22"/>
-        </w:rPr>
-        <w:t xml:space="preserve"> in the Kuskokwim River</w:t>
-      </w:r>
-      <w:r>
-        <w:rPr>
-          <w:rFonts w:ascii="Garamond" w:hAnsi="Garamond"/>
-          <w:sz w:val="22"/>
-          <w:szCs w:val="22"/>
-        </w:rPr>
-        <w:t>-basin. In doing so, we will</w:t>
+        <w:t>h microchemistry from fish caught at different times of the migration season over 6 years</w:t>
+      </w:r>
+      <w:r>
+        <w:rPr>
+          <w:rFonts w:ascii="Garamond" w:hAnsi="Garamond"/>
+          <w:sz w:val="22"/>
+          <w:szCs w:val="22"/>
+        </w:rPr>
+        <w:t xml:space="preserve"> in the Kuskokwim River-basin</w:t>
+      </w:r>
+      <w:r>
+        <w:rPr>
+          <w:rFonts w:ascii="Garamond" w:hAnsi="Garamond"/>
+          <w:sz w:val="22"/>
+          <w:szCs w:val="22"/>
+        </w:rPr>
+        <w:t xml:space="preserve"> to reconstruct spatiotemporal patterns of Chinook salmon natal origin distribution</w:t>
+      </w:r>
+      <w:r>
+        <w:rPr>
+          <w:rFonts w:ascii="Garamond" w:hAnsi="Garamond"/>
+          <w:sz w:val="22"/>
+          <w:szCs w:val="22"/>
+        </w:rPr>
+        <w:t xml:space="preserve"> at the sub basin scale. In doing so, we will</w:t>
       </w:r>
       <w:r>
         <w:rPr>
@@ -3034,25 +3013,7 @@
           <w:sz w:val="22"/>
           <w:szCs w:val="22"/>
         </w:rPr>
-        <w:t xml:space="preserve">To prevent over-assignment to tributaries with exceptionally low prediction </w:t>
-      </w:r>
-      <w:proofErr w:type="gramStart"/>
-      <w:r>
-        <w:rPr>
-          <w:rFonts w:ascii="Garamond" w:hAnsi="Garamond" w:cs="Times New Roman"/>
-          <w:sz w:val="22"/>
-          <w:szCs w:val="22"/>
-        </w:rPr>
-        <w:t>error</w:t>
-      </w:r>
-      <w:proofErr w:type="gramEnd"/>
-      <w:r>
-        <w:rPr>
-          <w:rFonts w:ascii="Garamond" w:hAnsi="Garamond" w:cs="Times New Roman"/>
-          <w:sz w:val="22"/>
-          <w:szCs w:val="22"/>
-        </w:rPr>
-        <w:t xml:space="preserve">, minimum error values were constrained to 0.0006. This threshold was </w:t>
+        <w:t xml:space="preserve">To prevent over-assignment to tributaries with exceptionally low prediction error, minimum error values were constrained to 0.0006. This threshold was </w:t>
       </w:r>
       <w:r>
         <w:rPr>
@@ -4238,29 +4199,7 @@
           <w:szCs w:val="22"/>
           <w14:ligatures w14:val="none"/>
         </w:rPr>
-        <w:t xml:space="preserve">, thereby preventing </w:t>
-      </w:r>
-      <w:proofErr w:type="gramStart"/>
-      <w:r>
-        <w:rPr>
-          <w:rFonts w:ascii="Garamond" w:eastAsia="Times New Roman" w:hAnsi="Garamond" w:cs="Times New Roman"/>
-          <w:kern w:val="0"/>
-          <w:sz w:val="22"/>
-          <w:szCs w:val="22"/>
-          <w14:ligatures w14:val="none"/>
-        </w:rPr>
-        <w:t>assignment</w:t>
-      </w:r>
-      <w:proofErr w:type="gramEnd"/>
-      <w:r>
-        <w:rPr>
-          <w:rFonts w:ascii="Garamond" w:eastAsia="Times New Roman" w:hAnsi="Garamond" w:cs="Times New Roman"/>
-          <w:kern w:val="0"/>
-          <w:sz w:val="22"/>
-          <w:szCs w:val="22"/>
-          <w14:ligatures w14:val="none"/>
-        </w:rPr>
-        <w:t xml:space="preserve"> to exceedingly slow or flat reaches determined to be unsuitable </w:t>
+        <w:t xml:space="preserve">, thereby preventing assignment to exceedingly slow or flat reaches determined to be unsuitable </w:t>
       </w:r>
       <w:r>
         <w:rPr>
@@ -4684,25 +4623,7 @@
           <w:sz w:val="22"/>
           <w:szCs w:val="22"/>
         </w:rPr>
-        <w:t xml:space="preserve">], with all upstream segments from the most downstream point of each tributary assigned to common management identifiers. </w:t>
-      </w:r>
-      <w:proofErr w:type="gramStart"/>
-      <w:r>
-        <w:rPr>
-          <w:rFonts w:ascii="Garamond" w:hAnsi="Garamond"/>
-          <w:sz w:val="22"/>
-          <w:szCs w:val="22"/>
-        </w:rPr>
-        <w:t>Remaining</w:t>
-      </w:r>
-      <w:proofErr w:type="gramEnd"/>
-      <w:r>
-        <w:rPr>
-          <w:rFonts w:ascii="Garamond" w:hAnsi="Garamond"/>
-          <w:sz w:val="22"/>
-          <w:szCs w:val="22"/>
-        </w:rPr>
-        <w:t xml:space="preserve"> basin areas were manually grouped into units of comparable size to ensure complete basin coverage.</w:t>
+        <w:t>], with all upstream segments from the most downstream point of each tributary assigned to common management identifiers. Remaining basin areas were manually grouped into units of comparable size to ensure complete basin coverage.</w:t>
       </w:r>
     </w:p>
     <w:p>
@@ -4953,6 +4874,16 @@
     <w:p>
       <w:pPr>
         <w:spacing w:line="480" w:lineRule="auto"/>
+        <w:rPr>
+          <w:rFonts w:ascii="Garamond" w:hAnsi="Garamond"/>
+          <w:b/>
+          <w:bCs/>
+          <w:sz w:val="22"/>
+          <w:szCs w:val="22"/>
+        </w:rPr>
+      </w:pPr>
+      <w:proofErr w:type="spellStart"/>
+      <w:r>
         <w:rPr>
           <w:rFonts w:ascii="Garamond" w:hAnsi="Garamond"/>
           <w:b/>
@@ -4969,8 +4900,9 @@
             </w:rPr>
           </w:rPrChange>
         </w:rPr>
-      </w:pPr>
-      <w:proofErr w:type="spellStart"/>
+        <w:t>Isoscape</w:t>
+      </w:r>
+      <w:proofErr w:type="spellEnd"/>
       <w:r>
         <w:rPr>
           <w:rFonts w:ascii="Garamond" w:hAnsi="Garamond"/>
@@ -4988,10 +4920,12 @@
             </w:rPr>
           </w:rPrChange>
         </w:rPr>
-        <w:t>Isoscape</w:t>
-      </w:r>
-      <w:proofErr w:type="spellEnd"/>
-      <w:r>
+        <w:t xml:space="preserve"> variation </w:t>
+      </w:r>
+    </w:p>
+    <w:p>
+      <w:pPr>
+        <w:spacing w:line="480" w:lineRule="auto"/>
         <w:rPr>
           <w:rFonts w:ascii="Garamond" w:hAnsi="Garamond"/>
           <w:b/>
@@ -5008,26 +4942,61 @@
             </w:rPr>
           </w:rPrChange>
         </w:rPr>
-        <w:t xml:space="preserve"> variation </w:t>
+      </w:pPr>
+      <w:commentRangeStart w:id="7"/>
+      <w:r>
+        <w:rPr>
+          <w:rFonts w:ascii="Garamond" w:hAnsi="Garamond"/>
+          <w:b/>
+          <w:bCs/>
+          <w:sz w:val="22"/>
+          <w:szCs w:val="22"/>
+        </w:rPr>
+        <w:t>*</w:t>
+      </w:r>
+      <w:r>
+        <w:rPr>
+          <w:rFonts w:ascii="Garamond" w:hAnsi="Garamond"/>
+          <w:b/>
+          <w:bCs/>
+          <w:sz w:val="22"/>
+          <w:szCs w:val="22"/>
+        </w:rPr>
+        <w:t xml:space="preserve"> </w:t>
+      </w:r>
+      <w:proofErr w:type="gramStart"/>
+      <w:r>
+        <w:rPr>
+          <w:rFonts w:ascii="Garamond" w:hAnsi="Garamond"/>
+          <w:b/>
+          <w:bCs/>
+          <w:sz w:val="22"/>
+          <w:szCs w:val="22"/>
+        </w:rPr>
+        <w:t>discuss</w:t>
+      </w:r>
+      <w:proofErr w:type="gramEnd"/>
+      <w:r>
+        <w:rPr>
+          <w:rFonts w:ascii="Garamond" w:hAnsi="Garamond"/>
+          <w:b/>
+          <w:bCs/>
+          <w:sz w:val="22"/>
+          <w:szCs w:val="22"/>
+        </w:rPr>
+        <w:t xml:space="preserve"> raw water values* </w:t>
+      </w:r>
+      <w:commentRangeEnd w:id="7"/>
+      <w:r>
+        <w:rPr>
+          <w:rStyle w:val="CommentReference"/>
+        </w:rPr>
+        <w:commentReference w:id="7"/>
       </w:r>
     </w:p>
     <w:p>
       <w:pPr>
         <w:spacing w:line="480" w:lineRule="auto"/>
-        <w:rPr>
-          <w:rFonts w:ascii="Garamond" w:hAnsi="Garamond"/>
-          <w:sz w:val="22"/>
-          <w:szCs w:val="22"/>
-          <w:rPrChange w:id="7" w:author="Benjamin J. Makhlouf" w:date="2025-06-30T11:20:00Z" w16du:dateUtc="2025-06-30T18:20:00Z">
-            <w:rPr>
-              <w:rFonts w:ascii="Garamond" w:hAnsi="Garamond"/>
-              <w:sz w:val="28"/>
-              <w:szCs w:val="28"/>
-            </w:rPr>
-          </w:rPrChange>
-        </w:rPr>
-      </w:pPr>
-      <w:r>
         <w:rPr>
           <w:rFonts w:ascii="Garamond" w:hAnsi="Garamond"/>
           <w:sz w:val="22"/>
@@ -5040,9 +5009,60 @@
             </w:rPr>
           </w:rPrChange>
         </w:rPr>
-        <w:t xml:space="preserve">Sr87/Sr86 values in the </w:t>
+      </w:pPr>
+      <w:r>
+        <w:rPr>
+          <w:rFonts w:ascii="Garamond" w:hAnsi="Garamond"/>
+          <w:sz w:val="22"/>
+          <w:szCs w:val="22"/>
+        </w:rPr>
+        <w:t xml:space="preserve">Strontium isotope ratios in the basin ranged from 0.7042 to 0.7107, with significant variation at multiple spatial scales. More enriched values closer to the 0.7107 </w:t>
+      </w:r>
+      <w:proofErr w:type="gramStart"/>
+      <w:r>
+        <w:rPr>
+          <w:rFonts w:ascii="Garamond" w:hAnsi="Garamond"/>
+          <w:sz w:val="22"/>
+          <w:szCs w:val="22"/>
+        </w:rPr>
+        <w:t>( Figure</w:t>
+      </w:r>
+      <w:proofErr w:type="gramEnd"/>
+      <w:r>
+        <w:rPr>
+          <w:rFonts w:ascii="Garamond" w:hAnsi="Garamond"/>
+          <w:sz w:val="22"/>
+          <w:szCs w:val="22"/>
+        </w:rPr>
+        <w:t xml:space="preserve"> 1, light oranges and yellow) are primarily found in the upper reaches of the watershed near McGrath. In contract, the lower reaches of the watershed </w:t>
+      </w:r>
+      <w:r>
+        <w:rPr>
+          <w:rFonts w:ascii="Garamond" w:hAnsi="Garamond"/>
+          <w:sz w:val="22"/>
+          <w:szCs w:val="22"/>
+        </w:rPr>
+        <w:lastRenderedPageBreak/>
+        <w:t xml:space="preserve">near Bethel, Alaska contain much lower values closer to 0.7040. Associated </w:t>
       </w:r>
       <w:proofErr w:type="spellStart"/>
+      <w:r>
+        <w:rPr>
+          <w:rFonts w:ascii="Garamond" w:hAnsi="Garamond"/>
+          <w:sz w:val="22"/>
+          <w:szCs w:val="22"/>
+        </w:rPr>
+        <w:t>isoscape</w:t>
+      </w:r>
+      <w:proofErr w:type="spellEnd"/>
+      <w:r>
+        <w:rPr>
+          <w:rFonts w:ascii="Garamond" w:hAnsi="Garamond"/>
+          <w:sz w:val="22"/>
+          <w:szCs w:val="22"/>
+        </w:rPr>
+        <w:t xml:space="preserve"> error values ranged from </w:t>
+      </w:r>
       <w:r>
         <w:rPr>
           <w:rFonts w:ascii="Garamond" w:hAnsi="Garamond"/>
@@ -5056,9 +5076,9 @@
             </w:rPr>
           </w:rPrChange>
         </w:rPr>
-        <w:t>isoscape</w:t>
-      </w:r>
-      <w:proofErr w:type="spellEnd"/>
+        <w:t xml:space="preserve">___ </w:t>
+      </w:r>
+      <w:proofErr w:type="spellStart"/>
       <w:r>
         <w:rPr>
           <w:rFonts w:ascii="Garamond" w:hAnsi="Garamond"/>
@@ -5072,9 +5092,9 @@
             </w:rPr>
           </w:rPrChange>
         </w:rPr>
-        <w:t xml:space="preserve"> ranged from ___ </w:t>
-      </w:r>
-      <w:proofErr w:type="spellStart"/>
+        <w:t>to</w:t>
+      </w:r>
+      <w:proofErr w:type="spellEnd"/>
       <w:r>
         <w:rPr>
           <w:rFonts w:ascii="Garamond" w:hAnsi="Garamond"/>
@@ -5088,316 +5108,1547 @@
             </w:rPr>
           </w:rPrChange>
         </w:rPr>
-        <w:t>to</w:t>
-      </w:r>
-      <w:proofErr w:type="spellEnd"/>
-      <w:r>
-        <w:rPr>
-          <w:rFonts w:ascii="Garamond" w:hAnsi="Garamond"/>
-          <w:sz w:val="22"/>
-          <w:szCs w:val="22"/>
-          <w:rPrChange w:id="12" w:author="Benjamin J. Makhlouf" w:date="2025-06-30T11:20:00Z" w16du:dateUtc="2025-06-30T18:20:00Z">
-            <w:rPr>
-              <w:rFonts w:ascii="Garamond" w:hAnsi="Garamond"/>
-              <w:sz w:val="28"/>
-              <w:szCs w:val="28"/>
-            </w:rPr>
-          </w:rPrChange>
-        </w:rPr>
-        <w:t xml:space="preserve"> ___, with relatively enriched values in the upper reaches of the watershed and progressively lower values towards the downstream terminus. </w:t>
-      </w:r>
-      <w:proofErr w:type="spellStart"/>
-      <w:r>
-        <w:rPr>
-          <w:rFonts w:ascii="Garamond" w:hAnsi="Garamond"/>
-          <w:sz w:val="22"/>
-          <w:szCs w:val="22"/>
-          <w:rPrChange w:id="13" w:author="Benjamin J. Makhlouf" w:date="2025-06-30T11:20:00Z" w16du:dateUtc="2025-06-30T18:20:00Z">
-            <w:rPr>
-              <w:rFonts w:ascii="Garamond" w:hAnsi="Garamond"/>
-              <w:sz w:val="28"/>
-              <w:szCs w:val="28"/>
-            </w:rPr>
-          </w:rPrChange>
-        </w:rPr>
-        <w:t>Isoscape</w:t>
-      </w:r>
-      <w:proofErr w:type="spellEnd"/>
-      <w:r>
-        <w:rPr>
-          <w:rFonts w:ascii="Garamond" w:hAnsi="Garamond"/>
-          <w:sz w:val="22"/>
-          <w:szCs w:val="22"/>
-          <w:rPrChange w:id="14" w:author="Benjamin J. Makhlouf" w:date="2025-06-30T11:20:00Z" w16du:dateUtc="2025-06-30T18:20:00Z">
-            <w:rPr>
-              <w:rFonts w:ascii="Garamond" w:hAnsi="Garamond"/>
-              <w:sz w:val="28"/>
-              <w:szCs w:val="28"/>
-            </w:rPr>
-          </w:rPrChange>
-        </w:rPr>
-        <w:t xml:space="preserve"> </w:t>
-      </w:r>
-      <w:proofErr w:type="gramStart"/>
-      <w:r>
-        <w:rPr>
-          <w:rFonts w:ascii="Garamond" w:hAnsi="Garamond"/>
-          <w:sz w:val="22"/>
-          <w:szCs w:val="22"/>
-          <w:rPrChange w:id="15" w:author="Benjamin J. Makhlouf" w:date="2025-06-30T11:20:00Z" w16du:dateUtc="2025-06-30T18:20:00Z">
-            <w:rPr>
-              <w:rFonts w:ascii="Garamond" w:hAnsi="Garamond"/>
-              <w:sz w:val="28"/>
-              <w:szCs w:val="28"/>
-            </w:rPr>
-          </w:rPrChange>
-        </w:rPr>
-        <w:t>error</w:t>
-      </w:r>
-      <w:proofErr w:type="gramEnd"/>
-      <w:r>
-        <w:rPr>
-          <w:rFonts w:ascii="Garamond" w:hAnsi="Garamond"/>
-          <w:sz w:val="22"/>
-          <w:szCs w:val="22"/>
-          <w:rPrChange w:id="16" w:author="Benjamin J. Makhlouf" w:date="2025-06-30T11:20:00Z" w16du:dateUtc="2025-06-30T18:20:00Z">
-            <w:rPr>
-              <w:rFonts w:ascii="Garamond" w:hAnsi="Garamond"/>
-              <w:sz w:val="28"/>
-              <w:szCs w:val="28"/>
-            </w:rPr>
-          </w:rPrChange>
-        </w:rPr>
-        <w:t xml:space="preserve"> varied from ____ to ___</w:t>
-      </w:r>
-      <w:proofErr w:type="gramStart"/>
-      <w:r>
-        <w:rPr>
-          <w:rFonts w:ascii="Garamond" w:hAnsi="Garamond"/>
-          <w:sz w:val="22"/>
-          <w:szCs w:val="22"/>
-          <w:rPrChange w:id="17" w:author="Benjamin J. Makhlouf" w:date="2025-06-30T11:20:00Z" w16du:dateUtc="2025-06-30T18:20:00Z">
-            <w:rPr>
-              <w:rFonts w:ascii="Garamond" w:hAnsi="Garamond"/>
-              <w:sz w:val="28"/>
-              <w:szCs w:val="28"/>
-            </w:rPr>
-          </w:rPrChange>
-        </w:rPr>
-        <w:t>_ .</w:t>
-      </w:r>
-      <w:proofErr w:type="gramEnd"/>
-      <w:r>
-        <w:rPr>
-          <w:rFonts w:ascii="Garamond" w:hAnsi="Garamond"/>
-          <w:sz w:val="22"/>
-          <w:szCs w:val="22"/>
-          <w:rPrChange w:id="18" w:author="Benjamin J. Makhlouf" w:date="2025-06-30T11:20:00Z" w16du:dateUtc="2025-06-30T18:20:00Z">
-            <w:rPr>
-              <w:rFonts w:ascii="Garamond" w:hAnsi="Garamond"/>
-              <w:sz w:val="28"/>
-              <w:szCs w:val="28"/>
-            </w:rPr>
-          </w:rPrChange>
-        </w:rPr>
-        <w:t xml:space="preserve"> etc. etc. </w:t>
-      </w:r>
-      <w:r>
-        <w:rPr>
-          <w:rFonts w:ascii="Garamond" w:hAnsi="Garamond"/>
-          <w:sz w:val="22"/>
-          <w:szCs w:val="22"/>
-          <w:rPrChange w:id="19" w:author="Benjamin J. Makhlouf" w:date="2025-06-30T11:20:00Z" w16du:dateUtc="2025-06-30T18:20:00Z">
-            <w:rPr>
-              <w:rFonts w:ascii="Garamond" w:hAnsi="Garamond"/>
-              <w:sz w:val="28"/>
-              <w:szCs w:val="28"/>
-            </w:rPr>
-          </w:rPrChange>
-        </w:rPr>
-        <w:br/>
+        <w:t xml:space="preserve"> ___, with </w:t>
+      </w:r>
+      <w:r>
+        <w:rPr>
+          <w:rFonts w:ascii="Garamond" w:hAnsi="Garamond"/>
+          <w:sz w:val="22"/>
+          <w:szCs w:val="22"/>
+        </w:rPr>
+        <w:t xml:space="preserve">lower error values present along the mainstem and major tributaries where sampling efforts were completed </w:t>
+      </w:r>
+      <w:r>
+        <w:rPr>
+          <w:rFonts w:ascii="Garamond" w:hAnsi="Garamond"/>
+          <w:sz w:val="22"/>
+          <w:szCs w:val="22"/>
+        </w:rPr>
+        <w:t xml:space="preserve">and larger error found ______. </w:t>
       </w:r>
     </w:p>
     <w:p>
       <w:pPr>
+        <w:pStyle w:val="whitespace-normal"/>
         <w:spacing w:line="480" w:lineRule="auto"/>
         <w:rPr>
           <w:rFonts w:ascii="Garamond" w:hAnsi="Garamond"/>
-          <w:sz w:val="22"/>
-          <w:szCs w:val="22"/>
-          <w:rPrChange w:id="20" w:author="Benjamin J. Makhlouf" w:date="2025-06-30T11:20:00Z" w16du:dateUtc="2025-06-30T18:20:00Z">
-            <w:rPr>
-              <w:rFonts w:ascii="Garamond" w:hAnsi="Garamond"/>
-              <w:sz w:val="28"/>
-              <w:szCs w:val="28"/>
-            </w:rPr>
-          </w:rPrChange>
-        </w:rPr>
-      </w:pPr>
-      <w:r>
-        <w:rPr>
-          <w:rFonts w:ascii="Garamond" w:hAnsi="Garamond"/>
-          <w:sz w:val="22"/>
-          <w:szCs w:val="22"/>
-          <w:rPrChange w:id="21" w:author="Benjamin J. Makhlouf" w:date="2025-06-30T11:20:00Z" w16du:dateUtc="2025-06-30T18:20:00Z">
-            <w:rPr>
-              <w:rFonts w:ascii="Garamond" w:hAnsi="Garamond"/>
-              <w:sz w:val="28"/>
-              <w:szCs w:val="28"/>
-            </w:rPr>
-          </w:rPrChange>
-        </w:rPr>
-        <w:lastRenderedPageBreak/>
-        <w:t>Spatiotemporal trends</w:t>
+          <w:b/>
+          <w:bCs/>
+          <w:sz w:val="22"/>
+          <w:szCs w:val="22"/>
+        </w:rPr>
+      </w:pPr>
+      <w:r>
+        <w:rPr>
+          <w:rFonts w:ascii="Garamond" w:hAnsi="Garamond"/>
+          <w:b/>
+          <w:bCs/>
+          <w:sz w:val="22"/>
+          <w:szCs w:val="22"/>
+        </w:rPr>
+        <w:t>Spatiotemporal trends in stock contribution</w:t>
       </w:r>
     </w:p>
     <w:p>
       <w:pPr>
-        <w:pStyle w:val="ListParagraph"/>
+        <w:pStyle w:val="whitespace-normal"/>
+        <w:spacing w:line="480" w:lineRule="auto"/>
+        <w:rPr>
+          <w:rFonts w:ascii="Garamond" w:hAnsi="Garamond"/>
+          <w:sz w:val="20"/>
+          <w:szCs w:val="20"/>
+        </w:rPr>
+      </w:pPr>
+      <w:r>
+        <w:rPr>
+          <w:rFonts w:ascii="Garamond" w:hAnsi="Garamond"/>
+          <w:b/>
+          <w:bCs/>
+          <w:sz w:val="22"/>
+          <w:szCs w:val="22"/>
+        </w:rPr>
+        <w:tab/>
+      </w:r>
+      <w:r>
+        <w:rPr>
+          <w:rFonts w:ascii="Garamond" w:hAnsi="Garamond"/>
+          <w:sz w:val="20"/>
+          <w:szCs w:val="20"/>
+        </w:rPr>
+        <w:t xml:space="preserve">Across all years of our dataset (2017-2021), returns </w:t>
+      </w:r>
+      <w:r>
+        <w:rPr>
+          <w:rFonts w:ascii="Garamond" w:hAnsi="Garamond"/>
+          <w:sz w:val="20"/>
+          <w:szCs w:val="20"/>
+        </w:rPr>
+        <w:t>to the</w:t>
+      </w:r>
+      <w:r>
+        <w:rPr>
+          <w:rFonts w:ascii="Garamond" w:hAnsi="Garamond"/>
+          <w:sz w:val="20"/>
+          <w:szCs w:val="20"/>
+        </w:rPr>
+        <w:t xml:space="preserve"> </w:t>
+      </w:r>
+      <w:r>
+        <w:rPr>
+          <w:rFonts w:ascii="Garamond" w:hAnsi="Garamond"/>
+          <w:sz w:val="20"/>
+          <w:szCs w:val="20"/>
+        </w:rPr>
+        <w:t>21</w:t>
+      </w:r>
+      <w:r>
+        <w:rPr>
+          <w:rFonts w:ascii="Garamond" w:hAnsi="Garamond"/>
+          <w:sz w:val="20"/>
+          <w:szCs w:val="20"/>
+        </w:rPr>
+        <w:t xml:space="preserve"> </w:t>
+      </w:r>
+      <w:r>
+        <w:rPr>
+          <w:rFonts w:ascii="Garamond" w:hAnsi="Garamond"/>
+          <w:sz w:val="20"/>
+          <w:szCs w:val="20"/>
+        </w:rPr>
+        <w:t xml:space="preserve">stock </w:t>
+      </w:r>
+      <w:r>
+        <w:rPr>
+          <w:rFonts w:ascii="Garamond" w:hAnsi="Garamond"/>
+          <w:sz w:val="20"/>
+          <w:szCs w:val="20"/>
+        </w:rPr>
+        <w:t>units exhibited distinct temporal patterns in contribution</w:t>
+      </w:r>
+      <w:r>
+        <w:rPr>
+          <w:rFonts w:ascii="Garamond" w:hAnsi="Garamond"/>
+          <w:sz w:val="20"/>
+          <w:szCs w:val="20"/>
+        </w:rPr>
+        <w:t xml:space="preserve"> and </w:t>
+      </w:r>
+      <w:proofErr w:type="gramStart"/>
+      <w:r>
+        <w:rPr>
+          <w:rFonts w:ascii="Garamond" w:hAnsi="Garamond"/>
+          <w:sz w:val="20"/>
+          <w:szCs w:val="20"/>
+        </w:rPr>
+        <w:t>an</w:t>
+      </w:r>
+      <w:proofErr w:type="gramEnd"/>
+      <w:r>
+        <w:rPr>
+          <w:rFonts w:ascii="Garamond" w:hAnsi="Garamond"/>
+          <w:sz w:val="20"/>
+          <w:szCs w:val="20"/>
+        </w:rPr>
+        <w:t xml:space="preserve"> </w:t>
+      </w:r>
+      <w:r>
+        <w:rPr>
+          <w:rFonts w:ascii="Garamond" w:hAnsi="Garamond"/>
+          <w:sz w:val="20"/>
+          <w:szCs w:val="20"/>
+        </w:rPr>
+        <w:t xml:space="preserve">progression </w:t>
+      </w:r>
+      <w:r>
+        <w:rPr>
+          <w:rFonts w:ascii="Garamond" w:hAnsi="Garamond"/>
+          <w:sz w:val="20"/>
+          <w:szCs w:val="20"/>
+        </w:rPr>
+        <w:t xml:space="preserve">from upstream to downstream stock as the season progressed. </w:t>
+      </w:r>
+      <w:r>
+        <w:rPr>
+          <w:rFonts w:ascii="Garamond" w:hAnsi="Garamond"/>
+          <w:sz w:val="20"/>
+          <w:szCs w:val="20"/>
+        </w:rPr>
+        <w:t xml:space="preserve">Early season returns (Q1: start of run through June 11) were dominated by stocks from the upper portions of the watershed. The largest contributors were Big River (median: ~12%, range: 8-18%), Upper Kusko Main (median: ~10%, range: 6-16%), and Swift (median: ~8%, range: 4-14%), with moderate contributions from </w:t>
+      </w:r>
+      <w:proofErr w:type="spellStart"/>
+      <w:r>
+        <w:rPr>
+          <w:rFonts w:ascii="Garamond" w:hAnsi="Garamond"/>
+          <w:sz w:val="20"/>
+          <w:szCs w:val="20"/>
+        </w:rPr>
+        <w:t>Takotna</w:t>
+      </w:r>
+      <w:proofErr w:type="spellEnd"/>
+      <w:r>
+        <w:rPr>
+          <w:rFonts w:ascii="Garamond" w:hAnsi="Garamond"/>
+          <w:sz w:val="20"/>
+          <w:szCs w:val="20"/>
+        </w:rPr>
+        <w:t xml:space="preserve"> and Nixon Fork (~8%) and some middle-watershed stocks including Stony (~6%) and </w:t>
+      </w:r>
+      <w:proofErr w:type="spellStart"/>
+      <w:r>
+        <w:rPr>
+          <w:rFonts w:ascii="Garamond" w:hAnsi="Garamond"/>
+          <w:sz w:val="20"/>
+          <w:szCs w:val="20"/>
+        </w:rPr>
+        <w:t>Holitna</w:t>
+      </w:r>
+      <w:proofErr w:type="spellEnd"/>
+      <w:r>
+        <w:rPr>
+          <w:rFonts w:ascii="Garamond" w:hAnsi="Garamond"/>
+          <w:sz w:val="20"/>
+          <w:szCs w:val="20"/>
+        </w:rPr>
+        <w:t xml:space="preserve"> (~5%). Upper watershed stocks exhibited substantially higher inter-annual variability during Q1</w:t>
+      </w:r>
+      <w:r>
+        <w:rPr>
+          <w:rFonts w:ascii="Garamond" w:hAnsi="Garamond"/>
+          <w:sz w:val="20"/>
+          <w:szCs w:val="20"/>
+        </w:rPr>
+        <w:t xml:space="preserve"> as compared to the other three </w:t>
+      </w:r>
+      <w:proofErr w:type="spellStart"/>
+      <w:proofErr w:type="gramStart"/>
+      <w:r>
+        <w:rPr>
+          <w:rFonts w:ascii="Garamond" w:hAnsi="Garamond"/>
+          <w:sz w:val="20"/>
+          <w:szCs w:val="20"/>
+        </w:rPr>
+        <w:t>quartiles</w:t>
+      </w:r>
+      <w:r>
+        <w:rPr>
+          <w:rFonts w:ascii="Garamond" w:hAnsi="Garamond"/>
+          <w:sz w:val="20"/>
+          <w:szCs w:val="20"/>
+        </w:rPr>
+        <w:t>.</w:t>
+      </w:r>
+      <w:r>
+        <w:rPr>
+          <w:rFonts w:ascii="Garamond" w:hAnsi="Garamond"/>
+          <w:sz w:val="20"/>
+          <w:szCs w:val="20"/>
+        </w:rPr>
+        <w:t>The</w:t>
+      </w:r>
+      <w:proofErr w:type="spellEnd"/>
+      <w:proofErr w:type="gramEnd"/>
+      <w:r>
+        <w:rPr>
+          <w:rFonts w:ascii="Garamond" w:hAnsi="Garamond"/>
+          <w:sz w:val="20"/>
+          <w:szCs w:val="20"/>
+        </w:rPr>
+        <w:t xml:space="preserve"> distribution of returns became more balanced across the watershed during Q2 (June 12-21), with contributions more evenly distributed among management units compared to the upper-watershed dominance of Q1. Upper watershed contributions remained important but began declining: Big River decreased from 12% to 10%, Upper Kusko Main from 10% to 9%, and Swift from 8% to 7%. Simultaneously, middle-watershed stocks increased their relative importance, with </w:t>
+      </w:r>
+      <w:proofErr w:type="spellStart"/>
+      <w:r>
+        <w:rPr>
+          <w:rFonts w:ascii="Garamond" w:hAnsi="Garamond"/>
+          <w:sz w:val="20"/>
+          <w:szCs w:val="20"/>
+        </w:rPr>
+        <w:t>Holitna</w:t>
+      </w:r>
+      <w:proofErr w:type="spellEnd"/>
+      <w:r>
+        <w:rPr>
+          <w:rFonts w:ascii="Garamond" w:hAnsi="Garamond"/>
+          <w:sz w:val="20"/>
+          <w:szCs w:val="20"/>
+        </w:rPr>
+        <w:t xml:space="preserve"> rising from 5% to 7%, Middle Kusko Main from 4% to 6%, and Aniak from 3% to 5%. Stony River emerged as a consistently strong contributor (median: ~8%, range: 6-10%) with reduced variability compared to Q1 patterns (range: 4-12%)</w:t>
+      </w:r>
+      <w:r>
+        <w:rPr>
+          <w:rFonts w:ascii="Garamond" w:hAnsi="Garamond"/>
+          <w:sz w:val="20"/>
+          <w:szCs w:val="20"/>
+        </w:rPr>
+        <w:t xml:space="preserve">. </w:t>
+      </w:r>
+      <w:r>
+        <w:rPr>
+          <w:rFonts w:ascii="Garamond" w:hAnsi="Garamond"/>
+          <w:sz w:val="20"/>
+          <w:szCs w:val="20"/>
+        </w:rPr>
+        <w:t xml:space="preserve">Q3 returns (June 22-July 1) marked a clear transition toward middle-watershed </w:t>
+      </w:r>
+      <w:r>
+        <w:rPr>
+          <w:rFonts w:ascii="Garamond" w:hAnsi="Garamond"/>
+          <w:sz w:val="20"/>
+          <w:szCs w:val="20"/>
+        </w:rPr>
+        <w:t xml:space="preserve">stocks </w:t>
+      </w:r>
+      <w:r>
+        <w:rPr>
+          <w:rFonts w:ascii="Garamond" w:hAnsi="Garamond"/>
+          <w:sz w:val="20"/>
+          <w:szCs w:val="20"/>
+        </w:rPr>
+        <w:t xml:space="preserve">and represented the most consistent period across years. Upper Kuskokwim stocks showed substantial declines - Big River dropped from 12% to 6%, Upper Kusko Main from 10% to 7%, and Swift from 8% to 4%. Conversely, middle-watershed stocks peaked in importance: Stony maintained ~8% contribution, </w:t>
+      </w:r>
+      <w:proofErr w:type="spellStart"/>
+      <w:r>
+        <w:rPr>
+          <w:rFonts w:ascii="Garamond" w:hAnsi="Garamond"/>
+          <w:sz w:val="20"/>
+          <w:szCs w:val="20"/>
+        </w:rPr>
+        <w:t>Holitna</w:t>
+      </w:r>
+      <w:proofErr w:type="spellEnd"/>
+      <w:r>
+        <w:rPr>
+          <w:rFonts w:ascii="Garamond" w:hAnsi="Garamond"/>
+          <w:sz w:val="20"/>
+          <w:szCs w:val="20"/>
+        </w:rPr>
+        <w:t xml:space="preserve"> increased to ~8%, and Middle Kusko Main reached ~7%. This quartile exhibited the </w:t>
+      </w:r>
+      <w:r>
+        <w:rPr>
+          <w:rFonts w:ascii="Garamond" w:hAnsi="Garamond"/>
+          <w:sz w:val="20"/>
+          <w:szCs w:val="20"/>
+        </w:rPr>
+        <w:t xml:space="preserve">most </w:t>
+      </w:r>
+      <w:proofErr w:type="spellStart"/>
+      <w:r>
+        <w:rPr>
+          <w:rFonts w:ascii="Garamond" w:hAnsi="Garamond"/>
+          <w:sz w:val="20"/>
+          <w:szCs w:val="20"/>
+        </w:rPr>
+        <w:t>consistant</w:t>
+      </w:r>
+      <w:proofErr w:type="spellEnd"/>
+      <w:r>
+        <w:rPr>
+          <w:rFonts w:ascii="Garamond" w:hAnsi="Garamond"/>
+          <w:sz w:val="20"/>
+          <w:szCs w:val="20"/>
+        </w:rPr>
+        <w:t xml:space="preserve"> distribution </w:t>
+      </w:r>
+      <w:r>
+        <w:rPr>
+          <w:rFonts w:ascii="Garamond" w:hAnsi="Garamond"/>
+          <w:sz w:val="20"/>
+          <w:szCs w:val="20"/>
+        </w:rPr>
+        <w:t>(smallest interquartile ranges) for most stocks</w:t>
+      </w:r>
+      <w:r>
+        <w:rPr>
+          <w:rFonts w:ascii="Garamond" w:hAnsi="Garamond"/>
+          <w:sz w:val="20"/>
+          <w:szCs w:val="20"/>
+        </w:rPr>
+        <w:t xml:space="preserve">. </w:t>
+      </w:r>
+      <w:r>
+        <w:rPr>
+          <w:rFonts w:ascii="Garamond" w:hAnsi="Garamond"/>
+          <w:sz w:val="20"/>
+          <w:szCs w:val="20"/>
+        </w:rPr>
+        <w:t xml:space="preserve">Late-season returns (Q4: July 2 onward) demonstrated the most dramatic compositional shift, with several stocks showing </w:t>
+      </w:r>
+      <w:proofErr w:type="gramStart"/>
+      <w:r>
+        <w:rPr>
+          <w:rFonts w:ascii="Garamond" w:hAnsi="Garamond"/>
+          <w:sz w:val="20"/>
+          <w:szCs w:val="20"/>
+        </w:rPr>
+        <w:t>3-5 fold</w:t>
+      </w:r>
+      <w:proofErr w:type="gramEnd"/>
+      <w:r>
+        <w:rPr>
+          <w:rFonts w:ascii="Garamond" w:hAnsi="Garamond"/>
+          <w:sz w:val="20"/>
+          <w:szCs w:val="20"/>
+        </w:rPr>
+        <w:t xml:space="preserve"> changes from their Q1 contributions. Upper-watershed contributions reached their seasonal minimum</w:t>
+      </w:r>
+      <w:r>
+        <w:rPr>
+          <w:rFonts w:ascii="Garamond" w:hAnsi="Garamond"/>
+          <w:sz w:val="20"/>
+          <w:szCs w:val="20"/>
+        </w:rPr>
+        <w:t xml:space="preserve">; </w:t>
+      </w:r>
+      <w:r>
+        <w:rPr>
+          <w:rFonts w:ascii="Garamond" w:hAnsi="Garamond"/>
+          <w:sz w:val="20"/>
+          <w:szCs w:val="20"/>
+        </w:rPr>
+        <w:t>Big River declined to ~4%</w:t>
+      </w:r>
+      <w:r>
+        <w:rPr>
+          <w:rFonts w:ascii="Garamond" w:hAnsi="Garamond"/>
+          <w:sz w:val="20"/>
+          <w:szCs w:val="20"/>
+        </w:rPr>
+        <w:t xml:space="preserve">, </w:t>
+      </w:r>
+      <w:r>
+        <w:rPr>
+          <w:rFonts w:ascii="Garamond" w:hAnsi="Garamond"/>
+          <w:sz w:val="20"/>
+          <w:szCs w:val="20"/>
+        </w:rPr>
+        <w:t xml:space="preserve">Upper Kusko Main to ~6%, and Swift to ~3%. Middle-watershed stocks maintained substantial but increasingly variable contributions, with wider distributions than Q3. Most notably, lower-watershed stocks reached their peak contributions during Q4: Aniak increased from ~3% in Q1 to ~9% in Q4, Kwethluk from ~2% to ~8%, and </w:t>
+      </w:r>
+      <w:proofErr w:type="spellStart"/>
+      <w:r>
+        <w:rPr>
+          <w:rFonts w:ascii="Garamond" w:hAnsi="Garamond"/>
+          <w:sz w:val="20"/>
+          <w:szCs w:val="20"/>
+        </w:rPr>
+        <w:t>Kisaralik</w:t>
+      </w:r>
+      <w:proofErr w:type="spellEnd"/>
+      <w:r>
+        <w:rPr>
+          <w:rFonts w:ascii="Garamond" w:hAnsi="Garamond"/>
+          <w:sz w:val="20"/>
+          <w:szCs w:val="20"/>
+        </w:rPr>
+        <w:t xml:space="preserve"> from ~1% to </w:t>
+      </w:r>
+      <w:r>
+        <w:rPr>
+          <w:rFonts w:ascii="Garamond" w:hAnsi="Garamond"/>
+          <w:sz w:val="20"/>
+          <w:szCs w:val="20"/>
+        </w:rPr>
+        <w:lastRenderedPageBreak/>
+        <w:t xml:space="preserve">~6%. These lower-watershed stocks also exhibited the highest variability in Q4, with outliers suggesting some years had </w:t>
+      </w:r>
+      <w:r>
+        <w:rPr>
+          <w:rFonts w:ascii="Garamond" w:hAnsi="Garamond"/>
+          <w:sz w:val="20"/>
+          <w:szCs w:val="20"/>
+        </w:rPr>
+        <w:t xml:space="preserve">more significant </w:t>
+      </w:r>
+      <w:r>
+        <w:rPr>
+          <w:rFonts w:ascii="Garamond" w:hAnsi="Garamond"/>
+          <w:sz w:val="20"/>
+          <w:szCs w:val="20"/>
+        </w:rPr>
+        <w:t>late-season contributions from these</w:t>
+      </w:r>
+      <w:r>
+        <w:rPr>
+          <w:rFonts w:ascii="Garamond" w:hAnsi="Garamond"/>
+          <w:sz w:val="20"/>
+          <w:szCs w:val="20"/>
+        </w:rPr>
+        <w:t xml:space="preserve"> stocks</w:t>
+      </w:r>
+      <w:r>
+        <w:rPr>
+          <w:rFonts w:ascii="Garamond" w:hAnsi="Garamond"/>
+          <w:sz w:val="20"/>
+          <w:szCs w:val="20"/>
+        </w:rPr>
+        <w:t>.</w:t>
+      </w:r>
+    </w:p>
+    <w:p>
+      <w:pPr>
+        <w:pStyle w:val="whitespace-normal"/>
+        <w:spacing w:line="480" w:lineRule="auto"/>
+        <w:rPr>
+          <w:rFonts w:ascii="Garamond" w:hAnsi="Garamond"/>
+          <w:b/>
+          <w:bCs/>
+          <w:sz w:val="20"/>
+          <w:szCs w:val="20"/>
+        </w:rPr>
+      </w:pPr>
+      <w:r>
+        <w:rPr>
+          <w:rFonts w:ascii="Garamond" w:hAnsi="Garamond"/>
+          <w:b/>
+          <w:bCs/>
+          <w:sz w:val="20"/>
+          <w:szCs w:val="20"/>
+        </w:rPr>
+        <w:t>Cumulative Distribution functions</w:t>
+      </w:r>
+      <w:r>
+        <w:rPr>
+          <w:rFonts w:ascii="Garamond" w:hAnsi="Garamond"/>
+          <w:b/>
+          <w:bCs/>
+          <w:sz w:val="20"/>
+          <w:szCs w:val="20"/>
+        </w:rPr>
+        <w:t xml:space="preserve"> </w:t>
+      </w:r>
+    </w:p>
+    <w:p>
+      <w:pPr>
+        <w:pStyle w:val="whitespace-normal"/>
+        <w:spacing w:line="480" w:lineRule="auto"/>
+        <w:ind w:firstLine="720"/>
+        <w:rPr>
+          <w:rFonts w:ascii="Garamond" w:hAnsi="Garamond"/>
+          <w:sz w:val="22"/>
+          <w:szCs w:val="22"/>
+        </w:rPr>
+      </w:pPr>
+      <w:r>
+        <w:rPr>
+          <w:rFonts w:ascii="Garamond" w:hAnsi="Garamond"/>
+          <w:sz w:val="22"/>
+          <w:szCs w:val="22"/>
+        </w:rPr>
+        <w:t xml:space="preserve">Cumulative distribution plots further illustrate the pattern of consistently </w:t>
+      </w:r>
+      <w:r>
+        <w:rPr>
+          <w:rFonts w:ascii="Garamond" w:hAnsi="Garamond"/>
+          <w:sz w:val="22"/>
+          <w:szCs w:val="22"/>
+        </w:rPr>
+        <w:t>early returning</w:t>
+      </w:r>
+      <w:r>
+        <w:rPr>
+          <w:rFonts w:ascii="Garamond" w:hAnsi="Garamond"/>
+          <w:sz w:val="22"/>
+          <w:szCs w:val="22"/>
+        </w:rPr>
+        <w:t xml:space="preserve"> upper Kuskokwim stocks and late-returning lower Kuskokwim stocks. As compared to the relatively coarse spatial scale of quartile analysis, these data illustrate variation in run timing among stocks at a finer spatial scale that is independent of the binning of values into quartiles based on consistent dates. This analysis reveals whether the timing of stock contribution varies based on the relative timing of the run (i.e. early returning vs late returning or short vs long run), and is independent of the total contribution of the stock to the overall </w:t>
+      </w:r>
+      <w:proofErr w:type="spellStart"/>
+      <w:r>
+        <w:rPr>
+          <w:rFonts w:ascii="Garamond" w:hAnsi="Garamond"/>
+          <w:sz w:val="22"/>
+          <w:szCs w:val="22"/>
+        </w:rPr>
+        <w:t>run.Upper</w:t>
+      </w:r>
+      <w:proofErr w:type="spellEnd"/>
+      <w:r>
+        <w:rPr>
+          <w:rFonts w:ascii="Garamond" w:hAnsi="Garamond"/>
+          <w:sz w:val="22"/>
+          <w:szCs w:val="22"/>
+        </w:rPr>
+        <w:t xml:space="preserve"> watershed stocks demonstrated characteristically steep early-season curves, with populations like Big River, Swift, and Upper Kusko Main</w:t>
+      </w:r>
+      <w:r>
+        <w:rPr>
+          <w:rFonts w:ascii="Garamond" w:hAnsi="Garamond"/>
+          <w:sz w:val="22"/>
+          <w:szCs w:val="22"/>
+        </w:rPr>
+        <w:t xml:space="preserve"> (</w:t>
+      </w:r>
+      <w:r>
+        <w:rPr>
+          <w:rFonts w:ascii="Garamond" w:hAnsi="Garamond"/>
+          <w:sz w:val="22"/>
+          <w:szCs w:val="22"/>
+        </w:rPr>
+        <w:t xml:space="preserve">Figure 4, </w:t>
+      </w:r>
+      <w:r>
+        <w:rPr>
+          <w:rFonts w:ascii="Garamond" w:hAnsi="Garamond"/>
+          <w:sz w:val="22"/>
+          <w:szCs w:val="22"/>
+        </w:rPr>
+        <w:t>Dark red)</w:t>
+      </w:r>
+      <w:r>
+        <w:rPr>
+          <w:rFonts w:ascii="Garamond" w:hAnsi="Garamond"/>
+          <w:sz w:val="22"/>
+          <w:szCs w:val="22"/>
+        </w:rPr>
+        <w:t xml:space="preserve"> reaching 50% of their annual contribution </w:t>
+      </w:r>
+      <w:r>
+        <w:rPr>
+          <w:rFonts w:ascii="Garamond" w:hAnsi="Garamond"/>
+          <w:sz w:val="22"/>
+          <w:szCs w:val="22"/>
+        </w:rPr>
+        <w:t>more quickly than lower stocks</w:t>
+      </w:r>
+      <w:r>
+        <w:rPr>
+          <w:rFonts w:ascii="Garamond" w:hAnsi="Garamond"/>
+          <w:sz w:val="22"/>
+          <w:szCs w:val="22"/>
+        </w:rPr>
+        <w:t xml:space="preserve"> (Figure 4, Blue). </w:t>
+      </w:r>
+      <w:r>
+        <w:rPr>
+          <w:rFonts w:ascii="Garamond" w:hAnsi="Garamond"/>
+          <w:sz w:val="22"/>
+          <w:szCs w:val="22"/>
+        </w:rPr>
+        <w:t xml:space="preserve">The steepness of these curves </w:t>
+      </w:r>
+      <w:r>
+        <w:rPr>
+          <w:rFonts w:ascii="Garamond" w:hAnsi="Garamond"/>
+          <w:sz w:val="22"/>
+          <w:szCs w:val="22"/>
+        </w:rPr>
+        <w:t>indicates</w:t>
+      </w:r>
+      <w:r>
+        <w:rPr>
+          <w:rFonts w:ascii="Garamond" w:hAnsi="Garamond"/>
+          <w:sz w:val="22"/>
+          <w:szCs w:val="22"/>
+        </w:rPr>
+        <w:t xml:space="preserve"> highly </w:t>
+      </w:r>
+      <w:r>
+        <w:rPr>
+          <w:rFonts w:ascii="Garamond" w:hAnsi="Garamond"/>
+          <w:sz w:val="22"/>
+          <w:szCs w:val="22"/>
+        </w:rPr>
+        <w:t xml:space="preserve">predictable and concentrated returns for upper Kuskokwim stocks within a relatively narrow window. In most years, fish are predictably arriving within a narrow </w:t>
+      </w:r>
+      <w:proofErr w:type="gramStart"/>
+      <w:r>
+        <w:rPr>
+          <w:rFonts w:ascii="Garamond" w:hAnsi="Garamond"/>
+          <w:sz w:val="22"/>
+          <w:szCs w:val="22"/>
+        </w:rPr>
+        <w:t>10-15 day</w:t>
+      </w:r>
+      <w:proofErr w:type="gramEnd"/>
+      <w:r>
+        <w:rPr>
+          <w:rFonts w:ascii="Garamond" w:hAnsi="Garamond"/>
+          <w:sz w:val="22"/>
+          <w:szCs w:val="22"/>
+        </w:rPr>
+        <w:t xml:space="preserve"> window at the start of the season. As compared to the quartile analysis, cumulative distribution plots also reveal subtle differences at finer temporal scales. For example, </w:t>
+      </w:r>
+      <w:proofErr w:type="gramStart"/>
+      <w:r>
+        <w:rPr>
+          <w:rFonts w:ascii="Garamond" w:hAnsi="Garamond"/>
+          <w:sz w:val="22"/>
+          <w:szCs w:val="22"/>
+        </w:rPr>
+        <w:t>Big</w:t>
+      </w:r>
+      <w:proofErr w:type="gramEnd"/>
+      <w:r>
+        <w:rPr>
+          <w:rFonts w:ascii="Garamond" w:hAnsi="Garamond"/>
+          <w:sz w:val="22"/>
+          <w:szCs w:val="22"/>
+        </w:rPr>
+        <w:t xml:space="preserve"> river stocks consistently peak 2-3 days before Swift, indicating predictable fine-scale differences in stock contribution timing. L</w:t>
+      </w:r>
+      <w:r>
+        <w:rPr>
+          <w:rFonts w:ascii="Garamond" w:hAnsi="Garamond"/>
+          <w:sz w:val="22"/>
+          <w:szCs w:val="22"/>
+        </w:rPr>
+        <w:t>ower watershed stocks</w:t>
+      </w:r>
+      <w:r>
+        <w:rPr>
+          <w:rFonts w:ascii="Garamond" w:hAnsi="Garamond"/>
+          <w:sz w:val="22"/>
+          <w:szCs w:val="22"/>
+        </w:rPr>
+        <w:t>, in contrast,</w:t>
+      </w:r>
+      <w:r>
+        <w:rPr>
+          <w:rFonts w:ascii="Garamond" w:hAnsi="Garamond"/>
+          <w:sz w:val="22"/>
+          <w:szCs w:val="22"/>
+        </w:rPr>
+        <w:t xml:space="preserve"> exhibited markedly different cumulative patterns with gradual, extended curves reflecting protracted run timing that spans </w:t>
+      </w:r>
+      <w:r>
+        <w:rPr>
+          <w:rFonts w:ascii="Garamond" w:hAnsi="Garamond"/>
+          <w:sz w:val="22"/>
+          <w:szCs w:val="22"/>
+        </w:rPr>
+        <w:t xml:space="preserve">the entirety of the run. </w:t>
+      </w:r>
+      <w:r>
+        <w:rPr>
+          <w:rFonts w:ascii="Garamond" w:hAnsi="Garamond"/>
+          <w:sz w:val="22"/>
+          <w:szCs w:val="22"/>
+        </w:rPr>
+        <w:t xml:space="preserve">Populations such as Aniak, Kwethluk, and </w:t>
+      </w:r>
+      <w:proofErr w:type="spellStart"/>
+      <w:r>
+        <w:rPr>
+          <w:rFonts w:ascii="Garamond" w:hAnsi="Garamond"/>
+          <w:sz w:val="22"/>
+          <w:szCs w:val="22"/>
+        </w:rPr>
+        <w:t>Kisaralik</w:t>
+      </w:r>
+      <w:proofErr w:type="spellEnd"/>
+      <w:r>
+        <w:rPr>
+          <w:rFonts w:ascii="Garamond" w:hAnsi="Garamond"/>
+          <w:sz w:val="22"/>
+          <w:szCs w:val="22"/>
+        </w:rPr>
+        <w:t xml:space="preserve"> showed minimal contributions (0-10%) through mid-June, with their steepest accumulation occurring after DOY 180. </w:t>
+      </w:r>
+      <w:r>
+        <w:rPr>
+          <w:rFonts w:ascii="Garamond" w:hAnsi="Garamond"/>
+          <w:sz w:val="22"/>
+          <w:szCs w:val="22"/>
+        </w:rPr>
+        <w:t>Typically, t</w:t>
+      </w:r>
+      <w:r>
+        <w:rPr>
+          <w:rFonts w:ascii="Garamond" w:hAnsi="Garamond"/>
+          <w:sz w:val="22"/>
+          <w:szCs w:val="22"/>
+        </w:rPr>
+        <w:t>hese stocks reach 50% of their annual contribution 10-15 days later than upper watershed populations, with some continuing substantial contributions through DOY 200</w:t>
+      </w:r>
+      <w:proofErr w:type="gramStart"/>
+      <w:r>
+        <w:rPr>
+          <w:rFonts w:ascii="Garamond" w:hAnsi="Garamond"/>
+          <w:sz w:val="22"/>
+          <w:szCs w:val="22"/>
+        </w:rPr>
+        <w:t xml:space="preserve">+ </w:t>
+      </w:r>
+      <w:r>
+        <w:rPr>
+          <w:rFonts w:ascii="Garamond" w:hAnsi="Garamond"/>
+          <w:sz w:val="22"/>
+          <w:szCs w:val="22"/>
+        </w:rPr>
+        <w:t>.</w:t>
+      </w:r>
+      <w:proofErr w:type="gramEnd"/>
+      <w:r>
+        <w:rPr>
+          <w:rFonts w:ascii="Garamond" w:hAnsi="Garamond"/>
+          <w:sz w:val="22"/>
+          <w:szCs w:val="22"/>
+        </w:rPr>
+        <w:t xml:space="preserve"> </w:t>
+      </w:r>
+    </w:p>
+    <w:p>
+      <w:pPr>
+        <w:pStyle w:val="whitespace-normal"/>
+        <w:spacing w:line="480" w:lineRule="auto"/>
+        <w:rPr>
+          <w:rFonts w:ascii="Garamond" w:hAnsi="Garamond"/>
+          <w:b/>
+          <w:bCs/>
+          <w:sz w:val="22"/>
+          <w:szCs w:val="22"/>
+        </w:rPr>
+      </w:pPr>
+    </w:p>
+    <w:p>
+      <w:pPr>
+        <w:pStyle w:val="whitespace-normal"/>
+        <w:spacing w:line="480" w:lineRule="auto"/>
+        <w:rPr>
+          <w:rFonts w:ascii="Garamond" w:hAnsi="Garamond"/>
+          <w:b/>
+          <w:bCs/>
+          <w:sz w:val="22"/>
+          <w:szCs w:val="22"/>
+        </w:rPr>
+      </w:pPr>
+    </w:p>
+    <w:p>
+      <w:pPr>
+        <w:pStyle w:val="whitespace-normal"/>
+        <w:spacing w:line="480" w:lineRule="auto"/>
+        <w:rPr>
+          <w:rFonts w:ascii="Garamond" w:hAnsi="Garamond"/>
+          <w:b/>
+          <w:bCs/>
+          <w:sz w:val="22"/>
+          <w:szCs w:val="22"/>
+        </w:rPr>
+      </w:pPr>
+      <w:r>
+        <w:rPr>
+          <w:rFonts w:ascii="Garamond" w:hAnsi="Garamond"/>
+          <w:b/>
+          <w:bCs/>
+          <w:sz w:val="22"/>
+          <w:szCs w:val="22"/>
+        </w:rPr>
+        <w:lastRenderedPageBreak/>
+        <w:t xml:space="preserve">Front end closure protections </w:t>
+      </w:r>
+    </w:p>
+    <w:p>
+      <w:pPr>
+        <w:pStyle w:val="whitespace-normal"/>
+        <w:spacing w:line="480" w:lineRule="auto"/>
+        <w:ind w:firstLine="720"/>
+        <w:rPr>
+          <w:rFonts w:ascii="Garamond" w:hAnsi="Garamond"/>
+        </w:rPr>
+      </w:pPr>
+      <w:r>
+        <w:rPr>
+          <w:rFonts w:ascii="Garamond" w:hAnsi="Garamond"/>
+        </w:rPr>
+        <w:t>Analysis of the protection offered to stocks across the basin based on a front-end closure illustrated a range of protection across stocks</w:t>
+      </w:r>
+      <w:r>
+        <w:rPr>
+          <w:rFonts w:ascii="Garamond" w:hAnsi="Garamond"/>
+        </w:rPr>
+        <w:t xml:space="preserve"> </w:t>
+      </w:r>
+      <w:r>
+        <w:rPr>
+          <w:rFonts w:ascii="Garamond" w:hAnsi="Garamond"/>
+        </w:rPr>
+        <w:t xml:space="preserve">with clearly higher protection afforded to upper Kuskokwim stocks Upper watershed stocks showed the highest closure protection rates, with North Fork Kusko receiving the greatest benefit (median: ~25%, range: 20-35%). Despite North Fork Kusko contributing minimally to the total watershed run (~2-3% annually), approximately 25-35% of the production it does contribute occurs during the Q1 closure window. Several populations showed similarly high proportional protection including the East Fork Kuskokwim (median: ~20%, range: 15-30%), South Fork Kusko (median: ~15%, range: 10-25%), Upper Kusko Main (median: ~15%, range: 10-20%), </w:t>
+      </w:r>
+      <w:proofErr w:type="spellStart"/>
+      <w:r>
+        <w:rPr>
+          <w:rFonts w:ascii="Garamond" w:hAnsi="Garamond"/>
+        </w:rPr>
+        <w:t>Tatlawiksuk</w:t>
+      </w:r>
+      <w:proofErr w:type="spellEnd"/>
+      <w:r>
+        <w:rPr>
+          <w:rFonts w:ascii="Garamond" w:hAnsi="Garamond"/>
+        </w:rPr>
+        <w:t xml:space="preserve"> (median: ~15%, range: 10-25%), and Swift (median: ~12%, range: 8-18%). Of the stocks with the highest protection (&gt;10% median), all were found in the upper portions of the watershed. Several upper watershed stocks also exhibited notable outliers, with Big River, Swift, and East Fork Kuskokwim showing years where protection exceeded 25-30%, suggesting occasional years with exceptionally early timing for these </w:t>
+      </w:r>
+      <w:proofErr w:type="spellStart"/>
+      <w:proofErr w:type="gramStart"/>
+      <w:r>
+        <w:rPr>
+          <w:rFonts w:ascii="Garamond" w:hAnsi="Garamond"/>
+        </w:rPr>
+        <w:t>populations.Notably</w:t>
+      </w:r>
+      <w:proofErr w:type="spellEnd"/>
+      <w:proofErr w:type="gramEnd"/>
+      <w:r>
+        <w:rPr>
+          <w:rFonts w:ascii="Garamond" w:hAnsi="Garamond"/>
+        </w:rPr>
+        <w:t>, Takotna and Nixon Fork received relatively little protection (median: ~8%, range: 5-12%) despite its position at the top of the watershed</w:t>
+      </w:r>
+    </w:p>
+    <w:p>
+      <w:pPr>
+        <w:pStyle w:val="whitespace-normal"/>
+        <w:spacing w:line="480" w:lineRule="auto"/>
+        <w:ind w:firstLine="720"/>
+        <w:rPr>
+          <w:rFonts w:ascii="Garamond" w:hAnsi="Garamond"/>
+        </w:rPr>
+      </w:pPr>
+      <w:r>
+        <w:rPr>
+          <w:rFonts w:ascii="Garamond" w:hAnsi="Garamond"/>
+        </w:rPr>
+        <w:t xml:space="preserve">In contrast, stocks positioned lower in the watershed received less protection from the </w:t>
+      </w:r>
+      <w:proofErr w:type="gramStart"/>
+      <w:r>
+        <w:rPr>
+          <w:rFonts w:ascii="Garamond" w:hAnsi="Garamond"/>
+        </w:rPr>
+        <w:t>front end</w:t>
+      </w:r>
+      <w:proofErr w:type="gramEnd"/>
+      <w:r>
+        <w:rPr>
+          <w:rFonts w:ascii="Garamond" w:hAnsi="Garamond"/>
+        </w:rPr>
+        <w:t xml:space="preserve"> closure. Stony and </w:t>
+      </w:r>
+      <w:proofErr w:type="spellStart"/>
+      <w:r>
+        <w:rPr>
+          <w:rFonts w:ascii="Garamond" w:hAnsi="Garamond"/>
+        </w:rPr>
+        <w:t>Holitna</w:t>
+      </w:r>
+      <w:proofErr w:type="spellEnd"/>
+      <w:r>
+        <w:rPr>
+          <w:rFonts w:ascii="Garamond" w:hAnsi="Garamond"/>
+        </w:rPr>
+        <w:t xml:space="preserve"> river stocks, which are positioned in the middle of the watershed, show low median protection (~5% and ~3% respectively), but with outliers reaching ~</w:t>
+      </w:r>
+      <w:r>
+        <w:rPr>
+          <w:rFonts w:ascii="Garamond" w:hAnsi="Garamond"/>
+        </w:rPr>
+        <w:t>22</w:t>
+      </w:r>
+      <w:r>
+        <w:rPr>
+          <w:rFonts w:ascii="Garamond" w:hAnsi="Garamond"/>
+        </w:rPr>
+        <w:t>% and ~1</w:t>
+      </w:r>
+      <w:r>
+        <w:rPr>
+          <w:rFonts w:ascii="Garamond" w:hAnsi="Garamond"/>
+        </w:rPr>
+        <w:t>9</w:t>
+      </w:r>
+      <w:r>
+        <w:rPr>
+          <w:rFonts w:ascii="Garamond" w:hAnsi="Garamond"/>
+        </w:rPr>
+        <w:t xml:space="preserve">% respectively, indicating generally low protection but occasionally higher protection in years with particularly early returns for these stocks. Lower watershed stocks, however, received consistently minimal protection. Aniak, </w:t>
+      </w:r>
+      <w:proofErr w:type="spellStart"/>
+      <w:r>
+        <w:rPr>
+          <w:rFonts w:ascii="Garamond" w:hAnsi="Garamond"/>
+        </w:rPr>
+        <w:t>Tuluksak</w:t>
+      </w:r>
+      <w:proofErr w:type="spellEnd"/>
+      <w:r>
+        <w:rPr>
+          <w:rFonts w:ascii="Garamond" w:hAnsi="Garamond"/>
+        </w:rPr>
+        <w:t xml:space="preserve">, </w:t>
+      </w:r>
+      <w:proofErr w:type="spellStart"/>
+      <w:r>
+        <w:rPr>
+          <w:rFonts w:ascii="Garamond" w:hAnsi="Garamond"/>
+        </w:rPr>
+        <w:t>Kisaralik</w:t>
+      </w:r>
+      <w:proofErr w:type="spellEnd"/>
+      <w:r>
+        <w:rPr>
+          <w:rFonts w:ascii="Garamond" w:hAnsi="Garamond"/>
+        </w:rPr>
+        <w:t xml:space="preserve">, Kwethluk, and Lower Kusko all demonstrated consistently low protection rates (medians: 2-5%, ranges: 1-8%), indicating that </w:t>
+      </w:r>
+      <w:proofErr w:type="gramStart"/>
+      <w:r>
+        <w:rPr>
+          <w:rFonts w:ascii="Garamond" w:hAnsi="Garamond"/>
+        </w:rPr>
+        <w:t xml:space="preserve">the </w:t>
+      </w:r>
+      <w:r>
+        <w:rPr>
+          <w:rFonts w:ascii="Garamond" w:hAnsi="Garamond"/>
+        </w:rPr>
+        <w:lastRenderedPageBreak/>
+        <w:t>vast majority of</w:t>
+      </w:r>
+      <w:proofErr w:type="gramEnd"/>
+      <w:r>
+        <w:rPr>
+          <w:rFonts w:ascii="Garamond" w:hAnsi="Garamond"/>
+        </w:rPr>
+        <w:t xml:space="preserve"> these stocks' contributions are subject to fishing pressure outside of the front-end closure window.</w:t>
+      </w:r>
+    </w:p>
+    <w:p>
+      <w:pPr>
+        <w:pStyle w:val="whitespace-normal"/>
+        <w:spacing w:line="480" w:lineRule="auto"/>
+        <w:rPr>
+          <w:rFonts w:ascii="Garamond" w:hAnsi="Garamond"/>
+          <w:b/>
+          <w:bCs/>
+          <w:sz w:val="22"/>
+          <w:szCs w:val="22"/>
+          <w:u w:val="single"/>
+        </w:rPr>
+      </w:pPr>
+      <w:r>
+        <w:rPr>
+          <w:rFonts w:ascii="Garamond" w:hAnsi="Garamond"/>
+          <w:b/>
+          <w:bCs/>
+          <w:u w:val="single"/>
+        </w:rPr>
+        <w:t>Discussion</w:t>
+      </w:r>
+    </w:p>
+    <w:p>
+      <w:pPr>
+        <w:pStyle w:val="whitespace-normal"/>
         <w:numPr>
           <w:ilvl w:val="0"/>
-          <w:numId w:val="2"/>
+          <w:numId w:val="7"/>
         </w:numPr>
         <w:spacing w:line="480" w:lineRule="auto"/>
         <w:rPr>
           <w:rFonts w:ascii="Garamond" w:hAnsi="Garamond"/>
           <w:sz w:val="22"/>
           <w:szCs w:val="22"/>
-          <w:rPrChange w:id="22" w:author="Benjamin J. Makhlouf" w:date="2025-06-30T11:20:00Z" w16du:dateUtc="2025-06-30T18:20:00Z">
-            <w:rPr>
-              <w:rFonts w:ascii="Garamond" w:hAnsi="Garamond"/>
-              <w:sz w:val="28"/>
-              <w:szCs w:val="28"/>
-            </w:rPr>
-          </w:rPrChange>
-        </w:rPr>
-      </w:pPr>
-      <w:r>
-        <w:rPr>
-          <w:rFonts w:ascii="Garamond" w:hAnsi="Garamond"/>
-          <w:sz w:val="22"/>
-          <w:szCs w:val="22"/>
-          <w:rPrChange w:id="23" w:author="Benjamin J. Makhlouf" w:date="2025-06-30T11:20:00Z" w16du:dateUtc="2025-06-30T18:20:00Z">
-            <w:rPr>
-              <w:rFonts w:ascii="Garamond" w:hAnsi="Garamond"/>
-              <w:sz w:val="28"/>
-              <w:szCs w:val="28"/>
-            </w:rPr>
-          </w:rPrChange>
-        </w:rPr>
-        <w:t>Q1 high production in __</w:t>
-      </w:r>
-      <w:proofErr w:type="gramStart"/>
-      <w:r>
-        <w:rPr>
-          <w:rFonts w:ascii="Garamond" w:hAnsi="Garamond"/>
-          <w:sz w:val="22"/>
-          <w:szCs w:val="22"/>
-          <w:rPrChange w:id="24" w:author="Benjamin J. Makhlouf" w:date="2025-06-30T11:20:00Z" w16du:dateUtc="2025-06-30T18:20:00Z">
-            <w:rPr>
-              <w:rFonts w:ascii="Garamond" w:hAnsi="Garamond"/>
-              <w:sz w:val="28"/>
-              <w:szCs w:val="28"/>
-            </w:rPr>
-          </w:rPrChange>
-        </w:rPr>
-        <w:t>_ ,</w:t>
-      </w:r>
-      <w:proofErr w:type="gramEnd"/>
-      <w:r>
-        <w:rPr>
-          <w:rFonts w:ascii="Garamond" w:hAnsi="Garamond"/>
-          <w:sz w:val="22"/>
-          <w:szCs w:val="22"/>
-          <w:rPrChange w:id="25" w:author="Benjamin J. Makhlouf" w:date="2025-06-30T11:20:00Z" w16du:dateUtc="2025-06-30T18:20:00Z">
-            <w:rPr>
-              <w:rFonts w:ascii="Garamond" w:hAnsi="Garamond"/>
-              <w:sz w:val="28"/>
-              <w:szCs w:val="28"/>
-            </w:rPr>
-          </w:rPrChange>
-        </w:rPr>
-        <w:t xml:space="preserve"> ___, and ___. </w:t>
+        </w:rPr>
+      </w:pPr>
+      <w:r>
+        <w:rPr>
+          <w:rFonts w:ascii="Garamond" w:hAnsi="Garamond"/>
+          <w:sz w:val="22"/>
+          <w:szCs w:val="22"/>
+        </w:rPr>
+        <w:t xml:space="preserve">We provided an estimate of spatiotemporal patterns over a longer timescale and at a finer spatial resolution than previously available </w:t>
       </w:r>
     </w:p>
     <w:p>
       <w:pPr>
+        <w:pStyle w:val="whitespace-normal"/>
+        <w:numPr>
+          <w:ilvl w:val="0"/>
+          <w:numId w:val="7"/>
+        </w:numPr>
         <w:spacing w:line="480" w:lineRule="auto"/>
         <w:rPr>
           <w:rFonts w:ascii="Garamond" w:hAnsi="Garamond"/>
-          <w:sz w:val="28"/>
-          <w:szCs w:val="28"/>
-        </w:rPr>
-      </w:pPr>
+          <w:sz w:val="22"/>
+          <w:szCs w:val="22"/>
+        </w:rPr>
+      </w:pPr>
+      <w:r>
+        <w:rPr>
+          <w:rFonts w:ascii="Garamond" w:hAnsi="Garamond"/>
+          <w:sz w:val="22"/>
+          <w:szCs w:val="22"/>
+        </w:rPr>
+        <w:t xml:space="preserve">Clear and </w:t>
+      </w:r>
+      <w:r>
+        <w:rPr>
+          <w:rFonts w:ascii="Garamond" w:hAnsi="Garamond"/>
+          <w:sz w:val="22"/>
+          <w:szCs w:val="22"/>
+        </w:rPr>
+        <w:t>consistent</w:t>
+      </w:r>
+      <w:r>
+        <w:rPr>
+          <w:rFonts w:ascii="Garamond" w:hAnsi="Garamond"/>
+          <w:sz w:val="22"/>
+          <w:szCs w:val="22"/>
+        </w:rPr>
+        <w:t xml:space="preserve"> pattern of early returning stocks to the upper portion of the watershed </w:t>
+      </w:r>
     </w:p>
     <w:p>
       <w:pPr>
+        <w:pStyle w:val="whitespace-normal"/>
+        <w:numPr>
+          <w:ilvl w:val="0"/>
+          <w:numId w:val="7"/>
+        </w:numPr>
         <w:spacing w:line="480" w:lineRule="auto"/>
         <w:rPr>
           <w:rFonts w:ascii="Garamond" w:hAnsi="Garamond"/>
-          <w:sz w:val="28"/>
-          <w:szCs w:val="28"/>
-        </w:rPr>
-      </w:pPr>
+          <w:sz w:val="22"/>
+          <w:szCs w:val="22"/>
+        </w:rPr>
+      </w:pPr>
+      <w:r>
+        <w:rPr>
+          <w:rFonts w:ascii="Garamond" w:hAnsi="Garamond"/>
+          <w:sz w:val="22"/>
+          <w:szCs w:val="22"/>
+        </w:rPr>
+        <w:t xml:space="preserve">Variation among upper river stocks at finer temporal scales via cumulative distribution </w:t>
+      </w:r>
     </w:p>
     <w:p>
       <w:pPr>
+        <w:pStyle w:val="whitespace-normal"/>
+        <w:numPr>
+          <w:ilvl w:val="0"/>
+          <w:numId w:val="7"/>
+        </w:numPr>
         <w:spacing w:line="480" w:lineRule="auto"/>
         <w:rPr>
           <w:rFonts w:ascii="Garamond" w:hAnsi="Garamond"/>
-          <w:sz w:val="28"/>
-          <w:szCs w:val="28"/>
-        </w:rPr>
-      </w:pPr>
-      <w:r>
-        <w:rPr>
-          <w:rFonts w:ascii="Garamond" w:hAnsi="Garamond"/>
-          <w:sz w:val="28"/>
-          <w:szCs w:val="28"/>
-        </w:rPr>
-        <w:t xml:space="preserve"> </w:t>
+          <w:sz w:val="22"/>
+          <w:szCs w:val="22"/>
+        </w:rPr>
+      </w:pPr>
+      <w:r>
+        <w:rPr>
+          <w:rFonts w:ascii="Garamond" w:hAnsi="Garamond"/>
+          <w:sz w:val="22"/>
+          <w:szCs w:val="22"/>
+        </w:rPr>
+        <w:t xml:space="preserve">Pattern holds regardless of the timing (early vs late) or duration of the run. </w:t>
       </w:r>
     </w:p>
     <w:p>
       <w:pPr>
-        <w:tabs>
-          <w:tab w:val="left" w:pos="6199"/>
-        </w:tabs>
+        <w:pStyle w:val="whitespace-normal"/>
+        <w:numPr>
+          <w:ilvl w:val="0"/>
+          <w:numId w:val="7"/>
+        </w:numPr>
         <w:spacing w:line="480" w:lineRule="auto"/>
         <w:rPr>
           <w:rFonts w:ascii="Garamond" w:hAnsi="Garamond"/>
-          <w:b/>
-          <w:bCs/>
-          <w:sz w:val="28"/>
-          <w:szCs w:val="28"/>
-        </w:rPr>
-      </w:pPr>
-      <w:r>
-        <w:rPr>
-          <w:rFonts w:ascii="Garamond" w:hAnsi="Garamond"/>
-          <w:b/>
-          <w:bCs/>
-          <w:sz w:val="28"/>
-          <w:szCs w:val="28"/>
-        </w:rPr>
-        <w:tab/>
+          <w:sz w:val="22"/>
+          <w:szCs w:val="22"/>
+        </w:rPr>
+      </w:pPr>
+      <w:r>
+        <w:rPr>
+          <w:rFonts w:ascii="Garamond" w:hAnsi="Garamond"/>
+          <w:sz w:val="22"/>
+          <w:szCs w:val="22"/>
+        </w:rPr>
+        <w:t xml:space="preserve">Early returning to the upper </w:t>
+      </w:r>
+      <w:proofErr w:type="spellStart"/>
+      <w:r>
+        <w:rPr>
+          <w:rFonts w:ascii="Garamond" w:hAnsi="Garamond"/>
+          <w:sz w:val="22"/>
+          <w:szCs w:val="22"/>
+        </w:rPr>
+        <w:t>kusko</w:t>
+      </w:r>
+      <w:proofErr w:type="spellEnd"/>
+      <w:r>
+        <w:rPr>
+          <w:rFonts w:ascii="Garamond" w:hAnsi="Garamond"/>
+          <w:sz w:val="22"/>
+          <w:szCs w:val="22"/>
+        </w:rPr>
+        <w:t xml:space="preserve"> </w:t>
+      </w:r>
+      <w:r>
+        <w:rPr>
+          <w:rFonts w:ascii="Garamond" w:hAnsi="Garamond"/>
+          <w:sz w:val="22"/>
+          <w:szCs w:val="22"/>
+        </w:rPr>
+        <w:t xml:space="preserve">contain both high contributors (i.e. Big River) and low contributors (i.e. north fork Kuskokwim). </w:t>
       </w:r>
     </w:p>
     <w:p>
       <w:pPr>
+        <w:pStyle w:val="whitespace-normal"/>
+        <w:numPr>
+          <w:ilvl w:val="0"/>
+          <w:numId w:val="7"/>
+        </w:numPr>
         <w:spacing w:line="480" w:lineRule="auto"/>
-        <w:ind w:firstLine="720"/>
-        <w:rPr>
-          <w:rFonts w:ascii="Garamond" w:hAnsi="Garamond"/>
-          <w:sz w:val="22"/>
-          <w:szCs w:val="22"/>
-        </w:rPr>
-      </w:pPr>
+        <w:rPr>
+          <w:rFonts w:ascii="Garamond" w:hAnsi="Garamond"/>
+          <w:sz w:val="22"/>
+          <w:szCs w:val="22"/>
+        </w:rPr>
+      </w:pPr>
+      <w:r>
+        <w:rPr>
+          <w:rFonts w:ascii="Garamond" w:hAnsi="Garamond"/>
+          <w:sz w:val="22"/>
+          <w:szCs w:val="22"/>
+        </w:rPr>
+        <w:t>However</w:t>
+      </w:r>
+      <w:r>
+        <w:rPr>
+          <w:rFonts w:ascii="Garamond" w:hAnsi="Garamond"/>
+          <w:sz w:val="22"/>
+          <w:szCs w:val="22"/>
+        </w:rPr>
+        <w:t xml:space="preserve">, all upper stocks were most protected by the </w:t>
+      </w:r>
+      <w:proofErr w:type="gramStart"/>
+      <w:r>
+        <w:rPr>
+          <w:rFonts w:ascii="Garamond" w:hAnsi="Garamond"/>
+          <w:sz w:val="22"/>
+          <w:szCs w:val="22"/>
+        </w:rPr>
+        <w:t>front end</w:t>
+      </w:r>
+      <w:proofErr w:type="gramEnd"/>
+      <w:r>
+        <w:rPr>
+          <w:rFonts w:ascii="Garamond" w:hAnsi="Garamond"/>
+          <w:sz w:val="22"/>
+          <w:szCs w:val="22"/>
+        </w:rPr>
+        <w:t xml:space="preserve"> closure </w:t>
+      </w:r>
     </w:p>
     <w:p>
       <w:pPr>
+        <w:pStyle w:val="whitespace-normal"/>
+        <w:numPr>
+          <w:ilvl w:val="0"/>
+          <w:numId w:val="7"/>
+        </w:numPr>
         <w:spacing w:line="480" w:lineRule="auto"/>
-        <w:ind w:firstLine="720"/>
+        <w:rPr>
+          <w:rFonts w:ascii="Garamond" w:hAnsi="Garamond"/>
+          <w:sz w:val="22"/>
+          <w:szCs w:val="22"/>
+        </w:rPr>
+      </w:pPr>
+      <w:r>
+        <w:rPr>
+          <w:rFonts w:ascii="Garamond" w:hAnsi="Garamond"/>
+          <w:sz w:val="22"/>
+          <w:szCs w:val="22"/>
+        </w:rPr>
+        <w:t xml:space="preserve">Limitations and assumptions of data collection and assignments using otoliths </w:t>
+      </w:r>
+    </w:p>
+    <w:p>
+      <w:pPr>
+        <w:pStyle w:val="whitespace-normal"/>
+        <w:numPr>
+          <w:ilvl w:val="1"/>
+          <w:numId w:val="7"/>
+        </w:numPr>
+        <w:spacing w:line="480" w:lineRule="auto"/>
+        <w:rPr>
+          <w:rFonts w:ascii="Garamond" w:hAnsi="Garamond"/>
+          <w:sz w:val="22"/>
+          <w:szCs w:val="22"/>
+        </w:rPr>
+      </w:pPr>
+      <w:r>
+        <w:rPr>
+          <w:rFonts w:ascii="Garamond" w:hAnsi="Garamond"/>
+          <w:sz w:val="22"/>
+          <w:szCs w:val="22"/>
+        </w:rPr>
+        <w:t xml:space="preserve">Including lack of verification </w:t>
+      </w:r>
+    </w:p>
+    <w:p>
+      <w:pPr>
+        <w:pStyle w:val="whitespace-normal"/>
+        <w:numPr>
+          <w:ilvl w:val="1"/>
+          <w:numId w:val="7"/>
+        </w:numPr>
+        <w:spacing w:line="480" w:lineRule="auto"/>
+        <w:rPr>
+          <w:rFonts w:ascii="Garamond" w:hAnsi="Garamond"/>
+          <w:sz w:val="22"/>
+          <w:szCs w:val="22"/>
+        </w:rPr>
+      </w:pPr>
+      <w:r>
+        <w:rPr>
+          <w:rFonts w:ascii="Garamond" w:hAnsi="Garamond"/>
+          <w:sz w:val="22"/>
+          <w:szCs w:val="22"/>
+        </w:rPr>
+        <w:t xml:space="preserve">Extrapolation of sample size </w:t>
+      </w:r>
+    </w:p>
+    <w:p>
+      <w:pPr>
+        <w:pStyle w:val="whitespace-normal"/>
+        <w:numPr>
+          <w:ilvl w:val="1"/>
+          <w:numId w:val="7"/>
+        </w:numPr>
+        <w:spacing w:line="480" w:lineRule="auto"/>
+        <w:rPr>
+          <w:rFonts w:ascii="Garamond" w:hAnsi="Garamond"/>
+          <w:sz w:val="22"/>
+          <w:szCs w:val="22"/>
+        </w:rPr>
+      </w:pPr>
+      <w:r>
+        <w:rPr>
+          <w:rFonts w:ascii="Garamond" w:hAnsi="Garamond"/>
+          <w:sz w:val="22"/>
+          <w:szCs w:val="22"/>
+        </w:rPr>
+        <w:t xml:space="preserve">Binning of Quartiles creating </w:t>
+      </w:r>
+      <w:proofErr w:type="spellStart"/>
+      <w:r>
+        <w:rPr>
+          <w:rFonts w:ascii="Garamond" w:hAnsi="Garamond"/>
+          <w:sz w:val="22"/>
+          <w:szCs w:val="22"/>
+        </w:rPr>
+        <w:t>inconsistancies</w:t>
+      </w:r>
+      <w:proofErr w:type="spellEnd"/>
+      <w:r>
+        <w:rPr>
+          <w:rFonts w:ascii="Garamond" w:hAnsi="Garamond"/>
+          <w:sz w:val="22"/>
+          <w:szCs w:val="22"/>
+        </w:rPr>
+        <w:t xml:space="preserve"> among years</w:t>
+      </w:r>
+    </w:p>
+    <w:p>
+      <w:pPr>
+        <w:pStyle w:val="whitespace-normal"/>
+        <w:numPr>
+          <w:ilvl w:val="0"/>
+          <w:numId w:val="7"/>
+        </w:numPr>
+        <w:spacing w:line="480" w:lineRule="auto"/>
+        <w:rPr>
+          <w:rFonts w:ascii="Garamond" w:hAnsi="Garamond"/>
+          <w:sz w:val="22"/>
+          <w:szCs w:val="22"/>
+        </w:rPr>
+      </w:pPr>
+      <w:r>
+        <w:rPr>
+          <w:rFonts w:ascii="Garamond" w:hAnsi="Garamond"/>
+          <w:sz w:val="22"/>
+          <w:szCs w:val="22"/>
+        </w:rPr>
+        <w:t xml:space="preserve">However, clear and </w:t>
+      </w:r>
+      <w:proofErr w:type="spellStart"/>
+      <w:r>
+        <w:rPr>
+          <w:rFonts w:ascii="Garamond" w:hAnsi="Garamond"/>
+          <w:sz w:val="22"/>
+          <w:szCs w:val="22"/>
+        </w:rPr>
+        <w:t>consistant</w:t>
+      </w:r>
+      <w:proofErr w:type="spellEnd"/>
+      <w:r>
+        <w:rPr>
+          <w:rFonts w:ascii="Garamond" w:hAnsi="Garamond"/>
+          <w:sz w:val="22"/>
+          <w:szCs w:val="22"/>
+        </w:rPr>
+        <w:t xml:space="preserve"> patterns follow what we expect based on anecdotal evidence and other studies </w:t>
+      </w:r>
+    </w:p>
+    <w:p>
+      <w:pPr>
+        <w:pStyle w:val="whitespace-normal"/>
+        <w:numPr>
+          <w:ilvl w:val="0"/>
+          <w:numId w:val="7"/>
+        </w:numPr>
+        <w:spacing w:line="480" w:lineRule="auto"/>
+        <w:rPr>
+          <w:rFonts w:ascii="Garamond" w:hAnsi="Garamond"/>
+          <w:sz w:val="22"/>
+          <w:szCs w:val="22"/>
+        </w:rPr>
+      </w:pPr>
+      <w:r>
+        <w:rPr>
+          <w:rFonts w:ascii="Garamond" w:hAnsi="Garamond"/>
+          <w:sz w:val="22"/>
+          <w:szCs w:val="22"/>
+        </w:rPr>
+        <w:t xml:space="preserve">These data provide a tool to assess the impact of a front-end closure and to continue to develop strategies to conserve stock diversity </w:t>
+      </w:r>
+    </w:p>
+    <w:p>
+      <w:pPr>
+        <w:pStyle w:val="whitespace-normal"/>
+        <w:numPr>
+          <w:ilvl w:val="0"/>
+          <w:numId w:val="7"/>
+        </w:numPr>
+        <w:spacing w:line="480" w:lineRule="auto"/>
+        <w:rPr>
+          <w:rFonts w:ascii="Garamond" w:hAnsi="Garamond"/>
+          <w:sz w:val="22"/>
+          <w:szCs w:val="22"/>
+        </w:rPr>
+      </w:pPr>
+      <w:r>
+        <w:rPr>
+          <w:rFonts w:ascii="Garamond" w:hAnsi="Garamond"/>
+          <w:sz w:val="22"/>
+          <w:szCs w:val="22"/>
+        </w:rPr>
+        <w:t xml:space="preserve">Front end closure protection to upper stocks </w:t>
+      </w:r>
+    </w:p>
+    <w:p>
+      <w:pPr>
+        <w:pStyle w:val="whitespace-normal"/>
+        <w:numPr>
+          <w:ilvl w:val="1"/>
+          <w:numId w:val="7"/>
+        </w:numPr>
+        <w:spacing w:line="480" w:lineRule="auto"/>
+        <w:rPr>
+          <w:rFonts w:ascii="Garamond" w:hAnsi="Garamond"/>
+          <w:sz w:val="22"/>
+          <w:szCs w:val="22"/>
+        </w:rPr>
+      </w:pPr>
+      <w:r>
+        <w:rPr>
+          <w:rFonts w:ascii="Garamond" w:hAnsi="Garamond"/>
+          <w:sz w:val="22"/>
+          <w:szCs w:val="22"/>
+        </w:rPr>
+        <w:t xml:space="preserve">helps guarantee resources to upper </w:t>
+      </w:r>
+      <w:proofErr w:type="spellStart"/>
+      <w:r>
+        <w:rPr>
+          <w:rFonts w:ascii="Garamond" w:hAnsi="Garamond"/>
+          <w:sz w:val="22"/>
+          <w:szCs w:val="22"/>
+        </w:rPr>
+        <w:t>kusko</w:t>
+      </w:r>
+      <w:proofErr w:type="spellEnd"/>
+      <w:r>
+        <w:rPr>
+          <w:rFonts w:ascii="Garamond" w:hAnsi="Garamond"/>
+          <w:sz w:val="22"/>
+          <w:szCs w:val="22"/>
+        </w:rPr>
+        <w:t xml:space="preserve"> communities </w:t>
+      </w:r>
+    </w:p>
+    <w:p>
+      <w:pPr>
+        <w:pStyle w:val="whitespace-normal"/>
+        <w:numPr>
+          <w:ilvl w:val="1"/>
+          <w:numId w:val="7"/>
+        </w:numPr>
+        <w:spacing w:line="480" w:lineRule="auto"/>
+        <w:rPr>
+          <w:rFonts w:ascii="Garamond" w:hAnsi="Garamond"/>
+          <w:sz w:val="22"/>
+          <w:szCs w:val="22"/>
+        </w:rPr>
+      </w:pPr>
+      <w:r>
+        <w:rPr>
+          <w:rFonts w:ascii="Garamond" w:hAnsi="Garamond"/>
+          <w:sz w:val="22"/>
+          <w:szCs w:val="22"/>
+        </w:rPr>
+        <w:t xml:space="preserve">Protects stock diversity and stabilizes downstream fisheries </w:t>
+      </w:r>
+    </w:p>
+    <w:p>
+      <w:pPr>
+        <w:pStyle w:val="whitespace-normal"/>
+        <w:spacing w:line="480" w:lineRule="auto"/>
+        <w:ind w:left="360"/>
+        <w:rPr>
+          <w:rFonts w:ascii="Garamond" w:hAnsi="Garamond"/>
+          <w:sz w:val="22"/>
+          <w:szCs w:val="22"/>
+        </w:rPr>
+      </w:pPr>
+    </w:p>
+    <w:p>
+      <w:pPr>
+        <w:pStyle w:val="whitespace-normal"/>
+        <w:numPr>
+          <w:ilvl w:val="0"/>
+          <w:numId w:val="7"/>
+        </w:numPr>
+        <w:spacing w:line="480" w:lineRule="auto"/>
+        <w:rPr>
+          <w:rFonts w:ascii="Garamond" w:hAnsi="Garamond"/>
+          <w:sz w:val="22"/>
+          <w:szCs w:val="22"/>
+        </w:rPr>
+      </w:pPr>
+      <w:r>
+        <w:rPr>
+          <w:rFonts w:ascii="Garamond" w:hAnsi="Garamond"/>
+          <w:sz w:val="22"/>
+          <w:szCs w:val="22"/>
+        </w:rPr>
+        <w:lastRenderedPageBreak/>
+        <w:t xml:space="preserve">Generally, understanding </w:t>
+      </w:r>
+      <w:r>
+        <w:rPr>
+          <w:rFonts w:ascii="Garamond" w:hAnsi="Garamond"/>
+          <w:sz w:val="22"/>
+          <w:szCs w:val="22"/>
+        </w:rPr>
+        <w:t xml:space="preserve">spatial ecology is key to maintaining diversity through harvest and conservation strategies </w:t>
+      </w:r>
+    </w:p>
+    <w:p>
+      <w:pPr>
+        <w:spacing w:line="480" w:lineRule="auto"/>
         <w:rPr>
           <w:rFonts w:ascii="Garamond" w:hAnsi="Garamond"/>
           <w:sz w:val="22"/>
@@ -5484,6 +6735,24 @@
       </w:r>
     </w:p>
   </w:comment>
+  <w:comment w:id="7" w:author="bmak29" w:date="2025-07-03T09:59:00Z" w:initials="b">
+    <w:p>
+      <w:r>
+        <w:rPr>
+          <w:rStyle w:val="CommentReference"/>
+        </w:rPr>
+        <w:annotationRef/>
+      </w:r>
+      <w:r>
+        <w:rPr>
+          <w:color w:val="000000"/>
+          <w:sz w:val="20"/>
+          <w:szCs w:val="20"/>
+        </w:rPr>
+        <w:t>Need to find these.. and will add a short description of their collection/analysis to the methods and a supplemental.</w:t>
+      </w:r>
+    </w:p>
+  </w:comment>
 </w:comments>
 </file>
 
@@ -5493,6 +6762,7 @@
   <w15:commentEx w15:paraId="57D69624" w15:done="0"/>
   <w15:commentEx w15:paraId="5F979FDB" w15:done="0"/>
   <w15:commentEx w15:paraId="22BD8311" w15:done="0"/>
+  <w15:commentEx w15:paraId="20BC9ADA" w15:done="0"/>
 </w15:commentsEx>
 </file>
 
@@ -5502,6 +6772,7 @@
   <w16cex:commentExtensible w16cex:durableId="58735DA5" w16cex:dateUtc="2025-06-28T00:34:00Z"/>
   <w16cex:commentExtensible w16cex:durableId="2B7C7B73" w16cex:dateUtc="2025-06-28T00:37:00Z"/>
   <w16cex:commentExtensible w16cex:durableId="550C5D78" w16cex:dateUtc="2025-06-28T00:39:00Z"/>
+  <w16cex:commentExtensible w16cex:durableId="6A2B2DA9" w16cex:dateUtc="2025-07-03T16:59:00Z"/>
 </w16cex:commentsExtensible>
 </file>
 
@@ -5511,6 +6782,7 @@
   <w16cid:commentId w16cid:paraId="57D69624" w16cid:durableId="58735DA5"/>
   <w16cid:commentId w16cid:paraId="5F979FDB" w16cid:durableId="2B7C7B73"/>
   <w16cid:commentId w16cid:paraId="22BD8311" w16cid:durableId="550C5D78"/>
+  <w16cid:commentId w16cid:paraId="20BC9ADA" w16cid:durableId="6A2B2DA9"/>
 </w16cid:commentsIds>
 </file>
 
@@ -5690,6 +6962,118 @@
 <file path=word/numbering.xml><?xml version="1.0" encoding="utf-8"?>
 <w:numbering xmlns:wpc="http://schemas.microsoft.com/office/word/2010/wordprocessingCanvas" xmlns:cx="http://schemas.microsoft.com/office/drawing/2014/chartex" xmlns:cx1="http://schemas.microsoft.com/office/drawing/2015/9/8/chartex" xmlns:cx2="http://schemas.microsoft.com/office/drawing/2015/10/21/chartex" xmlns:cx3="http://schemas.microsoft.com/office/drawing/2016/5/9/chartex" xmlns:cx4="http://schemas.microsoft.com/office/drawing/2016/5/10/chartex" xmlns:cx5="http://schemas.microsoft.com/office/drawing/2016/5/11/chartex" xmlns:cx6="http://schemas.microsoft.com/office/drawing/2016/5/12/chartex" xmlns:cx7="http://schemas.microsoft.com/office/drawing/2016/5/13/chartex" xmlns:cx8="http://schemas.microsoft.com/office/drawing/2016/5/14/chartex" xmlns:mc="http://schemas.openxmlformats.org/markup-compatibility/2006" xmlns:aink="http://schemas.microsoft.com/office/drawing/2016/ink" xmlns:am3d="http://schemas.microsoft.com/office/drawing/2017/model3d" xmlns:o="urn:schemas-microsoft-com:office:office" xmlns:oel="http://schemas.microsoft.com/office/2019/extlst" xmlns:r="http://schemas.openxmlformats.org/officeDocument/2006/relationships" xmlns:m="http://schemas.openxmlformats.org/officeDocument/2006/math" xmlns:v="urn:schemas-microsoft-com:vml" xmlns:wp14="http://schemas.microsoft.com/office/word/2010/wordprocessingDrawing" xmlns:wp="http://schemas.openxmlformats.org/drawingml/2006/wordprocessingDrawing" xmlns:w10="urn:schemas-microsoft-com:office:word" xmlns:w="http://schemas.openxmlformats.org/wordprocessingml/2006/main" xmlns:w14="http://schemas.microsoft.com/office/word/2010/wordml" xmlns:w15="http://schemas.microsoft.com/office/word/2012/wordml" xmlns:w16cex="http://schemas.microsoft.com/office/word/2018/wordml/cex" xmlns:w16cid="http://schemas.microsoft.com/office/word/2016/wordml/cid" xmlns:w16="http://schemas.microsoft.com/office/word/2018/wordml" xmlns:w16du="http://schemas.microsoft.com/office/word/2023/wordml/word16du" xmlns:w16sdtdh="http://schemas.microsoft.com/office/word/2020/wordml/sdtdatahash" xmlns:w16sdtfl="http://schemas.microsoft.com/office/word/2024/wordml/sdtformatlock" xmlns:w16se="http://schemas.microsoft.com/office/word/2015/wordml/symex" xmlns:wpg="http://schemas.microsoft.com/office/word/2010/wordprocessingGroup" xmlns:wpi="http://schemas.microsoft.com/office/word/2010/wordprocessingInk" xmlns:wne="http://schemas.microsoft.com/office/word/2006/wordml" xmlns:wps="http://schemas.microsoft.com/office/word/2010/wordprocessingShape" mc:Ignorable="w14 w15 w16se w16cid w16 w16cex w16sdtdh w16sdtfl w16du wp14">
   <w:abstractNum w:abstractNumId="0" w15:restartNumberingAfterBreak="0">
+    <w:nsid w:val="1AF3132F"/>
+    <w:multiLevelType w:val="hybridMultilevel"/>
+    <w:tmpl w:val="96F00CA8"/>
+    <w:lvl w:ilvl="0" w:tplc="9FEE0D1E">
+      <w:numFmt w:val="bullet"/>
+      <w:lvlText w:val=""/>
+      <w:lvlJc w:val="left"/>
+      <w:pPr>
+        <w:ind w:left="720" w:hanging="360"/>
+      </w:pPr>
+      <w:rPr>
+        <w:rFonts w:ascii="Symbol" w:eastAsiaTheme="minorHAnsi" w:hAnsi="Symbol" w:cstheme="minorBidi" w:hint="default"/>
+      </w:rPr>
+    </w:lvl>
+    <w:lvl w:ilvl="1" w:tplc="04090003" w:tentative="1">
+      <w:start w:val="1"/>
+      <w:numFmt w:val="bullet"/>
+      <w:lvlText w:val="o"/>
+      <w:lvlJc w:val="left"/>
+      <w:pPr>
+        <w:ind w:left="1440" w:hanging="360"/>
+      </w:pPr>
+      <w:rPr>
+        <w:rFonts w:ascii="Courier New" w:hAnsi="Courier New" w:cs="Courier New" w:hint="default"/>
+      </w:rPr>
+    </w:lvl>
+    <w:lvl w:ilvl="2" w:tplc="04090005" w:tentative="1">
+      <w:start w:val="1"/>
+      <w:numFmt w:val="bullet"/>
+      <w:lvlText w:val=""/>
+      <w:lvlJc w:val="left"/>
+      <w:pPr>
+        <w:ind w:left="2160" w:hanging="360"/>
+      </w:pPr>
+      <w:rPr>
+        <w:rFonts w:ascii="Wingdings" w:hAnsi="Wingdings" w:hint="default"/>
+      </w:rPr>
+    </w:lvl>
+    <w:lvl w:ilvl="3" w:tplc="04090001" w:tentative="1">
+      <w:start w:val="1"/>
+      <w:numFmt w:val="bullet"/>
+      <w:lvlText w:val=""/>
+      <w:lvlJc w:val="left"/>
+      <w:pPr>
+        <w:ind w:left="2880" w:hanging="360"/>
+      </w:pPr>
+      <w:rPr>
+        <w:rFonts w:ascii="Symbol" w:hAnsi="Symbol" w:hint="default"/>
+      </w:rPr>
+    </w:lvl>
+    <w:lvl w:ilvl="4" w:tplc="04090003" w:tentative="1">
+      <w:start w:val="1"/>
+      <w:numFmt w:val="bullet"/>
+      <w:lvlText w:val="o"/>
+      <w:lvlJc w:val="left"/>
+      <w:pPr>
+        <w:ind w:left="3600" w:hanging="360"/>
+      </w:pPr>
+      <w:rPr>
+        <w:rFonts w:ascii="Courier New" w:hAnsi="Courier New" w:cs="Courier New" w:hint="default"/>
+      </w:rPr>
+    </w:lvl>
+    <w:lvl w:ilvl="5" w:tplc="04090005" w:tentative="1">
+      <w:start w:val="1"/>
+      <w:numFmt w:val="bullet"/>
+      <w:lvlText w:val=""/>
+      <w:lvlJc w:val="left"/>
+      <w:pPr>
+        <w:ind w:left="4320" w:hanging="360"/>
+      </w:pPr>
+      <w:rPr>
+        <w:rFonts w:ascii="Wingdings" w:hAnsi="Wingdings" w:hint="default"/>
+      </w:rPr>
+    </w:lvl>
+    <w:lvl w:ilvl="6" w:tplc="04090001" w:tentative="1">
+      <w:start w:val="1"/>
+      <w:numFmt w:val="bullet"/>
+      <w:lvlText w:val=""/>
+      <w:lvlJc w:val="left"/>
+      <w:pPr>
+        <w:ind w:left="5040" w:hanging="360"/>
+      </w:pPr>
+      <w:rPr>
+        <w:rFonts w:ascii="Symbol" w:hAnsi="Symbol" w:hint="default"/>
+      </w:rPr>
+    </w:lvl>
+    <w:lvl w:ilvl="7" w:tplc="04090003" w:tentative="1">
+      <w:start w:val="1"/>
+      <w:numFmt w:val="bullet"/>
+      <w:lvlText w:val="o"/>
+      <w:lvlJc w:val="left"/>
+      <w:pPr>
+        <w:ind w:left="5760" w:hanging="360"/>
+      </w:pPr>
+      <w:rPr>
+        <w:rFonts w:ascii="Courier New" w:hAnsi="Courier New" w:cs="Courier New" w:hint="default"/>
+      </w:rPr>
+    </w:lvl>
+    <w:lvl w:ilvl="8" w:tplc="04090005" w:tentative="1">
+      <w:start w:val="1"/>
+      <w:numFmt w:val="bullet"/>
+      <w:lvlText w:val=""/>
+      <w:lvlJc w:val="left"/>
+      <w:pPr>
+        <w:ind w:left="6480" w:hanging="360"/>
+      </w:pPr>
+      <w:rPr>
+        <w:rFonts w:ascii="Wingdings" w:hAnsi="Wingdings" w:hint="default"/>
+      </w:rPr>
+    </w:lvl>
+  </w:abstractNum>
+  <w:abstractNum w:abstractNumId="1" w15:restartNumberingAfterBreak="0">
     <w:nsid w:val="30294DD3"/>
     <w:multiLevelType w:val="hybridMultilevel"/>
     <w:tmpl w:val="C694996A"/>
@@ -5801,7 +7185,119 @@
       </w:rPr>
     </w:lvl>
   </w:abstractNum>
-  <w:abstractNum w:abstractNumId="1" w15:restartNumberingAfterBreak="0">
+  <w:abstractNum w:abstractNumId="2" w15:restartNumberingAfterBreak="0">
+    <w:nsid w:val="30B00263"/>
+    <w:multiLevelType w:val="hybridMultilevel"/>
+    <w:tmpl w:val="33AA7B10"/>
+    <w:lvl w:ilvl="0" w:tplc="43127796">
+      <w:numFmt w:val="bullet"/>
+      <w:lvlText w:val="-"/>
+      <w:lvlJc w:val="left"/>
+      <w:pPr>
+        <w:ind w:left="720" w:hanging="360"/>
+      </w:pPr>
+      <w:rPr>
+        <w:rFonts w:ascii="Garamond" w:eastAsia="Times New Roman" w:hAnsi="Garamond" w:cs="Times New Roman" w:hint="default"/>
+      </w:rPr>
+    </w:lvl>
+    <w:lvl w:ilvl="1" w:tplc="04090003">
+      <w:start w:val="1"/>
+      <w:numFmt w:val="bullet"/>
+      <w:lvlText w:val="o"/>
+      <w:lvlJc w:val="left"/>
+      <w:pPr>
+        <w:ind w:left="1440" w:hanging="360"/>
+      </w:pPr>
+      <w:rPr>
+        <w:rFonts w:ascii="Courier New" w:hAnsi="Courier New" w:cs="Courier New" w:hint="default"/>
+      </w:rPr>
+    </w:lvl>
+    <w:lvl w:ilvl="2" w:tplc="04090005" w:tentative="1">
+      <w:start w:val="1"/>
+      <w:numFmt w:val="bullet"/>
+      <w:lvlText w:val=""/>
+      <w:lvlJc w:val="left"/>
+      <w:pPr>
+        <w:ind w:left="2160" w:hanging="360"/>
+      </w:pPr>
+      <w:rPr>
+        <w:rFonts w:ascii="Wingdings" w:hAnsi="Wingdings" w:hint="default"/>
+      </w:rPr>
+    </w:lvl>
+    <w:lvl w:ilvl="3" w:tplc="04090001" w:tentative="1">
+      <w:start w:val="1"/>
+      <w:numFmt w:val="bullet"/>
+      <w:lvlText w:val=""/>
+      <w:lvlJc w:val="left"/>
+      <w:pPr>
+        <w:ind w:left="2880" w:hanging="360"/>
+      </w:pPr>
+      <w:rPr>
+        <w:rFonts w:ascii="Symbol" w:hAnsi="Symbol" w:hint="default"/>
+      </w:rPr>
+    </w:lvl>
+    <w:lvl w:ilvl="4" w:tplc="04090003" w:tentative="1">
+      <w:start w:val="1"/>
+      <w:numFmt w:val="bullet"/>
+      <w:lvlText w:val="o"/>
+      <w:lvlJc w:val="left"/>
+      <w:pPr>
+        <w:ind w:left="3600" w:hanging="360"/>
+      </w:pPr>
+      <w:rPr>
+        <w:rFonts w:ascii="Courier New" w:hAnsi="Courier New" w:cs="Courier New" w:hint="default"/>
+      </w:rPr>
+    </w:lvl>
+    <w:lvl w:ilvl="5" w:tplc="04090005" w:tentative="1">
+      <w:start w:val="1"/>
+      <w:numFmt w:val="bullet"/>
+      <w:lvlText w:val=""/>
+      <w:lvlJc w:val="left"/>
+      <w:pPr>
+        <w:ind w:left="4320" w:hanging="360"/>
+      </w:pPr>
+      <w:rPr>
+        <w:rFonts w:ascii="Wingdings" w:hAnsi="Wingdings" w:hint="default"/>
+      </w:rPr>
+    </w:lvl>
+    <w:lvl w:ilvl="6" w:tplc="04090001" w:tentative="1">
+      <w:start w:val="1"/>
+      <w:numFmt w:val="bullet"/>
+      <w:lvlText w:val=""/>
+      <w:lvlJc w:val="left"/>
+      <w:pPr>
+        <w:ind w:left="5040" w:hanging="360"/>
+      </w:pPr>
+      <w:rPr>
+        <w:rFonts w:ascii="Symbol" w:hAnsi="Symbol" w:hint="default"/>
+      </w:rPr>
+    </w:lvl>
+    <w:lvl w:ilvl="7" w:tplc="04090003" w:tentative="1">
+      <w:start w:val="1"/>
+      <w:numFmt w:val="bullet"/>
+      <w:lvlText w:val="o"/>
+      <w:lvlJc w:val="left"/>
+      <w:pPr>
+        <w:ind w:left="5760" w:hanging="360"/>
+      </w:pPr>
+      <w:rPr>
+        <w:rFonts w:ascii="Courier New" w:hAnsi="Courier New" w:cs="Courier New" w:hint="default"/>
+      </w:rPr>
+    </w:lvl>
+    <w:lvl w:ilvl="8" w:tplc="04090005" w:tentative="1">
+      <w:start w:val="1"/>
+      <w:numFmt w:val="bullet"/>
+      <w:lvlText w:val=""/>
+      <w:lvlJc w:val="left"/>
+      <w:pPr>
+        <w:ind w:left="6480" w:hanging="360"/>
+      </w:pPr>
+      <w:rPr>
+        <w:rFonts w:ascii="Wingdings" w:hAnsi="Wingdings" w:hint="default"/>
+      </w:rPr>
+    </w:lvl>
+  </w:abstractNum>
+  <w:abstractNum w:abstractNumId="3" w15:restartNumberingAfterBreak="0">
     <w:nsid w:val="347A61CC"/>
     <w:multiLevelType w:val="hybridMultilevel"/>
     <w:tmpl w:val="A920D5FA"/>
@@ -5913,11 +7409,362 @@
       </w:rPr>
     </w:lvl>
   </w:abstractNum>
+  <w:abstractNum w:abstractNumId="4" w15:restartNumberingAfterBreak="0">
+    <w:nsid w:val="517253A8"/>
+    <w:multiLevelType w:val="hybridMultilevel"/>
+    <w:tmpl w:val="E7E8395C"/>
+    <w:lvl w:ilvl="0" w:tplc="87A66DAC">
+      <w:numFmt w:val="bullet"/>
+      <w:lvlText w:val=""/>
+      <w:lvlJc w:val="left"/>
+      <w:pPr>
+        <w:ind w:left="720" w:hanging="360"/>
+      </w:pPr>
+      <w:rPr>
+        <w:rFonts w:ascii="Symbol" w:eastAsiaTheme="minorHAnsi" w:hAnsi="Symbol" w:cstheme="minorBidi" w:hint="default"/>
+      </w:rPr>
+    </w:lvl>
+    <w:lvl w:ilvl="1" w:tplc="04090003" w:tentative="1">
+      <w:start w:val="1"/>
+      <w:numFmt w:val="bullet"/>
+      <w:lvlText w:val="o"/>
+      <w:lvlJc w:val="left"/>
+      <w:pPr>
+        <w:ind w:left="1440" w:hanging="360"/>
+      </w:pPr>
+      <w:rPr>
+        <w:rFonts w:ascii="Courier New" w:hAnsi="Courier New" w:cs="Courier New" w:hint="default"/>
+      </w:rPr>
+    </w:lvl>
+    <w:lvl w:ilvl="2" w:tplc="04090005" w:tentative="1">
+      <w:start w:val="1"/>
+      <w:numFmt w:val="bullet"/>
+      <w:lvlText w:val=""/>
+      <w:lvlJc w:val="left"/>
+      <w:pPr>
+        <w:ind w:left="2160" w:hanging="360"/>
+      </w:pPr>
+      <w:rPr>
+        <w:rFonts w:ascii="Wingdings" w:hAnsi="Wingdings" w:hint="default"/>
+      </w:rPr>
+    </w:lvl>
+    <w:lvl w:ilvl="3" w:tplc="04090001" w:tentative="1">
+      <w:start w:val="1"/>
+      <w:numFmt w:val="bullet"/>
+      <w:lvlText w:val=""/>
+      <w:lvlJc w:val="left"/>
+      <w:pPr>
+        <w:ind w:left="2880" w:hanging="360"/>
+      </w:pPr>
+      <w:rPr>
+        <w:rFonts w:ascii="Symbol" w:hAnsi="Symbol" w:hint="default"/>
+      </w:rPr>
+    </w:lvl>
+    <w:lvl w:ilvl="4" w:tplc="04090003" w:tentative="1">
+      <w:start w:val="1"/>
+      <w:numFmt w:val="bullet"/>
+      <w:lvlText w:val="o"/>
+      <w:lvlJc w:val="left"/>
+      <w:pPr>
+        <w:ind w:left="3600" w:hanging="360"/>
+      </w:pPr>
+      <w:rPr>
+        <w:rFonts w:ascii="Courier New" w:hAnsi="Courier New" w:cs="Courier New" w:hint="default"/>
+      </w:rPr>
+    </w:lvl>
+    <w:lvl w:ilvl="5" w:tplc="04090005" w:tentative="1">
+      <w:start w:val="1"/>
+      <w:numFmt w:val="bullet"/>
+      <w:lvlText w:val=""/>
+      <w:lvlJc w:val="left"/>
+      <w:pPr>
+        <w:ind w:left="4320" w:hanging="360"/>
+      </w:pPr>
+      <w:rPr>
+        <w:rFonts w:ascii="Wingdings" w:hAnsi="Wingdings" w:hint="default"/>
+      </w:rPr>
+    </w:lvl>
+    <w:lvl w:ilvl="6" w:tplc="04090001" w:tentative="1">
+      <w:start w:val="1"/>
+      <w:numFmt w:val="bullet"/>
+      <w:lvlText w:val=""/>
+      <w:lvlJc w:val="left"/>
+      <w:pPr>
+        <w:ind w:left="5040" w:hanging="360"/>
+      </w:pPr>
+      <w:rPr>
+        <w:rFonts w:ascii="Symbol" w:hAnsi="Symbol" w:hint="default"/>
+      </w:rPr>
+    </w:lvl>
+    <w:lvl w:ilvl="7" w:tplc="04090003" w:tentative="1">
+      <w:start w:val="1"/>
+      <w:numFmt w:val="bullet"/>
+      <w:lvlText w:val="o"/>
+      <w:lvlJc w:val="left"/>
+      <w:pPr>
+        <w:ind w:left="5760" w:hanging="360"/>
+      </w:pPr>
+      <w:rPr>
+        <w:rFonts w:ascii="Courier New" w:hAnsi="Courier New" w:cs="Courier New" w:hint="default"/>
+      </w:rPr>
+    </w:lvl>
+    <w:lvl w:ilvl="8" w:tplc="04090005" w:tentative="1">
+      <w:start w:val="1"/>
+      <w:numFmt w:val="bullet"/>
+      <w:lvlText w:val=""/>
+      <w:lvlJc w:val="left"/>
+      <w:pPr>
+        <w:ind w:left="6480" w:hanging="360"/>
+      </w:pPr>
+      <w:rPr>
+        <w:rFonts w:ascii="Wingdings" w:hAnsi="Wingdings" w:hint="default"/>
+      </w:rPr>
+    </w:lvl>
+  </w:abstractNum>
+  <w:abstractNum w:abstractNumId="5" w15:restartNumberingAfterBreak="0">
+    <w:nsid w:val="55BC65EB"/>
+    <w:multiLevelType w:val="hybridMultilevel"/>
+    <w:tmpl w:val="26B2BF6A"/>
+    <w:lvl w:ilvl="0" w:tplc="6CDCC6A4">
+      <w:numFmt w:val="bullet"/>
+      <w:lvlText w:val=""/>
+      <w:lvlJc w:val="left"/>
+      <w:pPr>
+        <w:ind w:left="720" w:hanging="360"/>
+      </w:pPr>
+      <w:rPr>
+        <w:rFonts w:ascii="Symbol" w:eastAsiaTheme="minorHAnsi" w:hAnsi="Symbol" w:cstheme="minorBidi" w:hint="default"/>
+      </w:rPr>
+    </w:lvl>
+    <w:lvl w:ilvl="1" w:tplc="04090003" w:tentative="1">
+      <w:start w:val="1"/>
+      <w:numFmt w:val="bullet"/>
+      <w:lvlText w:val="o"/>
+      <w:lvlJc w:val="left"/>
+      <w:pPr>
+        <w:ind w:left="1440" w:hanging="360"/>
+      </w:pPr>
+      <w:rPr>
+        <w:rFonts w:ascii="Courier New" w:hAnsi="Courier New" w:cs="Courier New" w:hint="default"/>
+      </w:rPr>
+    </w:lvl>
+    <w:lvl w:ilvl="2" w:tplc="04090005" w:tentative="1">
+      <w:start w:val="1"/>
+      <w:numFmt w:val="bullet"/>
+      <w:lvlText w:val=""/>
+      <w:lvlJc w:val="left"/>
+      <w:pPr>
+        <w:ind w:left="2160" w:hanging="360"/>
+      </w:pPr>
+      <w:rPr>
+        <w:rFonts w:ascii="Wingdings" w:hAnsi="Wingdings" w:hint="default"/>
+      </w:rPr>
+    </w:lvl>
+    <w:lvl w:ilvl="3" w:tplc="04090001" w:tentative="1">
+      <w:start w:val="1"/>
+      <w:numFmt w:val="bullet"/>
+      <w:lvlText w:val=""/>
+      <w:lvlJc w:val="left"/>
+      <w:pPr>
+        <w:ind w:left="2880" w:hanging="360"/>
+      </w:pPr>
+      <w:rPr>
+        <w:rFonts w:ascii="Symbol" w:hAnsi="Symbol" w:hint="default"/>
+      </w:rPr>
+    </w:lvl>
+    <w:lvl w:ilvl="4" w:tplc="04090003" w:tentative="1">
+      <w:start w:val="1"/>
+      <w:numFmt w:val="bullet"/>
+      <w:lvlText w:val="o"/>
+      <w:lvlJc w:val="left"/>
+      <w:pPr>
+        <w:ind w:left="3600" w:hanging="360"/>
+      </w:pPr>
+      <w:rPr>
+        <w:rFonts w:ascii="Courier New" w:hAnsi="Courier New" w:cs="Courier New" w:hint="default"/>
+      </w:rPr>
+    </w:lvl>
+    <w:lvl w:ilvl="5" w:tplc="04090005" w:tentative="1">
+      <w:start w:val="1"/>
+      <w:numFmt w:val="bullet"/>
+      <w:lvlText w:val=""/>
+      <w:lvlJc w:val="left"/>
+      <w:pPr>
+        <w:ind w:left="4320" w:hanging="360"/>
+      </w:pPr>
+      <w:rPr>
+        <w:rFonts w:ascii="Wingdings" w:hAnsi="Wingdings" w:hint="default"/>
+      </w:rPr>
+    </w:lvl>
+    <w:lvl w:ilvl="6" w:tplc="04090001" w:tentative="1">
+      <w:start w:val="1"/>
+      <w:numFmt w:val="bullet"/>
+      <w:lvlText w:val=""/>
+      <w:lvlJc w:val="left"/>
+      <w:pPr>
+        <w:ind w:left="5040" w:hanging="360"/>
+      </w:pPr>
+      <w:rPr>
+        <w:rFonts w:ascii="Symbol" w:hAnsi="Symbol" w:hint="default"/>
+      </w:rPr>
+    </w:lvl>
+    <w:lvl w:ilvl="7" w:tplc="04090003" w:tentative="1">
+      <w:start w:val="1"/>
+      <w:numFmt w:val="bullet"/>
+      <w:lvlText w:val="o"/>
+      <w:lvlJc w:val="left"/>
+      <w:pPr>
+        <w:ind w:left="5760" w:hanging="360"/>
+      </w:pPr>
+      <w:rPr>
+        <w:rFonts w:ascii="Courier New" w:hAnsi="Courier New" w:cs="Courier New" w:hint="default"/>
+      </w:rPr>
+    </w:lvl>
+    <w:lvl w:ilvl="8" w:tplc="04090005" w:tentative="1">
+      <w:start w:val="1"/>
+      <w:numFmt w:val="bullet"/>
+      <w:lvlText w:val=""/>
+      <w:lvlJc w:val="left"/>
+      <w:pPr>
+        <w:ind w:left="6480" w:hanging="360"/>
+      </w:pPr>
+      <w:rPr>
+        <w:rFonts w:ascii="Wingdings" w:hAnsi="Wingdings" w:hint="default"/>
+      </w:rPr>
+    </w:lvl>
+  </w:abstractNum>
+  <w:abstractNum w:abstractNumId="6" w15:restartNumberingAfterBreak="0">
+    <w:nsid w:val="6C333D4F"/>
+    <w:multiLevelType w:val="hybridMultilevel"/>
+    <w:tmpl w:val="234C80F4"/>
+    <w:lvl w:ilvl="0" w:tplc="BF06EC84">
+      <w:numFmt w:val="bullet"/>
+      <w:lvlText w:val=""/>
+      <w:lvlJc w:val="left"/>
+      <w:pPr>
+        <w:ind w:left="720" w:hanging="360"/>
+      </w:pPr>
+      <w:rPr>
+        <w:rFonts w:ascii="Symbol" w:eastAsiaTheme="minorHAnsi" w:hAnsi="Symbol" w:cstheme="minorBidi" w:hint="default"/>
+      </w:rPr>
+    </w:lvl>
+    <w:lvl w:ilvl="1" w:tplc="04090003" w:tentative="1">
+      <w:start w:val="1"/>
+      <w:numFmt w:val="bullet"/>
+      <w:lvlText w:val="o"/>
+      <w:lvlJc w:val="left"/>
+      <w:pPr>
+        <w:ind w:left="1440" w:hanging="360"/>
+      </w:pPr>
+      <w:rPr>
+        <w:rFonts w:ascii="Courier New" w:hAnsi="Courier New" w:cs="Courier New" w:hint="default"/>
+      </w:rPr>
+    </w:lvl>
+    <w:lvl w:ilvl="2" w:tplc="04090005" w:tentative="1">
+      <w:start w:val="1"/>
+      <w:numFmt w:val="bullet"/>
+      <w:lvlText w:val=""/>
+      <w:lvlJc w:val="left"/>
+      <w:pPr>
+        <w:ind w:left="2160" w:hanging="360"/>
+      </w:pPr>
+      <w:rPr>
+        <w:rFonts w:ascii="Wingdings" w:hAnsi="Wingdings" w:hint="default"/>
+      </w:rPr>
+    </w:lvl>
+    <w:lvl w:ilvl="3" w:tplc="04090001" w:tentative="1">
+      <w:start w:val="1"/>
+      <w:numFmt w:val="bullet"/>
+      <w:lvlText w:val=""/>
+      <w:lvlJc w:val="left"/>
+      <w:pPr>
+        <w:ind w:left="2880" w:hanging="360"/>
+      </w:pPr>
+      <w:rPr>
+        <w:rFonts w:ascii="Symbol" w:hAnsi="Symbol" w:hint="default"/>
+      </w:rPr>
+    </w:lvl>
+    <w:lvl w:ilvl="4" w:tplc="04090003" w:tentative="1">
+      <w:start w:val="1"/>
+      <w:numFmt w:val="bullet"/>
+      <w:lvlText w:val="o"/>
+      <w:lvlJc w:val="left"/>
+      <w:pPr>
+        <w:ind w:left="3600" w:hanging="360"/>
+      </w:pPr>
+      <w:rPr>
+        <w:rFonts w:ascii="Courier New" w:hAnsi="Courier New" w:cs="Courier New" w:hint="default"/>
+      </w:rPr>
+    </w:lvl>
+    <w:lvl w:ilvl="5" w:tplc="04090005" w:tentative="1">
+      <w:start w:val="1"/>
+      <w:numFmt w:val="bullet"/>
+      <w:lvlText w:val=""/>
+      <w:lvlJc w:val="left"/>
+      <w:pPr>
+        <w:ind w:left="4320" w:hanging="360"/>
+      </w:pPr>
+      <w:rPr>
+        <w:rFonts w:ascii="Wingdings" w:hAnsi="Wingdings" w:hint="default"/>
+      </w:rPr>
+    </w:lvl>
+    <w:lvl w:ilvl="6" w:tplc="04090001" w:tentative="1">
+      <w:start w:val="1"/>
+      <w:numFmt w:val="bullet"/>
+      <w:lvlText w:val=""/>
+      <w:lvlJc w:val="left"/>
+      <w:pPr>
+        <w:ind w:left="5040" w:hanging="360"/>
+      </w:pPr>
+      <w:rPr>
+        <w:rFonts w:ascii="Symbol" w:hAnsi="Symbol" w:hint="default"/>
+      </w:rPr>
+    </w:lvl>
+    <w:lvl w:ilvl="7" w:tplc="04090003" w:tentative="1">
+      <w:start w:val="1"/>
+      <w:numFmt w:val="bullet"/>
+      <w:lvlText w:val="o"/>
+      <w:lvlJc w:val="left"/>
+      <w:pPr>
+        <w:ind w:left="5760" w:hanging="360"/>
+      </w:pPr>
+      <w:rPr>
+        <w:rFonts w:ascii="Courier New" w:hAnsi="Courier New" w:cs="Courier New" w:hint="default"/>
+      </w:rPr>
+    </w:lvl>
+    <w:lvl w:ilvl="8" w:tplc="04090005" w:tentative="1">
+      <w:start w:val="1"/>
+      <w:numFmt w:val="bullet"/>
+      <w:lvlText w:val=""/>
+      <w:lvlJc w:val="left"/>
+      <w:pPr>
+        <w:ind w:left="6480" w:hanging="360"/>
+      </w:pPr>
+      <w:rPr>
+        <w:rFonts w:ascii="Wingdings" w:hAnsi="Wingdings" w:hint="default"/>
+      </w:rPr>
+    </w:lvl>
+  </w:abstractNum>
   <w:num w:numId="1" w16cid:durableId="375665541">
+    <w:abstractNumId w:val="3"/>
+  </w:num>
+  <w:num w:numId="2" w16cid:durableId="1353727518">
     <w:abstractNumId w:val="1"/>
   </w:num>
-  <w:num w:numId="2" w16cid:durableId="1353727518">
+  <w:num w:numId="3" w16cid:durableId="329413611">
+    <w:abstractNumId w:val="6"/>
+  </w:num>
+  <w:num w:numId="4" w16cid:durableId="991065100">
+    <w:abstractNumId w:val="4"/>
+  </w:num>
+  <w:num w:numId="5" w16cid:durableId="1019696258">
     <w:abstractNumId w:val="0"/>
+  </w:num>
+  <w:num w:numId="6" w16cid:durableId="1265116596">
+    <w:abstractNumId w:val="5"/>
+  </w:num>
+  <w:num w:numId="7" w16cid:durableId="416367737">
+    <w:abstractNumId w:val="2"/>
   </w:num>
 </w:numbering>
 </file>
@@ -5928,6 +7775,9 @@
     <w15:presenceInfo w15:providerId="AD" w15:userId="S::deschind@uw.edu::638f7977-a89c-40df-b85e-dc804ddb30d9"/>
   </w15:person>
   <w15:person w15:author="Benjamin J. Makhlouf">
+    <w15:presenceInfo w15:providerId="AD" w15:userId="S::bmak29@uw.edu::e2d819b1-db99-41fc-888c-ad60b4d561ad"/>
+  </w15:person>
+  <w15:person w15:author="bmak29">
     <w15:presenceInfo w15:providerId="AD" w15:userId="S::bmak29@uw.edu::e2d819b1-db99-41fc-888c-ad60b4d561ad"/>
   </w15:person>
 </w15:people>

</xml_diff>